<commit_message>
+ Add resources of UpdateScene
</commit_message>
<xml_diff>
--- a/Documents/GameIntroduce.docx
+++ b/Documents/GameIntroduce.docx
@@ -2418,7 +2418,14 @@
           <w:sz w:val="28"/>
         </w:rPr>
         <w:lastRenderedPageBreak/>
-        <w:t>HP: 16/20/24</w:t>
+        <w:t xml:space="preserve">HP: </w:t>
+      </w:r>
+      <w:r>
+        <w:rPr>
+          <w:rFonts w:ascii="Times New Roman" w:hAnsi="Times New Roman" w:cs="Times New Roman"/>
+          <w:sz w:val="28"/>
+        </w:rPr>
+        <w:t>24</w:t>
       </w:r>
     </w:p>
     <w:p>
@@ -2641,7 +2648,7 @@
           <w:rFonts w:ascii="Times New Roman" w:hAnsi="Times New Roman" w:cs="Times New Roman"/>
           <w:sz w:val="28"/>
         </w:rPr>
-        <w:t>HP: 80/100/120</w:t>
+        <w:t>HP: 120</w:t>
       </w:r>
     </w:p>
     <w:p>
@@ -2815,7 +2822,7 @@
           <w:rFonts w:ascii="Times New Roman" w:hAnsi="Times New Roman" w:cs="Times New Roman"/>
           <w:sz w:val="28"/>
         </w:rPr>
-        <w:t>HP: 640/800/960</w:t>
+        <w:t>HP: 960</w:t>
       </w:r>
     </w:p>
     <w:p>
@@ -2982,7 +2989,7 @@
           <w:rFonts w:ascii="Times New Roman" w:hAnsi="Times New Roman" w:cs="Times New Roman"/>
           <w:sz w:val="28"/>
         </w:rPr>
-        <w:t>HP: 28/35/42</w:t>
+        <w:t>HP: 42</w:t>
       </w:r>
     </w:p>
     <w:p>
@@ -3156,7 +3163,7 @@
           <w:rFonts w:ascii="Times New Roman" w:hAnsi="Times New Roman" w:cs="Times New Roman"/>
           <w:sz w:val="28"/>
         </w:rPr>
-        <w:t>HP: 50/55/58</w:t>
+        <w:t>HP: 58</w:t>
       </w:r>
     </w:p>
     <w:p>
@@ -3345,15 +3352,7 @@
           <w:rFonts w:ascii="Times New Roman" w:hAnsi="Times New Roman" w:cs="Times New Roman"/>
           <w:sz w:val="28"/>
         </w:rPr>
-        <w:t>HP: 8000</w:t>
-      </w:r>
-      <w:r>
-        <w:rPr>
-          <w:rFonts w:ascii="Times New Roman" w:hAnsi="Times New Roman" w:cs="Times New Roman"/>
-          <w:sz w:val="28"/>
-        </w:rPr>
-        <w:tab/>
-        <w:t>/10000/12000</w:t>
+        <w:t>HP: 12000</w:t>
       </w:r>
     </w:p>
     <w:p>
@@ -3541,7 +3540,7 @@
           <w:rFonts w:ascii="Times New Roman" w:hAnsi="Times New Roman" w:cs="Times New Roman"/>
           <w:sz w:val="28"/>
         </w:rPr>
-        <w:t>HP: 14400/18000/21600</w:t>
+        <w:t>HP: 21600</w:t>
       </w:r>
     </w:p>
     <w:p>
@@ -5371,6 +5370,9 @@
           <w:ilvl w:val="0"/>
           <w:numId w:val="6"/>
         </w:numPr>
+        <w:tabs>
+          <w:tab w:val="center" w:pos="7650"/>
+        </w:tabs>
         <w:rPr>
           <w:rFonts w:ascii="Times New Roman" w:hAnsi="Times New Roman" w:cs="Times New Roman"/>
           <w:sz w:val="28"/>
@@ -5382,6 +5384,1167 @@
           <w:sz w:val="28"/>
         </w:rPr>
         <w:t>Scene:</w:t>
+      </w:r>
+    </w:p>
+    <w:p>
+      <w:pPr>
+        <w:pStyle w:val="ListParagraph"/>
+        <w:ind w:left="1080"/>
+        <w:rPr>
+          <w:rFonts w:ascii="Times New Roman" w:hAnsi="Times New Roman" w:cs="Times New Roman"/>
+          <w:sz w:val="28"/>
+        </w:rPr>
+      </w:pPr>
+      <w:r>
+        <w:rPr>
+          <w:rFonts w:ascii="Times New Roman" w:hAnsi="Times New Roman" w:cs="Times New Roman"/>
+          <w:noProof/>
+          <w:sz w:val="28"/>
+        </w:rPr>
+        <mc:AlternateContent>
+          <mc:Choice Requires="wps">
+            <w:drawing>
+              <wp:anchor distT="0" distB="0" distL="114300" distR="114300" simplePos="0" relativeHeight="251682816" behindDoc="0" locked="0" layoutInCell="1" allowOverlap="1" wp14:anchorId="4B3029C4" wp14:editId="11BF1162">
+                <wp:simplePos x="0" y="0"/>
+                <wp:positionH relativeFrom="column">
+                  <wp:posOffset>771525</wp:posOffset>
+                </wp:positionH>
+                <wp:positionV relativeFrom="paragraph">
+                  <wp:posOffset>313690</wp:posOffset>
+                </wp:positionV>
+                <wp:extent cx="1276350" cy="295275"/>
+                <wp:effectExtent l="0" t="0" r="19050" b="28575"/>
+                <wp:wrapNone/>
+                <wp:docPr id="21" name="Rectangle 21"/>
+                <wp:cNvGraphicFramePr/>
+                <a:graphic xmlns:a="http://schemas.openxmlformats.org/drawingml/2006/main">
+                  <a:graphicData uri="http://schemas.microsoft.com/office/word/2010/wordprocessingShape">
+                    <wps:wsp>
+                      <wps:cNvSpPr/>
+                      <wps:spPr>
+                        <a:xfrm>
+                          <a:off x="0" y="0"/>
+                          <a:ext cx="1276350" cy="295275"/>
+                        </a:xfrm>
+                        <a:prstGeom prst="rect">
+                          <a:avLst/>
+                        </a:prstGeom>
+                        <a:noFill/>
+                        <a:ln>
+                          <a:solidFill>
+                            <a:schemeClr val="tx2"/>
+                          </a:solidFill>
+                        </a:ln>
+                      </wps:spPr>
+                      <wps:style>
+                        <a:lnRef idx="2">
+                          <a:schemeClr val="accent6"/>
+                        </a:lnRef>
+                        <a:fillRef idx="1">
+                          <a:schemeClr val="lt1"/>
+                        </a:fillRef>
+                        <a:effectRef idx="0">
+                          <a:schemeClr val="accent6"/>
+                        </a:effectRef>
+                        <a:fontRef idx="minor">
+                          <a:schemeClr val="dk1"/>
+                        </a:fontRef>
+                      </wps:style>
+                      <wps:bodyPr rot="0" spcFirstLastPara="0" vertOverflow="overflow" horzOverflow="overflow" vert="horz" wrap="square" lIns="91440" tIns="45720" rIns="91440" bIns="45720" numCol="1" spcCol="0" rtlCol="0" fromWordArt="0" anchor="ctr" anchorCtr="0" forceAA="0" compatLnSpc="1">
+                        <a:prstTxWarp prst="textNoShape">
+                          <a:avLst/>
+                        </a:prstTxWarp>
+                        <a:noAutofit/>
+                      </wps:bodyPr>
+                    </wps:wsp>
+                  </a:graphicData>
+                </a:graphic>
+                <wp14:sizeRelV relativeFrom="margin">
+                  <wp14:pctHeight>0</wp14:pctHeight>
+                </wp14:sizeRelV>
+              </wp:anchor>
+            </w:drawing>
+          </mc:Choice>
+          <mc:Fallback>
+            <w:pict>
+              <v:rect id="Rectangle 21" o:spid="_x0000_s1026" style="position:absolute;margin-left:60.75pt;margin-top:24.7pt;width:100.5pt;height:23.25pt;z-index:251682816;visibility:visible;mso-wrap-style:square;mso-height-percent:0;mso-wrap-distance-left:9pt;mso-wrap-distance-top:0;mso-wrap-distance-right:9pt;mso-wrap-distance-bottom:0;mso-position-horizontal:absolute;mso-position-horizontal-relative:text;mso-position-vertical:absolute;mso-position-vertical-relative:text;mso-height-percent:0;mso-height-relative:margin;v-text-anchor:middle" o:gfxdata="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" filled="f" strokecolor="#1f497d [3215]" strokeweight="2pt"/>
+            </w:pict>
+          </mc:Fallback>
+        </mc:AlternateContent>
+      </w:r>
+      <w:r>
+        <w:rPr>
+          <w:rFonts w:ascii="Times New Roman" w:hAnsi="Times New Roman" w:cs="Times New Roman"/>
+          <w:noProof/>
+          <w:sz w:val="28"/>
+        </w:rPr>
+        <mc:AlternateContent>
+          <mc:Choice Requires="wps">
+            <w:drawing>
+              <wp:anchor distT="0" distB="0" distL="114300" distR="114300" simplePos="0" relativeHeight="251672576" behindDoc="0" locked="0" layoutInCell="1" allowOverlap="1" wp14:anchorId="6C89364A" wp14:editId="66F4A1D4">
+                <wp:simplePos x="0" y="0"/>
+                <wp:positionH relativeFrom="column">
+                  <wp:posOffset>4152900</wp:posOffset>
+                </wp:positionH>
+                <wp:positionV relativeFrom="paragraph">
+                  <wp:posOffset>314325</wp:posOffset>
+                </wp:positionV>
+                <wp:extent cx="1276350" cy="295275"/>
+                <wp:effectExtent l="0" t="0" r="19050" b="28575"/>
+                <wp:wrapNone/>
+                <wp:docPr id="16" name="Rectangle 16"/>
+                <wp:cNvGraphicFramePr/>
+                <a:graphic xmlns:a="http://schemas.openxmlformats.org/drawingml/2006/main">
+                  <a:graphicData uri="http://schemas.microsoft.com/office/word/2010/wordprocessingShape">
+                    <wps:wsp>
+                      <wps:cNvSpPr/>
+                      <wps:spPr>
+                        <a:xfrm>
+                          <a:off x="0" y="0"/>
+                          <a:ext cx="1276350" cy="295275"/>
+                        </a:xfrm>
+                        <a:prstGeom prst="rect">
+                          <a:avLst/>
+                        </a:prstGeom>
+                        <a:noFill/>
+                        <a:ln>
+                          <a:solidFill>
+                            <a:schemeClr val="tx2"/>
+                          </a:solidFill>
+                        </a:ln>
+                      </wps:spPr>
+                      <wps:style>
+                        <a:lnRef idx="2">
+                          <a:schemeClr val="accent6"/>
+                        </a:lnRef>
+                        <a:fillRef idx="1">
+                          <a:schemeClr val="lt1"/>
+                        </a:fillRef>
+                        <a:effectRef idx="0">
+                          <a:schemeClr val="accent6"/>
+                        </a:effectRef>
+                        <a:fontRef idx="minor">
+                          <a:schemeClr val="dk1"/>
+                        </a:fontRef>
+                      </wps:style>
+                      <wps:bodyPr rot="0" spcFirstLastPara="0" vertOverflow="overflow" horzOverflow="overflow" vert="horz" wrap="square" lIns="91440" tIns="45720" rIns="91440" bIns="45720" numCol="1" spcCol="0" rtlCol="0" fromWordArt="0" anchor="ctr" anchorCtr="0" forceAA="0" compatLnSpc="1">
+                        <a:prstTxWarp prst="textNoShape">
+                          <a:avLst/>
+                        </a:prstTxWarp>
+                        <a:noAutofit/>
+                      </wps:bodyPr>
+                    </wps:wsp>
+                  </a:graphicData>
+                </a:graphic>
+              </wp:anchor>
+            </w:drawing>
+          </mc:Choice>
+          <mc:Fallback>
+            <w:pict>
+              <v:rect id="Rectangle 16" o:spid="_x0000_s1026" style="position:absolute;margin-left:327pt;margin-top:24.75pt;width:100.5pt;height:23.25pt;z-index:251672576;visibility:visible;mso-wrap-style:square;mso-wrap-distance-left:9pt;mso-wrap-distance-top:0;mso-wrap-distance-right:9pt;mso-wrap-distance-bottom:0;mso-position-horizontal:absolute;mso-position-horizontal-relative:text;mso-position-vertical:absolute;mso-position-vertical-relative:text;v-text-anchor:middle" o:gfxdata="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" filled="f" strokecolor="#1f497d [3215]" strokeweight="2pt"/>
+            </w:pict>
+          </mc:Fallback>
+        </mc:AlternateContent>
+      </w:r>
+    </w:p>
+    <w:p>
+      <w:pPr>
+        <w:tabs>
+          <w:tab w:val="center" w:pos="2160"/>
+          <w:tab w:val="center" w:pos="7560"/>
+        </w:tabs>
+        <w:rPr>
+          <w:rFonts w:ascii="Times New Roman" w:hAnsi="Times New Roman" w:cs="Times New Roman"/>
+          <w:sz w:val="28"/>
+        </w:rPr>
+      </w:pPr>
+      <w:r>
+        <w:rPr>
+          <w:rFonts w:ascii="Times New Roman" w:hAnsi="Times New Roman" w:cs="Times New Roman"/>
+          <w:noProof/>
+          <w:sz w:val="28"/>
+        </w:rPr>
+        <mc:AlternateContent>
+          <mc:Choice Requires="wps">
+            <w:drawing>
+              <wp:anchor distT="0" distB="0" distL="114300" distR="114300" simplePos="0" relativeHeight="251664384" behindDoc="0" locked="0" layoutInCell="1" allowOverlap="1" wp14:anchorId="6550E5F4" wp14:editId="6B929C74">
+                <wp:simplePos x="0" y="0"/>
+                <wp:positionH relativeFrom="column">
+                  <wp:posOffset>2095500</wp:posOffset>
+                </wp:positionH>
+                <wp:positionV relativeFrom="paragraph">
+                  <wp:posOffset>95250</wp:posOffset>
+                </wp:positionV>
+                <wp:extent cx="1952625" cy="0"/>
+                <wp:effectExtent l="0" t="76200" r="28575" b="114300"/>
+                <wp:wrapNone/>
+                <wp:docPr id="9" name="Straight Arrow Connector 9"/>
+                <wp:cNvGraphicFramePr/>
+                <a:graphic xmlns:a="http://schemas.openxmlformats.org/drawingml/2006/main">
+                  <a:graphicData uri="http://schemas.microsoft.com/office/word/2010/wordprocessingShape">
+                    <wps:wsp>
+                      <wps:cNvCnPr/>
+                      <wps:spPr>
+                        <a:xfrm>
+                          <a:off x="0" y="0"/>
+                          <a:ext cx="1952625" cy="0"/>
+                        </a:xfrm>
+                        <a:prstGeom prst="straightConnector1">
+                          <a:avLst/>
+                        </a:prstGeom>
+                        <a:ln>
+                          <a:tailEnd type="arrow"/>
+                        </a:ln>
+                      </wps:spPr>
+                      <wps:style>
+                        <a:lnRef idx="1">
+                          <a:schemeClr val="accent1"/>
+                        </a:lnRef>
+                        <a:fillRef idx="0">
+                          <a:schemeClr val="accent1"/>
+                        </a:fillRef>
+                        <a:effectRef idx="0">
+                          <a:schemeClr val="accent1"/>
+                        </a:effectRef>
+                        <a:fontRef idx="minor">
+                          <a:schemeClr val="tx1"/>
+                        </a:fontRef>
+                      </wps:style>
+                      <wps:bodyPr/>
+                    </wps:wsp>
+                  </a:graphicData>
+                </a:graphic>
+                <wp14:sizeRelH relativeFrom="margin">
+                  <wp14:pctWidth>0</wp14:pctWidth>
+                </wp14:sizeRelH>
+                <wp14:sizeRelV relativeFrom="margin">
+                  <wp14:pctHeight>0</wp14:pctHeight>
+                </wp14:sizeRelV>
+              </wp:anchor>
+            </w:drawing>
+          </mc:Choice>
+          <mc:Fallback>
+            <w:pict>
+              <v:shapetype id="_x0000_t32" coordsize="21600,21600" o:spt="32" o:oned="t" path="m,l21600,21600e" filled="f">
+                <v:path arrowok="t" fillok="f" o:connecttype="none"/>
+                <o:lock v:ext="edit" shapetype="t"/>
+              </v:shapetype>
+              <v:shape id="Straight Arrow Connector 9" o:spid="_x0000_s1026" type="#_x0000_t32" style="position:absolute;margin-left:165pt;margin-top:7.5pt;width:153.75pt;height:0;z-index:251664384;visibility:visible;mso-wrap-style:square;mso-width-percent:0;mso-height-percent:0;mso-wrap-distance-left:9pt;mso-wrap-distance-top:0;mso-wrap-distance-right:9pt;mso-wrap-distance-bottom:0;mso-position-horizontal:absolute;mso-position-horizontal-relative:text;mso-position-vertical:absolute;mso-position-vertical-relative:text;mso-width-percent:0;mso-height-percent:0;mso-width-relative:margin;mso-height-relative:margin" o:gfxdata="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" strokecolor="#4579b8 [3044]">
+                <v:stroke endarrow="open"/>
+              </v:shape>
+            </w:pict>
+          </mc:Fallback>
+        </mc:AlternateContent>
+      </w:r>
+      <w:r>
+        <w:rPr>
+          <w:rFonts w:ascii="Times New Roman" w:hAnsi="Times New Roman" w:cs="Times New Roman"/>
+          <w:noProof/>
+          <w:sz w:val="28"/>
+        </w:rPr>
+        <mc:AlternateContent>
+          <mc:Choice Requires="wps">
+            <w:drawing>
+              <wp:anchor distT="0" distB="0" distL="114300" distR="114300" simplePos="0" relativeHeight="251667456" behindDoc="0" locked="0" layoutInCell="1" allowOverlap="1" wp14:anchorId="0D41600C" wp14:editId="200E72A5">
+                <wp:simplePos x="0" y="0"/>
+                <wp:positionH relativeFrom="column">
+                  <wp:posOffset>4791075</wp:posOffset>
+                </wp:positionH>
+                <wp:positionV relativeFrom="paragraph">
+                  <wp:posOffset>247650</wp:posOffset>
+                </wp:positionV>
+                <wp:extent cx="0" cy="428625"/>
+                <wp:effectExtent l="95250" t="0" r="57150" b="66675"/>
+                <wp:wrapNone/>
+                <wp:docPr id="11" name="Straight Arrow Connector 11"/>
+                <wp:cNvGraphicFramePr/>
+                <a:graphic xmlns:a="http://schemas.openxmlformats.org/drawingml/2006/main">
+                  <a:graphicData uri="http://schemas.microsoft.com/office/word/2010/wordprocessingShape">
+                    <wps:wsp>
+                      <wps:cNvCnPr/>
+                      <wps:spPr>
+                        <a:xfrm>
+                          <a:off x="0" y="0"/>
+                          <a:ext cx="0" cy="428625"/>
+                        </a:xfrm>
+                        <a:prstGeom prst="straightConnector1">
+                          <a:avLst/>
+                        </a:prstGeom>
+                        <a:ln>
+                          <a:tailEnd type="arrow"/>
+                        </a:ln>
+                      </wps:spPr>
+                      <wps:style>
+                        <a:lnRef idx="1">
+                          <a:schemeClr val="accent1"/>
+                        </a:lnRef>
+                        <a:fillRef idx="0">
+                          <a:schemeClr val="accent1"/>
+                        </a:fillRef>
+                        <a:effectRef idx="0">
+                          <a:schemeClr val="accent1"/>
+                        </a:effectRef>
+                        <a:fontRef idx="minor">
+                          <a:schemeClr val="tx1"/>
+                        </a:fontRef>
+                      </wps:style>
+                      <wps:bodyPr/>
+                    </wps:wsp>
+                  </a:graphicData>
+                </a:graphic>
+                <wp14:sizeRelV relativeFrom="margin">
+                  <wp14:pctHeight>0</wp14:pctHeight>
+                </wp14:sizeRelV>
+              </wp:anchor>
+            </w:drawing>
+          </mc:Choice>
+          <mc:Fallback>
+            <w:pict>
+              <v:shape id="Straight Arrow Connector 11" o:spid="_x0000_s1026" type="#_x0000_t32" style="position:absolute;margin-left:377.25pt;margin-top:19.5pt;width:0;height:33.75pt;z-index:251667456;visibility:visible;mso-wrap-style:square;mso-height-percent:0;mso-wrap-distance-left:9pt;mso-wrap-distance-top:0;mso-wrap-distance-right:9pt;mso-wrap-distance-bottom:0;mso-position-horizontal:absolute;mso-position-horizontal-relative:text;mso-position-vertical:absolute;mso-position-vertical-relative:text;mso-height-percent:0;mso-height-relative:margin" o:gfxdata="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" strokecolor="#4579b8 [3044]">
+                <v:stroke endarrow="open"/>
+              </v:shape>
+            </w:pict>
+          </mc:Fallback>
+        </mc:AlternateContent>
+      </w:r>
+      <w:r>
+        <w:rPr>
+          <w:rFonts w:ascii="Times New Roman" w:hAnsi="Times New Roman" w:cs="Times New Roman"/>
+          <w:sz w:val="28"/>
+        </w:rPr>
+        <w:tab/>
+      </w:r>
+      <w:r>
+        <w:rPr>
+          <w:rFonts w:ascii="Times New Roman" w:hAnsi="Times New Roman" w:cs="Times New Roman"/>
+          <w:sz w:val="28"/>
+        </w:rPr>
+        <w:t>LogoScene</w:t>
+      </w:r>
+      <w:r>
+        <w:rPr>
+          <w:rFonts w:ascii="Times New Roman" w:hAnsi="Times New Roman" w:cs="Times New Roman"/>
+          <w:sz w:val="28"/>
+        </w:rPr>
+        <w:tab/>
+        <w:t>LoadingScene</w:t>
+      </w:r>
+    </w:p>
+    <w:p>
+      <w:pPr>
+        <w:tabs>
+          <w:tab w:val="center" w:pos="2160"/>
+          <w:tab w:val="center" w:pos="7560"/>
+        </w:tabs>
+        <w:rPr>
+          <w:rFonts w:ascii="Times New Roman" w:hAnsi="Times New Roman" w:cs="Times New Roman"/>
+          <w:sz w:val="28"/>
+        </w:rPr>
+      </w:pPr>
+      <w:bookmarkStart w:id="0" w:name="_GoBack"/>
+      <w:bookmarkEnd w:id="0"/>
+      <w:r>
+        <w:rPr>
+          <w:rFonts w:ascii="Times New Roman" w:hAnsi="Times New Roman" w:cs="Times New Roman"/>
+          <w:noProof/>
+          <w:sz w:val="28"/>
+        </w:rPr>
+        <mc:AlternateContent>
+          <mc:Choice Requires="wps">
+            <w:drawing>
+              <wp:anchor distT="0" distB="0" distL="114300" distR="114300" simplePos="0" relativeHeight="251674624" behindDoc="0" locked="0" layoutInCell="1" allowOverlap="1" wp14:anchorId="6C704627" wp14:editId="2A403583">
+                <wp:simplePos x="0" y="0"/>
+                <wp:positionH relativeFrom="column">
+                  <wp:posOffset>4152900</wp:posOffset>
+                </wp:positionH>
+                <wp:positionV relativeFrom="paragraph">
+                  <wp:posOffset>313690</wp:posOffset>
+                </wp:positionV>
+                <wp:extent cx="1276350" cy="295275"/>
+                <wp:effectExtent l="0" t="0" r="19050" b="28575"/>
+                <wp:wrapNone/>
+                <wp:docPr id="17" name="Rectangle 17"/>
+                <wp:cNvGraphicFramePr/>
+                <a:graphic xmlns:a="http://schemas.openxmlformats.org/drawingml/2006/main">
+                  <a:graphicData uri="http://schemas.microsoft.com/office/word/2010/wordprocessingShape">
+                    <wps:wsp>
+                      <wps:cNvSpPr/>
+                      <wps:spPr>
+                        <a:xfrm>
+                          <a:off x="0" y="0"/>
+                          <a:ext cx="1276350" cy="295275"/>
+                        </a:xfrm>
+                        <a:prstGeom prst="rect">
+                          <a:avLst/>
+                        </a:prstGeom>
+                        <a:noFill/>
+                        <a:ln>
+                          <a:solidFill>
+                            <a:schemeClr val="tx2"/>
+                          </a:solidFill>
+                        </a:ln>
+                      </wps:spPr>
+                      <wps:style>
+                        <a:lnRef idx="2">
+                          <a:schemeClr val="accent6"/>
+                        </a:lnRef>
+                        <a:fillRef idx="1">
+                          <a:schemeClr val="lt1"/>
+                        </a:fillRef>
+                        <a:effectRef idx="0">
+                          <a:schemeClr val="accent6"/>
+                        </a:effectRef>
+                        <a:fontRef idx="minor">
+                          <a:schemeClr val="dk1"/>
+                        </a:fontRef>
+                      </wps:style>
+                      <wps:bodyPr rot="0" spcFirstLastPara="0" vertOverflow="overflow" horzOverflow="overflow" vert="horz" wrap="square" lIns="91440" tIns="45720" rIns="91440" bIns="45720" numCol="1" spcCol="0" rtlCol="0" fromWordArt="0" anchor="ctr" anchorCtr="0" forceAA="0" compatLnSpc="1">
+                        <a:prstTxWarp prst="textNoShape">
+                          <a:avLst/>
+                        </a:prstTxWarp>
+                        <a:noAutofit/>
+                      </wps:bodyPr>
+                    </wps:wsp>
+                  </a:graphicData>
+                </a:graphic>
+                <wp14:sizeRelV relativeFrom="margin">
+                  <wp14:pctHeight>0</wp14:pctHeight>
+                </wp14:sizeRelV>
+              </wp:anchor>
+            </w:drawing>
+          </mc:Choice>
+          <mc:Fallback>
+            <w:pict>
+              <v:rect id="Rectangle 17" o:spid="_x0000_s1026" style="position:absolute;margin-left:327pt;margin-top:24.7pt;width:100.5pt;height:23.25pt;z-index:251674624;visibility:visible;mso-wrap-style:square;mso-height-percent:0;mso-wrap-distance-left:9pt;mso-wrap-distance-top:0;mso-wrap-distance-right:9pt;mso-wrap-distance-bottom:0;mso-position-horizontal:absolute;mso-position-horizontal-relative:text;mso-position-vertical:absolute;mso-position-vertical-relative:text;mso-height-percent:0;mso-height-relative:margin;v-text-anchor:middle" o:gfxdata="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" filled="f" strokecolor="#1f497d [3215]" strokeweight="2pt"/>
+            </w:pict>
+          </mc:Fallback>
+        </mc:AlternateContent>
+      </w:r>
+    </w:p>
+    <w:p>
+      <w:pPr>
+        <w:tabs>
+          <w:tab w:val="center" w:pos="2160"/>
+          <w:tab w:val="center" w:pos="7560"/>
+        </w:tabs>
+        <w:rPr>
+          <w:rFonts w:ascii="Times New Roman" w:hAnsi="Times New Roman" w:cs="Times New Roman"/>
+          <w:sz w:val="28"/>
+        </w:rPr>
+      </w:pPr>
+      <w:r>
+        <w:rPr>
+          <w:rFonts w:ascii="Times New Roman" w:hAnsi="Times New Roman" w:cs="Times New Roman"/>
+          <w:noProof/>
+          <w:sz w:val="28"/>
+        </w:rPr>
+        <mc:AlternateContent>
+          <mc:Choice Requires="wps">
+            <w:drawing>
+              <wp:anchor distT="0" distB="0" distL="114300" distR="114300" simplePos="0" relativeHeight="251665408" behindDoc="0" locked="0" layoutInCell="1" allowOverlap="1" wp14:anchorId="7C51B96E" wp14:editId="66439ECE">
+                <wp:simplePos x="0" y="0"/>
+                <wp:positionH relativeFrom="column">
+                  <wp:posOffset>4791075</wp:posOffset>
+                </wp:positionH>
+                <wp:positionV relativeFrom="paragraph">
+                  <wp:posOffset>304165</wp:posOffset>
+                </wp:positionV>
+                <wp:extent cx="0" cy="342900"/>
+                <wp:effectExtent l="95250" t="0" r="95250" b="57150"/>
+                <wp:wrapNone/>
+                <wp:docPr id="10" name="Straight Arrow Connector 10"/>
+                <wp:cNvGraphicFramePr/>
+                <a:graphic xmlns:a="http://schemas.openxmlformats.org/drawingml/2006/main">
+                  <a:graphicData uri="http://schemas.microsoft.com/office/word/2010/wordprocessingShape">
+                    <wps:wsp>
+                      <wps:cNvCnPr/>
+                      <wps:spPr>
+                        <a:xfrm>
+                          <a:off x="0" y="0"/>
+                          <a:ext cx="0" cy="342900"/>
+                        </a:xfrm>
+                        <a:prstGeom prst="straightConnector1">
+                          <a:avLst/>
+                        </a:prstGeom>
+                        <a:ln>
+                          <a:tailEnd type="arrow"/>
+                        </a:ln>
+                      </wps:spPr>
+                      <wps:style>
+                        <a:lnRef idx="1">
+                          <a:schemeClr val="accent1"/>
+                        </a:lnRef>
+                        <a:fillRef idx="0">
+                          <a:schemeClr val="accent1"/>
+                        </a:fillRef>
+                        <a:effectRef idx="0">
+                          <a:schemeClr val="accent1"/>
+                        </a:effectRef>
+                        <a:fontRef idx="minor">
+                          <a:schemeClr val="tx1"/>
+                        </a:fontRef>
+                      </wps:style>
+                      <wps:bodyPr/>
+                    </wps:wsp>
+                  </a:graphicData>
+                </a:graphic>
+                <wp14:sizeRelV relativeFrom="margin">
+                  <wp14:pctHeight>0</wp14:pctHeight>
+                </wp14:sizeRelV>
+              </wp:anchor>
+            </w:drawing>
+          </mc:Choice>
+          <mc:Fallback>
+            <w:pict>
+              <v:shape id="Straight Arrow Connector 10" o:spid="_x0000_s1026" type="#_x0000_t32" style="position:absolute;margin-left:377.25pt;margin-top:23.95pt;width:0;height:27pt;z-index:251665408;visibility:visible;mso-wrap-style:square;mso-height-percent:0;mso-wrap-distance-left:9pt;mso-wrap-distance-top:0;mso-wrap-distance-right:9pt;mso-wrap-distance-bottom:0;mso-position-horizontal:absolute;mso-position-horizontal-relative:text;mso-position-vertical:absolute;mso-position-vertical-relative:text;mso-height-percent:0;mso-height-relative:margin" o:gfxdata="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" strokecolor="#4579b8 [3044]">
+                <v:stroke endarrow="open"/>
+              </v:shape>
+            </w:pict>
+          </mc:Fallback>
+        </mc:AlternateContent>
+      </w:r>
+      <w:r>
+        <w:rPr>
+          <w:rFonts w:ascii="Times New Roman" w:hAnsi="Times New Roman" w:cs="Times New Roman"/>
+          <w:sz w:val="28"/>
+        </w:rPr>
+        <w:tab/>
+      </w:r>
+      <w:r>
+        <w:rPr>
+          <w:rFonts w:ascii="Times New Roman" w:hAnsi="Times New Roman" w:cs="Times New Roman"/>
+          <w:sz w:val="28"/>
+        </w:rPr>
+        <w:tab/>
+        <w:t>MainMenuScene</w:t>
+      </w:r>
+    </w:p>
+    <w:p>
+      <w:pPr>
+        <w:tabs>
+          <w:tab w:val="center" w:pos="2160"/>
+          <w:tab w:val="center" w:pos="7560"/>
+        </w:tabs>
+        <w:rPr>
+          <w:rFonts w:ascii="Times New Roman" w:hAnsi="Times New Roman" w:cs="Times New Roman"/>
+          <w:sz w:val="28"/>
+        </w:rPr>
+      </w:pPr>
+      <w:r>
+        <w:rPr>
+          <w:rFonts w:ascii="Times New Roman" w:hAnsi="Times New Roman" w:cs="Times New Roman"/>
+          <w:noProof/>
+          <w:sz w:val="28"/>
+        </w:rPr>
+        <mc:AlternateContent>
+          <mc:Choice Requires="wps">
+            <w:drawing>
+              <wp:anchor distT="0" distB="0" distL="114300" distR="114300" simplePos="0" relativeHeight="251678720" behindDoc="0" locked="0" layoutInCell="1" allowOverlap="1" wp14:anchorId="671D1D22" wp14:editId="62F39437">
+                <wp:simplePos x="0" y="0"/>
+                <wp:positionH relativeFrom="column">
+                  <wp:posOffset>771525</wp:posOffset>
+                </wp:positionH>
+                <wp:positionV relativeFrom="paragraph">
+                  <wp:posOffset>341630</wp:posOffset>
+                </wp:positionV>
+                <wp:extent cx="1276350" cy="295275"/>
+                <wp:effectExtent l="0" t="0" r="19050" b="28575"/>
+                <wp:wrapNone/>
+                <wp:docPr id="19" name="Rectangle 19"/>
+                <wp:cNvGraphicFramePr/>
+                <a:graphic xmlns:a="http://schemas.openxmlformats.org/drawingml/2006/main">
+                  <a:graphicData uri="http://schemas.microsoft.com/office/word/2010/wordprocessingShape">
+                    <wps:wsp>
+                      <wps:cNvSpPr/>
+                      <wps:spPr>
+                        <a:xfrm>
+                          <a:off x="0" y="0"/>
+                          <a:ext cx="1276350" cy="295275"/>
+                        </a:xfrm>
+                        <a:prstGeom prst="rect">
+                          <a:avLst/>
+                        </a:prstGeom>
+                        <a:noFill/>
+                        <a:ln>
+                          <a:solidFill>
+                            <a:schemeClr val="tx2"/>
+                          </a:solidFill>
+                        </a:ln>
+                      </wps:spPr>
+                      <wps:style>
+                        <a:lnRef idx="2">
+                          <a:schemeClr val="accent6"/>
+                        </a:lnRef>
+                        <a:fillRef idx="1">
+                          <a:schemeClr val="lt1"/>
+                        </a:fillRef>
+                        <a:effectRef idx="0">
+                          <a:schemeClr val="accent6"/>
+                        </a:effectRef>
+                        <a:fontRef idx="minor">
+                          <a:schemeClr val="dk1"/>
+                        </a:fontRef>
+                      </wps:style>
+                      <wps:bodyPr rot="0" spcFirstLastPara="0" vertOverflow="overflow" horzOverflow="overflow" vert="horz" wrap="square" lIns="91440" tIns="45720" rIns="91440" bIns="45720" numCol="1" spcCol="0" rtlCol="0" fromWordArt="0" anchor="ctr" anchorCtr="0" forceAA="0" compatLnSpc="1">
+                        <a:prstTxWarp prst="textNoShape">
+                          <a:avLst/>
+                        </a:prstTxWarp>
+                        <a:noAutofit/>
+                      </wps:bodyPr>
+                    </wps:wsp>
+                  </a:graphicData>
+                </a:graphic>
+                <wp14:sizeRelV relativeFrom="margin">
+                  <wp14:pctHeight>0</wp14:pctHeight>
+                </wp14:sizeRelV>
+              </wp:anchor>
+            </w:drawing>
+          </mc:Choice>
+          <mc:Fallback>
+            <w:pict>
+              <v:rect id="Rectangle 19" o:spid="_x0000_s1026" style="position:absolute;margin-left:60.75pt;margin-top:26.9pt;width:100.5pt;height:23.25pt;z-index:251678720;visibility:visible;mso-wrap-style:square;mso-height-percent:0;mso-wrap-distance-left:9pt;mso-wrap-distance-top:0;mso-wrap-distance-right:9pt;mso-wrap-distance-bottom:0;mso-position-horizontal:absolute;mso-position-horizontal-relative:text;mso-position-vertical:absolute;mso-position-vertical-relative:text;mso-height-percent:0;mso-height-relative:margin;v-text-anchor:middle" o:gfxdata="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" filled="f" strokecolor="#1f497d [3215]" strokeweight="2pt"/>
+            </w:pict>
+          </mc:Fallback>
+        </mc:AlternateContent>
+      </w:r>
+      <w:r>
+        <w:rPr>
+          <w:rFonts w:ascii="Times New Roman" w:hAnsi="Times New Roman" w:cs="Times New Roman"/>
+          <w:noProof/>
+          <w:sz w:val="28"/>
+        </w:rPr>
+        <mc:AlternateContent>
+          <mc:Choice Requires="wps">
+            <w:drawing>
+              <wp:anchor distT="0" distB="0" distL="114300" distR="114300" simplePos="0" relativeHeight="251676672" behindDoc="0" locked="0" layoutInCell="1" allowOverlap="1" wp14:anchorId="1CC4A0F8" wp14:editId="3E600211">
+                <wp:simplePos x="0" y="0"/>
+                <wp:positionH relativeFrom="column">
+                  <wp:posOffset>4152900</wp:posOffset>
+                </wp:positionH>
+                <wp:positionV relativeFrom="paragraph">
+                  <wp:posOffset>341630</wp:posOffset>
+                </wp:positionV>
+                <wp:extent cx="1276350" cy="295275"/>
+                <wp:effectExtent l="0" t="0" r="19050" b="28575"/>
+                <wp:wrapNone/>
+                <wp:docPr id="18" name="Rectangle 18"/>
+                <wp:cNvGraphicFramePr/>
+                <a:graphic xmlns:a="http://schemas.openxmlformats.org/drawingml/2006/main">
+                  <a:graphicData uri="http://schemas.microsoft.com/office/word/2010/wordprocessingShape">
+                    <wps:wsp>
+                      <wps:cNvSpPr/>
+                      <wps:spPr>
+                        <a:xfrm>
+                          <a:off x="0" y="0"/>
+                          <a:ext cx="1276350" cy="295275"/>
+                        </a:xfrm>
+                        <a:prstGeom prst="rect">
+                          <a:avLst/>
+                        </a:prstGeom>
+                        <a:noFill/>
+                        <a:ln>
+                          <a:solidFill>
+                            <a:schemeClr val="tx2"/>
+                          </a:solidFill>
+                        </a:ln>
+                      </wps:spPr>
+                      <wps:style>
+                        <a:lnRef idx="2">
+                          <a:schemeClr val="accent6"/>
+                        </a:lnRef>
+                        <a:fillRef idx="1">
+                          <a:schemeClr val="lt1"/>
+                        </a:fillRef>
+                        <a:effectRef idx="0">
+                          <a:schemeClr val="accent6"/>
+                        </a:effectRef>
+                        <a:fontRef idx="minor">
+                          <a:schemeClr val="dk1"/>
+                        </a:fontRef>
+                      </wps:style>
+                      <wps:bodyPr rot="0" spcFirstLastPara="0" vertOverflow="overflow" horzOverflow="overflow" vert="horz" wrap="square" lIns="91440" tIns="45720" rIns="91440" bIns="45720" numCol="1" spcCol="0" rtlCol="0" fromWordArt="0" anchor="ctr" anchorCtr="0" forceAA="0" compatLnSpc="1">
+                        <a:prstTxWarp prst="textNoShape">
+                          <a:avLst/>
+                        </a:prstTxWarp>
+                        <a:noAutofit/>
+                      </wps:bodyPr>
+                    </wps:wsp>
+                  </a:graphicData>
+                </a:graphic>
+                <wp14:sizeRelV relativeFrom="margin">
+                  <wp14:pctHeight>0</wp14:pctHeight>
+                </wp14:sizeRelV>
+              </wp:anchor>
+            </w:drawing>
+          </mc:Choice>
+          <mc:Fallback>
+            <w:pict>
+              <v:rect id="Rectangle 18" o:spid="_x0000_s1026" style="position:absolute;margin-left:327pt;margin-top:26.9pt;width:100.5pt;height:23.25pt;z-index:251676672;visibility:visible;mso-wrap-style:square;mso-height-percent:0;mso-wrap-distance-left:9pt;mso-wrap-distance-top:0;mso-wrap-distance-right:9pt;mso-wrap-distance-bottom:0;mso-position-horizontal:absolute;mso-position-horizontal-relative:text;mso-position-vertical:absolute;mso-position-vertical-relative:text;mso-height-percent:0;mso-height-relative:margin;v-text-anchor:middle" o:gfxdata="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" filled="f" strokecolor="#1f497d [3215]" strokeweight="2pt"/>
+            </w:pict>
+          </mc:Fallback>
+        </mc:AlternateContent>
+      </w:r>
+    </w:p>
+    <w:p>
+      <w:pPr>
+        <w:tabs>
+          <w:tab w:val="center" w:pos="2160"/>
+          <w:tab w:val="center" w:pos="7560"/>
+        </w:tabs>
+        <w:rPr>
+          <w:rFonts w:ascii="Times New Roman" w:hAnsi="Times New Roman" w:cs="Times New Roman"/>
+          <w:sz w:val="28"/>
+        </w:rPr>
+      </w:pPr>
+      <w:r>
+        <w:rPr>
+          <w:rFonts w:ascii="Times New Roman" w:hAnsi="Times New Roman" w:cs="Times New Roman"/>
+          <w:noProof/>
+          <w:sz w:val="28"/>
+        </w:rPr>
+        <mc:AlternateContent>
+          <mc:Choice Requires="wps">
+            <w:drawing>
+              <wp:anchor distT="0" distB="0" distL="114300" distR="114300" simplePos="0" relativeHeight="251671552" behindDoc="0" locked="0" layoutInCell="1" allowOverlap="1" wp14:anchorId="0927DE3E" wp14:editId="5985B4C8">
+                <wp:simplePos x="0" y="0"/>
+                <wp:positionH relativeFrom="column">
+                  <wp:posOffset>2152650</wp:posOffset>
+                </wp:positionH>
+                <wp:positionV relativeFrom="paragraph">
+                  <wp:posOffset>265430</wp:posOffset>
+                </wp:positionV>
+                <wp:extent cx="1952625" cy="514350"/>
+                <wp:effectExtent l="0" t="76200" r="0" b="19050"/>
+                <wp:wrapNone/>
+                <wp:docPr id="15" name="Curved Connector 15"/>
+                <wp:cNvGraphicFramePr/>
+                <a:graphic xmlns:a="http://schemas.openxmlformats.org/drawingml/2006/main">
+                  <a:graphicData uri="http://schemas.microsoft.com/office/word/2010/wordprocessingShape">
+                    <wps:wsp>
+                      <wps:cNvCnPr/>
+                      <wps:spPr>
+                        <a:xfrm flipV="1">
+                          <a:off x="0" y="0"/>
+                          <a:ext cx="1952625" cy="514350"/>
+                        </a:xfrm>
+                        <a:prstGeom prst="curvedConnector3">
+                          <a:avLst/>
+                        </a:prstGeom>
+                        <a:ln>
+                          <a:tailEnd type="arrow"/>
+                        </a:ln>
+                      </wps:spPr>
+                      <wps:style>
+                        <a:lnRef idx="1">
+                          <a:schemeClr val="accent2"/>
+                        </a:lnRef>
+                        <a:fillRef idx="0">
+                          <a:schemeClr val="accent2"/>
+                        </a:fillRef>
+                        <a:effectRef idx="0">
+                          <a:schemeClr val="accent2"/>
+                        </a:effectRef>
+                        <a:fontRef idx="minor">
+                          <a:schemeClr val="tx1"/>
+                        </a:fontRef>
+                      </wps:style>
+                      <wps:bodyPr/>
+                    </wps:wsp>
+                  </a:graphicData>
+                </a:graphic>
+                <wp14:sizeRelH relativeFrom="margin">
+                  <wp14:pctWidth>0</wp14:pctWidth>
+                </wp14:sizeRelH>
+                <wp14:sizeRelV relativeFrom="margin">
+                  <wp14:pctHeight>0</wp14:pctHeight>
+                </wp14:sizeRelV>
+              </wp:anchor>
+            </w:drawing>
+          </mc:Choice>
+          <mc:Fallback>
+            <w:pict>
+              <v:shapetype id="_x0000_t38" coordsize="21600,21600" o:spt="38" o:oned="t" path="m,c@0,0@1,5400@1,10800@1,16200@2,21600,21600,21600e" filled="f">
+                <v:formulas>
+                  <v:f eqn="mid #0 0"/>
+                  <v:f eqn="val #0"/>
+                  <v:f eqn="mid #0 21600"/>
+                </v:formulas>
+                <v:path arrowok="t" fillok="f" o:connecttype="none"/>
+                <v:handles>
+                  <v:h position="#0,center"/>
+                </v:handles>
+                <o:lock v:ext="edit" shapetype="t"/>
+              </v:shapetype>
+              <v:shape id="Curved Connector 15" o:spid="_x0000_s1026" type="#_x0000_t38" style="position:absolute;margin-left:169.5pt;margin-top:20.9pt;width:153.75pt;height:40.5pt;flip:y;z-index:251671552;visibility:visible;mso-wrap-style:square;mso-width-percent:0;mso-height-percent:0;mso-wrap-distance-left:9pt;mso-wrap-distance-top:0;mso-wrap-distance-right:9pt;mso-wrap-distance-bottom:0;mso-position-horizontal:absolute;mso-position-horizontal-relative:text;mso-position-vertical:absolute;mso-position-vertical-relative:text;mso-width-percent:0;mso-height-percent:0;mso-width-relative:margin;mso-height-relative:margin" o:gfxdata="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" adj="10800" strokecolor="#bc4542 [3045]">
+                <v:stroke endarrow="open"/>
+              </v:shape>
+            </w:pict>
+          </mc:Fallback>
+        </mc:AlternateContent>
+      </w:r>
+      <w:r>
+        <w:rPr>
+          <w:rFonts w:ascii="Times New Roman" w:hAnsi="Times New Roman" w:cs="Times New Roman"/>
+          <w:noProof/>
+          <w:sz w:val="28"/>
+        </w:rPr>
+        <mc:AlternateContent>
+          <mc:Choice Requires="wps">
+            <w:drawing>
+              <wp:anchor distT="0" distB="0" distL="114300" distR="114300" simplePos="0" relativeHeight="251669504" behindDoc="0" locked="0" layoutInCell="1" allowOverlap="1" wp14:anchorId="30BFADD9" wp14:editId="447D37E6">
+                <wp:simplePos x="0" y="0"/>
+                <wp:positionH relativeFrom="column">
+                  <wp:posOffset>2095500</wp:posOffset>
+                </wp:positionH>
+                <wp:positionV relativeFrom="paragraph">
+                  <wp:posOffset>264795</wp:posOffset>
+                </wp:positionV>
+                <wp:extent cx="2695575" cy="590550"/>
+                <wp:effectExtent l="38100" t="0" r="9525" b="114300"/>
+                <wp:wrapNone/>
+                <wp:docPr id="13" name="Curved Connector 13"/>
+                <wp:cNvGraphicFramePr/>
+                <a:graphic xmlns:a="http://schemas.openxmlformats.org/drawingml/2006/main">
+                  <a:graphicData uri="http://schemas.microsoft.com/office/word/2010/wordprocessingShape">
+                    <wps:wsp>
+                      <wps:cNvCnPr/>
+                      <wps:spPr>
+                        <a:xfrm rot="10800000" flipV="1">
+                          <a:off x="0" y="0"/>
+                          <a:ext cx="2695575" cy="590550"/>
+                        </a:xfrm>
+                        <a:prstGeom prst="curvedConnector3">
+                          <a:avLst>
+                            <a:gd name="adj1" fmla="val 1590"/>
+                          </a:avLst>
+                        </a:prstGeom>
+                        <a:ln>
+                          <a:tailEnd type="arrow"/>
+                        </a:ln>
+                      </wps:spPr>
+                      <wps:style>
+                        <a:lnRef idx="1">
+                          <a:schemeClr val="accent1"/>
+                        </a:lnRef>
+                        <a:fillRef idx="0">
+                          <a:schemeClr val="accent1"/>
+                        </a:fillRef>
+                        <a:effectRef idx="0">
+                          <a:schemeClr val="accent1"/>
+                        </a:effectRef>
+                        <a:fontRef idx="minor">
+                          <a:schemeClr val="tx1"/>
+                        </a:fontRef>
+                      </wps:style>
+                      <wps:bodyPr/>
+                    </wps:wsp>
+                  </a:graphicData>
+                </a:graphic>
+                <wp14:sizeRelH relativeFrom="margin">
+                  <wp14:pctWidth>0</wp14:pctWidth>
+                </wp14:sizeRelH>
+                <wp14:sizeRelV relativeFrom="margin">
+                  <wp14:pctHeight>0</wp14:pctHeight>
+                </wp14:sizeRelV>
+              </wp:anchor>
+            </w:drawing>
+          </mc:Choice>
+          <mc:Fallback>
+            <w:pict>
+              <v:shape id="Curved Connector 13" o:spid="_x0000_s1026" type="#_x0000_t38" style="position:absolute;margin-left:165pt;margin-top:20.85pt;width:212.25pt;height:46.5pt;rotation:180;flip:y;z-index:251669504;visibility:visible;mso-wrap-style:square;mso-width-percent:0;mso-height-percent:0;mso-wrap-distance-left:9pt;mso-wrap-distance-top:0;mso-wrap-distance-right:9pt;mso-wrap-distance-bottom:0;mso-position-horizontal:absolute;mso-position-horizontal-relative:text;mso-position-vertical:absolute;mso-position-vertical-relative:text;mso-width-percent:0;mso-height-percent:0;mso-width-relative:margin;mso-height-relative:margin" o:gfxdata="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" adj="343" strokecolor="#4579b8 [3044]">
+                <v:stroke endarrow="open"/>
+              </v:shape>
+            </w:pict>
+          </mc:Fallback>
+        </mc:AlternateContent>
+      </w:r>
+      <w:r>
+        <w:rPr>
+          <w:rFonts w:ascii="Times New Roman" w:hAnsi="Times New Roman" w:cs="Times New Roman"/>
+          <w:noProof/>
+          <w:sz w:val="28"/>
+        </w:rPr>
+        <mc:AlternateContent>
+          <mc:Choice Requires="wps">
+            <w:drawing>
+              <wp:anchor distT="0" distB="0" distL="114300" distR="114300" simplePos="0" relativeHeight="251668480" behindDoc="0" locked="0" layoutInCell="1" allowOverlap="1" wp14:anchorId="12D649C6" wp14:editId="41D8F4E4">
+                <wp:simplePos x="0" y="0"/>
+                <wp:positionH relativeFrom="column">
+                  <wp:posOffset>2047875</wp:posOffset>
+                </wp:positionH>
+                <wp:positionV relativeFrom="paragraph">
+                  <wp:posOffset>93980</wp:posOffset>
+                </wp:positionV>
+                <wp:extent cx="2000250" cy="8890"/>
+                <wp:effectExtent l="38100" t="76200" r="0" b="105410"/>
+                <wp:wrapNone/>
+                <wp:docPr id="12" name="Straight Arrow Connector 12"/>
+                <wp:cNvGraphicFramePr/>
+                <a:graphic xmlns:a="http://schemas.openxmlformats.org/drawingml/2006/main">
+                  <a:graphicData uri="http://schemas.microsoft.com/office/word/2010/wordprocessingShape">
+                    <wps:wsp>
+                      <wps:cNvCnPr/>
+                      <wps:spPr>
+                        <a:xfrm flipH="1" flipV="1">
+                          <a:off x="0" y="0"/>
+                          <a:ext cx="2000250" cy="8890"/>
+                        </a:xfrm>
+                        <a:prstGeom prst="straightConnector1">
+                          <a:avLst/>
+                        </a:prstGeom>
+                        <a:ln>
+                          <a:tailEnd type="arrow"/>
+                        </a:ln>
+                      </wps:spPr>
+                      <wps:style>
+                        <a:lnRef idx="1">
+                          <a:schemeClr val="accent1"/>
+                        </a:lnRef>
+                        <a:fillRef idx="0">
+                          <a:schemeClr val="accent1"/>
+                        </a:fillRef>
+                        <a:effectRef idx="0">
+                          <a:schemeClr val="accent1"/>
+                        </a:effectRef>
+                        <a:fontRef idx="minor">
+                          <a:schemeClr val="tx1"/>
+                        </a:fontRef>
+                      </wps:style>
+                      <wps:bodyPr/>
+                    </wps:wsp>
+                  </a:graphicData>
+                </a:graphic>
+                <wp14:sizeRelH relativeFrom="margin">
+                  <wp14:pctWidth>0</wp14:pctWidth>
+                </wp14:sizeRelH>
+                <wp14:sizeRelV relativeFrom="margin">
+                  <wp14:pctHeight>0</wp14:pctHeight>
+                </wp14:sizeRelV>
+              </wp:anchor>
+            </w:drawing>
+          </mc:Choice>
+          <mc:Fallback>
+            <w:pict>
+              <v:shape id="Straight Arrow Connector 12" o:spid="_x0000_s1026" type="#_x0000_t32" style="position:absolute;margin-left:161.25pt;margin-top:7.4pt;width:157.5pt;height:.7pt;flip:x y;z-index:251668480;visibility:visible;mso-wrap-style:square;mso-width-percent:0;mso-height-percent:0;mso-wrap-distance-left:9pt;mso-wrap-distance-top:0;mso-wrap-distance-right:9pt;mso-wrap-distance-bottom:0;mso-position-horizontal:absolute;mso-position-horizontal-relative:text;mso-position-vertical:absolute;mso-position-vertical-relative:text;mso-width-percent:0;mso-height-percent:0;mso-width-relative:margin;mso-height-relative:margin" o:gfxdata="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" strokecolor="#4579b8 [3044]">
+                <v:stroke endarrow="open"/>
+              </v:shape>
+            </w:pict>
+          </mc:Fallback>
+        </mc:AlternateContent>
+      </w:r>
+      <w:r>
+        <w:rPr>
+          <w:rFonts w:ascii="Times New Roman" w:hAnsi="Times New Roman" w:cs="Times New Roman"/>
+          <w:noProof/>
+          <w:sz w:val="28"/>
+        </w:rPr>
+        <mc:AlternateContent>
+          <mc:Choice Requires="wps">
+            <w:drawing>
+              <wp:anchor distT="0" distB="0" distL="114300" distR="114300" simplePos="0" relativeHeight="251670528" behindDoc="0" locked="0" layoutInCell="1" allowOverlap="1" wp14:anchorId="3B379F01" wp14:editId="5FDBAA79">
+                <wp:simplePos x="0" y="0"/>
+                <wp:positionH relativeFrom="column">
+                  <wp:posOffset>2047875</wp:posOffset>
+                </wp:positionH>
+                <wp:positionV relativeFrom="paragraph">
+                  <wp:posOffset>208280</wp:posOffset>
+                </wp:positionV>
+                <wp:extent cx="2000250" cy="0"/>
+                <wp:effectExtent l="0" t="76200" r="19050" b="114300"/>
+                <wp:wrapNone/>
+                <wp:docPr id="14" name="Straight Arrow Connector 14"/>
+                <wp:cNvGraphicFramePr/>
+                <a:graphic xmlns:a="http://schemas.openxmlformats.org/drawingml/2006/main">
+                  <a:graphicData uri="http://schemas.microsoft.com/office/word/2010/wordprocessingShape">
+                    <wps:wsp>
+                      <wps:cNvCnPr/>
+                      <wps:spPr>
+                        <a:xfrm flipV="1">
+                          <a:off x="0" y="0"/>
+                          <a:ext cx="2000250" cy="0"/>
+                        </a:xfrm>
+                        <a:prstGeom prst="straightConnector1">
+                          <a:avLst/>
+                        </a:prstGeom>
+                        <a:ln>
+                          <a:tailEnd type="arrow"/>
+                        </a:ln>
+                      </wps:spPr>
+                      <wps:style>
+                        <a:lnRef idx="1">
+                          <a:schemeClr val="accent1"/>
+                        </a:lnRef>
+                        <a:fillRef idx="0">
+                          <a:schemeClr val="accent1"/>
+                        </a:fillRef>
+                        <a:effectRef idx="0">
+                          <a:schemeClr val="accent1"/>
+                        </a:effectRef>
+                        <a:fontRef idx="minor">
+                          <a:schemeClr val="tx1"/>
+                        </a:fontRef>
+                      </wps:style>
+                      <wps:bodyPr/>
+                    </wps:wsp>
+                  </a:graphicData>
+                </a:graphic>
+                <wp14:sizeRelH relativeFrom="margin">
+                  <wp14:pctWidth>0</wp14:pctWidth>
+                </wp14:sizeRelH>
+                <wp14:sizeRelV relativeFrom="margin">
+                  <wp14:pctHeight>0</wp14:pctHeight>
+                </wp14:sizeRelV>
+              </wp:anchor>
+            </w:drawing>
+          </mc:Choice>
+          <mc:Fallback>
+            <w:pict>
+              <v:shape id="Straight Arrow Connector 14" o:spid="_x0000_s1026" type="#_x0000_t32" style="position:absolute;margin-left:161.25pt;margin-top:16.4pt;width:157.5pt;height:0;flip:y;z-index:251670528;visibility:visible;mso-wrap-style:square;mso-width-percent:0;mso-height-percent:0;mso-wrap-distance-left:9pt;mso-wrap-distance-top:0;mso-wrap-distance-right:9pt;mso-wrap-distance-bottom:0;mso-position-horizontal:absolute;mso-position-horizontal-relative:text;mso-position-vertical:absolute;mso-position-vertical-relative:text;mso-width-percent:0;mso-height-percent:0;mso-width-relative:margin;mso-height-relative:margin" o:gfxdata="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" strokecolor="#4579b8 [3044]">
+                <v:stroke endarrow="open"/>
+              </v:shape>
+            </w:pict>
+          </mc:Fallback>
+        </mc:AlternateContent>
+      </w:r>
+      <w:r>
+        <w:rPr>
+          <w:rFonts w:ascii="Times New Roman" w:hAnsi="Times New Roman" w:cs="Times New Roman"/>
+          <w:sz w:val="28"/>
+        </w:rPr>
+        <w:tab/>
+        <w:t>UpdateScene</w:t>
+      </w:r>
+      <w:r>
+        <w:rPr>
+          <w:rFonts w:ascii="Times New Roman" w:hAnsi="Times New Roman" w:cs="Times New Roman"/>
+          <w:sz w:val="28"/>
+        </w:rPr>
+        <w:tab/>
+        <w:t>WorldScene</w:t>
+      </w:r>
+    </w:p>
+    <w:p>
+      <w:pPr>
+        <w:tabs>
+          <w:tab w:val="center" w:pos="2160"/>
+          <w:tab w:val="center" w:pos="7560"/>
+        </w:tabs>
+        <w:rPr>
+          <w:rFonts w:ascii="Times New Roman" w:hAnsi="Times New Roman" w:cs="Times New Roman"/>
+          <w:sz w:val="28"/>
+        </w:rPr>
+      </w:pPr>
+      <w:r>
+        <w:rPr>
+          <w:rFonts w:ascii="Times New Roman" w:hAnsi="Times New Roman" w:cs="Times New Roman"/>
+          <w:noProof/>
+          <w:sz w:val="28"/>
+        </w:rPr>
+        <mc:AlternateContent>
+          <mc:Choice Requires="wps">
+            <w:drawing>
+              <wp:anchor distT="0" distB="0" distL="114300" distR="114300" simplePos="0" relativeHeight="251680768" behindDoc="0" locked="0" layoutInCell="1" allowOverlap="1" wp14:anchorId="673DCDAB" wp14:editId="49080D1C">
+                <wp:simplePos x="0" y="0"/>
+                <wp:positionH relativeFrom="column">
+                  <wp:posOffset>771525</wp:posOffset>
+                </wp:positionH>
+                <wp:positionV relativeFrom="paragraph">
+                  <wp:posOffset>321945</wp:posOffset>
+                </wp:positionV>
+                <wp:extent cx="1276350" cy="295275"/>
+                <wp:effectExtent l="0" t="0" r="19050" b="28575"/>
+                <wp:wrapNone/>
+                <wp:docPr id="20" name="Rectangle 20"/>
+                <wp:cNvGraphicFramePr/>
+                <a:graphic xmlns:a="http://schemas.openxmlformats.org/drawingml/2006/main">
+                  <a:graphicData uri="http://schemas.microsoft.com/office/word/2010/wordprocessingShape">
+                    <wps:wsp>
+                      <wps:cNvSpPr/>
+                      <wps:spPr>
+                        <a:xfrm>
+                          <a:off x="0" y="0"/>
+                          <a:ext cx="1276350" cy="295275"/>
+                        </a:xfrm>
+                        <a:prstGeom prst="rect">
+                          <a:avLst/>
+                        </a:prstGeom>
+                        <a:noFill/>
+                        <a:ln>
+                          <a:solidFill>
+                            <a:schemeClr val="tx2"/>
+                          </a:solidFill>
+                        </a:ln>
+                      </wps:spPr>
+                      <wps:style>
+                        <a:lnRef idx="2">
+                          <a:schemeClr val="accent6"/>
+                        </a:lnRef>
+                        <a:fillRef idx="1">
+                          <a:schemeClr val="lt1"/>
+                        </a:fillRef>
+                        <a:effectRef idx="0">
+                          <a:schemeClr val="accent6"/>
+                        </a:effectRef>
+                        <a:fontRef idx="minor">
+                          <a:schemeClr val="dk1"/>
+                        </a:fontRef>
+                      </wps:style>
+                      <wps:bodyPr rot="0" spcFirstLastPara="0" vertOverflow="overflow" horzOverflow="overflow" vert="horz" wrap="square" lIns="91440" tIns="45720" rIns="91440" bIns="45720" numCol="1" spcCol="0" rtlCol="0" fromWordArt="0" anchor="ctr" anchorCtr="0" forceAA="0" compatLnSpc="1">
+                        <a:prstTxWarp prst="textNoShape">
+                          <a:avLst/>
+                        </a:prstTxWarp>
+                        <a:noAutofit/>
+                      </wps:bodyPr>
+                    </wps:wsp>
+                  </a:graphicData>
+                </a:graphic>
+                <wp14:sizeRelV relativeFrom="margin">
+                  <wp14:pctHeight>0</wp14:pctHeight>
+                </wp14:sizeRelV>
+              </wp:anchor>
+            </w:drawing>
+          </mc:Choice>
+          <mc:Fallback>
+            <w:pict>
+              <v:rect id="Rectangle 20" o:spid="_x0000_s1026" style="position:absolute;margin-left:60.75pt;margin-top:25.35pt;width:100.5pt;height:23.25pt;z-index:251680768;visibility:visible;mso-wrap-style:square;mso-height-percent:0;mso-wrap-distance-left:9pt;mso-wrap-distance-top:0;mso-wrap-distance-right:9pt;mso-wrap-distance-bottom:0;mso-position-horizontal:absolute;mso-position-horizontal-relative:text;mso-position-vertical:absolute;mso-position-vertical-relative:text;mso-height-percent:0;mso-height-relative:margin;v-text-anchor:middle" o:gfxdata="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" filled="f" strokecolor="#1f497d [3215]" strokeweight="2pt"/>
+            </w:pict>
+          </mc:Fallback>
+        </mc:AlternateContent>
+      </w:r>
+    </w:p>
+    <w:p>
+      <w:pPr>
+        <w:tabs>
+          <w:tab w:val="center" w:pos="2160"/>
+          <w:tab w:val="center" w:pos="7560"/>
+        </w:tabs>
+        <w:rPr>
+          <w:rFonts w:ascii="Times New Roman" w:hAnsi="Times New Roman" w:cs="Times New Roman"/>
+          <w:sz w:val="28"/>
+        </w:rPr>
+      </w:pPr>
+      <w:r>
+        <w:rPr>
+          <w:rFonts w:ascii="Times New Roman" w:hAnsi="Times New Roman" w:cs="Times New Roman"/>
+          <w:sz w:val="28"/>
+        </w:rPr>
+        <w:tab/>
+        <w:t>RegionScene</w:t>
+      </w:r>
+    </w:p>
+    <w:p>
+      <w:pPr>
+        <w:rPr>
+          <w:rFonts w:ascii="Times New Roman" w:hAnsi="Times New Roman" w:cs="Times New Roman"/>
+          <w:sz w:val="28"/>
+        </w:rPr>
+      </w:pPr>
+      <w:r>
+        <w:rPr>
+          <w:rFonts w:ascii="Times New Roman" w:hAnsi="Times New Roman" w:cs="Times New Roman"/>
+          <w:sz w:val="28"/>
+        </w:rPr>
+        <w:br w:type="page"/>
       </w:r>
     </w:p>
     <w:p>
@@ -5401,6 +6564,7 @@
           <w:rFonts w:ascii="Times New Roman" w:hAnsi="Times New Roman" w:cs="Times New Roman"/>
           <w:sz w:val="28"/>
         </w:rPr>
+        <w:lastRenderedPageBreak/>
         <w:t>Class diagram:</w:t>
       </w:r>
     </w:p>
@@ -5461,8 +6625,6 @@
           </wp:inline>
         </w:drawing>
       </w:r>
-      <w:bookmarkStart w:id="0" w:name="_GoBack"/>
-      <w:bookmarkEnd w:id="0"/>
     </w:p>
     <w:sectPr>
       <w:pgSz w:w="12240" w:h="15840"/>

</xml_diff>

<commit_message>
* create skill for tower
</commit_message>
<xml_diff>
--- a/Documents/GameIntroduce.docx
+++ b/Documents/GameIntroduce.docx
@@ -1,6 +1,6 @@
 
 <file path=word/document.xml><?xml version="1.0" encoding="utf-8"?>
-<w:document xmlns:wpc="http://schemas.microsoft.com/office/word/2010/wordprocessingCanvas" xmlns:mc="http://schemas.openxmlformats.org/markup-compatibility/2006" xmlns:o="urn:schemas-microsoft-com:office:office" xmlns:r="http://schemas.openxmlformats.org/officeDocument/2006/relationships" xmlns:m="http://schemas.openxmlformats.org/officeDocument/2006/math" xmlns:v="urn:schemas-microsoft-com:vml" xmlns:wp14="http://schemas.microsoft.com/office/word/2010/wordprocessingDrawing" xmlns:wp="http://schemas.openxmlformats.org/drawingml/2006/wordprocessingDrawing" xmlns:w10="urn:schemas-microsoft-com:office:word" xmlns:w="http://schemas.openxmlformats.org/wordprocessingml/2006/main" xmlns:w14="http://schemas.microsoft.com/office/word/2010/wordml" xmlns:wpg="http://schemas.microsoft.com/office/word/2010/wordprocessingGroup" xmlns:wpi="http://schemas.microsoft.com/office/word/2010/wordprocessingInk" xmlns:wne="http://schemas.microsoft.com/office/word/2006/wordml" xmlns:wps="http://schemas.microsoft.com/office/word/2010/wordprocessingShape" mc:Ignorable="w14 wp14">
+<w:document xmlns:wpc="http://schemas.microsoft.com/office/word/2010/wordprocessingCanvas" xmlns:cx="http://schemas.microsoft.com/office/drawing/2014/chartex" xmlns:cx1="http://schemas.microsoft.com/office/drawing/2015/9/8/chartex" xmlns:cx2="http://schemas.microsoft.com/office/drawing/2015/10/21/chartex" xmlns:cx3="http://schemas.microsoft.com/office/drawing/2016/5/9/chartex" xmlns:cx4="http://schemas.microsoft.com/office/drawing/2016/5/10/chartex" xmlns:cx5="http://schemas.microsoft.com/office/drawing/2016/5/11/chartex" xmlns:cx6="http://schemas.microsoft.com/office/drawing/2016/5/12/chartex" xmlns:cx7="http://schemas.microsoft.com/office/drawing/2016/5/13/chartex" xmlns:cx8="http://schemas.microsoft.com/office/drawing/2016/5/14/chartex" xmlns:mc="http://schemas.openxmlformats.org/markup-compatibility/2006" xmlns:aink="http://schemas.microsoft.com/office/drawing/2016/ink" xmlns:am3d="http://schemas.microsoft.com/office/drawing/2017/model3d" xmlns:o="urn:schemas-microsoft-com:office:office" xmlns:r="http://schemas.openxmlformats.org/officeDocument/2006/relationships" xmlns:m="http://schemas.openxmlformats.org/officeDocument/2006/math" xmlns:v="urn:schemas-microsoft-com:vml" xmlns:wp14="http://schemas.microsoft.com/office/word/2010/wordprocessingDrawing" xmlns:wp="http://schemas.openxmlformats.org/drawingml/2006/wordprocessingDrawing" xmlns:w10="urn:schemas-microsoft-com:office:word" xmlns:w="http://schemas.openxmlformats.org/wordprocessingml/2006/main" xmlns:w14="http://schemas.microsoft.com/office/word/2010/wordml" xmlns:w15="http://schemas.microsoft.com/office/word/2012/wordml" xmlns:w16cid="http://schemas.microsoft.com/office/word/2016/wordml/cid" xmlns:w16se="http://schemas.microsoft.com/office/word/2015/wordml/symex" xmlns:wpg="http://schemas.microsoft.com/office/word/2010/wordprocessingGroup" xmlns:wpi="http://schemas.microsoft.com/office/word/2010/wordprocessingInk" xmlns:wne="http://schemas.microsoft.com/office/word/2006/wordml" xmlns:wps="http://schemas.microsoft.com/office/word/2010/wordprocessingShape" mc:Ignorable="w14 w15 w16se w16cid wp14">
   <w:body>
     <w:p>
       <w:pPr>
@@ -351,8 +351,6 @@
           <w:sz w:val="28"/>
         </w:rPr>
       </w:pPr>
-      <w:bookmarkStart w:id="0" w:name="_GoBack"/>
-      <w:bookmarkEnd w:id="0"/>
     </w:p>
     <w:p>
       <w:pPr>
@@ -477,7 +475,7 @@
           <w:sz w:val="28"/>
         </w:rPr>
         <w:drawing>
-          <wp:anchor distT="0" distB="0" distL="114300" distR="114300" simplePos="0" relativeHeight="251658240" behindDoc="0" locked="0" layoutInCell="1" allowOverlap="1" wp14:anchorId="3BA0870F" wp14:editId="186A2737">
+          <wp:anchor distT="0" distB="0" distL="114300" distR="114300" simplePos="0" relativeHeight="251658240" behindDoc="0" locked="0" layoutInCell="1" allowOverlap="1" wp14:anchorId="3F954D64" wp14:editId="5DC6CF9D">
             <wp:simplePos x="0" y="0"/>
             <wp:positionH relativeFrom="margin">
               <wp:posOffset>3921125</wp:posOffset>
@@ -500,7 +498,7 @@
                     <pic:cNvPicPr/>
                   </pic:nvPicPr>
                   <pic:blipFill>
-                    <a:blip r:embed="rId6" cstate="print">
+                    <a:blip r:embed="rId5" cstate="print">
                       <a:extLst>
                         <a:ext uri="{28A0092B-C50C-407E-A947-70E740481C1C}">
                           <a14:useLocalDpi xmlns:a14="http://schemas.microsoft.com/office/drawing/2010/main" val="0"/>
@@ -834,7 +832,7 @@
           <w:sz w:val="28"/>
         </w:rPr>
         <w:drawing>
-          <wp:anchor distT="0" distB="0" distL="114300" distR="114300" simplePos="0" relativeHeight="251659264" behindDoc="0" locked="0" layoutInCell="1" allowOverlap="1" wp14:anchorId="355A6AAE" wp14:editId="68BB6468">
+          <wp:anchor distT="0" distB="0" distL="114300" distR="114300" simplePos="0" relativeHeight="251659264" behindDoc="0" locked="0" layoutInCell="1" allowOverlap="1" wp14:anchorId="2F17B585" wp14:editId="3B9B6FFB">
             <wp:simplePos x="0" y="0"/>
             <wp:positionH relativeFrom="margin">
               <wp:posOffset>3923665</wp:posOffset>
@@ -857,7 +855,7 @@
                     <pic:cNvPicPr/>
                   </pic:nvPicPr>
                   <pic:blipFill>
-                    <a:blip r:embed="rId7" cstate="print">
+                    <a:blip r:embed="rId6" cstate="print">
                       <a:extLst>
                         <a:ext uri="{28A0092B-C50C-407E-A947-70E740481C1C}">
                           <a14:useLocalDpi xmlns:a14="http://schemas.microsoft.com/office/drawing/2010/main" val="0"/>
@@ -1196,7 +1194,7 @@
           <w:sz w:val="28"/>
         </w:rPr>
         <w:drawing>
-          <wp:anchor distT="0" distB="0" distL="114300" distR="114300" simplePos="0" relativeHeight="251660288" behindDoc="0" locked="0" layoutInCell="1" allowOverlap="1" wp14:anchorId="7DF39CC8" wp14:editId="05D29D38">
+          <wp:anchor distT="0" distB="0" distL="114300" distR="114300" simplePos="0" relativeHeight="251660288" behindDoc="0" locked="0" layoutInCell="1" allowOverlap="1" wp14:anchorId="5523C0A8" wp14:editId="57A2CA04">
             <wp:simplePos x="0" y="0"/>
             <wp:positionH relativeFrom="margin">
               <wp:posOffset>3924300</wp:posOffset>
@@ -1219,7 +1217,7 @@
                     <pic:cNvPicPr/>
                   </pic:nvPicPr>
                   <pic:blipFill>
-                    <a:blip r:embed="rId8">
+                    <a:blip r:embed="rId7">
                       <a:extLst>
                         <a:ext uri="{28A0092B-C50C-407E-A947-70E740481C1C}">
                           <a14:useLocalDpi xmlns:a14="http://schemas.microsoft.com/office/drawing/2010/main" val="0"/>
@@ -1532,7 +1530,7 @@
           <w:sz w:val="28"/>
         </w:rPr>
         <w:drawing>
-          <wp:anchor distT="0" distB="0" distL="114300" distR="114300" simplePos="0" relativeHeight="251661312" behindDoc="0" locked="0" layoutInCell="1" allowOverlap="1" wp14:anchorId="0CCFBEC3" wp14:editId="18D5E595">
+          <wp:anchor distT="0" distB="0" distL="114300" distR="114300" simplePos="0" relativeHeight="251661312" behindDoc="0" locked="0" layoutInCell="1" allowOverlap="1" wp14:anchorId="1B2CE541" wp14:editId="2463B460">
             <wp:simplePos x="0" y="0"/>
             <wp:positionH relativeFrom="margin">
               <wp:posOffset>3829050</wp:posOffset>
@@ -1555,7 +1553,7 @@
                     <pic:cNvPicPr/>
                   </pic:nvPicPr>
                   <pic:blipFill>
-                    <a:blip r:embed="rId9">
+                    <a:blip r:embed="rId8">
                       <a:extLst>
                         <a:ext uri="{28A0092B-C50C-407E-A947-70E740481C1C}">
                           <a14:useLocalDpi xmlns:a14="http://schemas.microsoft.com/office/drawing/2010/main" val="0"/>
@@ -1917,7 +1915,7 @@
           <w:sz w:val="28"/>
         </w:rPr>
         <w:drawing>
-          <wp:anchor distT="0" distB="0" distL="114300" distR="114300" simplePos="0" relativeHeight="251662336" behindDoc="0" locked="0" layoutInCell="1" allowOverlap="1" wp14:anchorId="39754431" wp14:editId="62C5D980">
+          <wp:anchor distT="0" distB="0" distL="114300" distR="114300" simplePos="0" relativeHeight="251662336" behindDoc="0" locked="0" layoutInCell="1" allowOverlap="1" wp14:anchorId="200B7E79" wp14:editId="73FFB940">
             <wp:simplePos x="0" y="0"/>
             <wp:positionH relativeFrom="margin">
               <wp:posOffset>3752850</wp:posOffset>
@@ -1940,7 +1938,7 @@
                     <pic:cNvPicPr/>
                   </pic:nvPicPr>
                   <pic:blipFill>
-                    <a:blip r:embed="rId10">
+                    <a:blip r:embed="rId9">
                       <a:extLst>
                         <a:ext uri="{28A0092B-C50C-407E-A947-70E740481C1C}">
                           <a14:useLocalDpi xmlns:a14="http://schemas.microsoft.com/office/drawing/2010/main" val="0"/>
@@ -3966,6 +3964,14 @@
         </w:rPr>
         <w:t>Aura slow: slow all monster in range (10%)</w:t>
       </w:r>
+      <w:r>
+        <w:rPr>
+          <w:rFonts w:ascii="Times New Roman" w:hAnsi="Times New Roman" w:cs="Times New Roman"/>
+          <w:sz w:val="28"/>
+          <w:lang w:val="vi-VN"/>
+        </w:rPr>
+        <w:t xml:space="preserve"> slow tower</w:t>
+      </w:r>
     </w:p>
     <w:p>
       <w:pPr>
@@ -3986,6 +3992,14 @@
         </w:rPr>
         <w:t>Aura burn: deal 5 damage per second to nearby monster (100 range)</w:t>
       </w:r>
+      <w:r>
+        <w:rPr>
+          <w:rFonts w:ascii="Times New Roman" w:hAnsi="Times New Roman" w:cs="Times New Roman"/>
+          <w:sz w:val="28"/>
+          <w:lang w:val="vi-VN"/>
+        </w:rPr>
+        <w:t xml:space="preserve"> boombard</w:t>
+      </w:r>
     </w:p>
     <w:p>
       <w:pPr>
@@ -4006,6 +4020,14 @@
         </w:rPr>
         <w:t>Aura speed: increase attack speed of all tower in range (20%)</w:t>
       </w:r>
+      <w:r>
+        <w:rPr>
+          <w:rFonts w:ascii="Times New Roman" w:hAnsi="Times New Roman" w:cs="Times New Roman"/>
+          <w:sz w:val="28"/>
+          <w:lang w:val="vi-VN"/>
+        </w:rPr>
+        <w:t xml:space="preserve"> arrow tower</w:t>
+      </w:r>
     </w:p>
     <w:p>
       <w:pPr>
@@ -4026,6 +4048,16 @@
         </w:rPr>
         <w:t>Aura damage: increase attack damage of all tower in range (10%)</w:t>
       </w:r>
+      <w:r>
+        <w:rPr>
+          <w:rFonts w:ascii="Times New Roman" w:hAnsi="Times New Roman" w:cs="Times New Roman"/>
+          <w:sz w:val="28"/>
+          <w:lang w:val="vi-VN"/>
+        </w:rPr>
+        <w:t xml:space="preserve"> magic tower</w:t>
+      </w:r>
+      <w:bookmarkStart w:id="0" w:name="_GoBack"/>
+      <w:bookmarkEnd w:id="0"/>
     </w:p>
     <w:p>
       <w:pPr>
@@ -4557,6 +4589,7 @@
           <w:rFonts w:ascii="Times New Roman" w:hAnsi="Times New Roman" w:cs="Times New Roman"/>
           <w:sz w:val="28"/>
         </w:rPr>
+        <w:lastRenderedPageBreak/>
         <w:t>Lv3: increase attack damage (+20)</w:t>
       </w:r>
     </w:p>
@@ -4597,7 +4630,6 @@
           <w:rFonts w:ascii="Times New Roman" w:hAnsi="Times New Roman" w:cs="Times New Roman"/>
           <w:sz w:val="28"/>
         </w:rPr>
-        <w:lastRenderedPageBreak/>
         <w:t>Lv1: increase attack range (+20)</w:t>
       </w:r>
     </w:p>
@@ -5426,7 +5458,7 @@
         <mc:AlternateContent>
           <mc:Choice Requires="wps">
             <w:drawing>
-              <wp:anchor distT="0" distB="0" distL="114300" distR="114300" simplePos="0" relativeHeight="251682816" behindDoc="0" locked="0" layoutInCell="1" allowOverlap="1" wp14:anchorId="4B3029C4" wp14:editId="11BF1162">
+              <wp:anchor distT="0" distB="0" distL="114300" distR="114300" simplePos="0" relativeHeight="251682816" behindDoc="0" locked="0" layoutInCell="1" allowOverlap="1" wp14:anchorId="3472CF87" wp14:editId="33902A83">
                 <wp:simplePos x="0" y="0"/>
                 <wp:positionH relativeFrom="column">
                   <wp:posOffset>771525</wp:posOffset>
@@ -5489,7 +5521,7 @@
           </mc:Choice>
           <mc:Fallback>
             <w:pict>
-              <v:rect id="Rectangle 21" o:spid="_x0000_s1026" style="position:absolute;margin-left:60.75pt;margin-top:24.7pt;width:100.5pt;height:23.25pt;z-index:251682816;visibility:visible;mso-wrap-style:square;mso-height-percent:0;mso-wrap-distance-left:9pt;mso-wrap-distance-top:0;mso-wrap-distance-right:9pt;mso-wrap-distance-bottom:0;mso-position-horizontal:absolute;mso-position-horizontal-relative:text;mso-position-vertical:absolute;mso-position-vertical-relative:text;mso-height-percent:0;mso-height-relative:margin;v-text-anchor:middle" o:gfxdata="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" filled="f" strokecolor="#1f497d [3215]" strokeweight="2pt"/>
+              <v:rect w14:anchorId="033406E4" id="Rectangle 21" o:spid="_x0000_s1026" style="position:absolute;margin-left:60.75pt;margin-top:24.7pt;width:100.5pt;height:23.25pt;z-index:251682816;visibility:visible;mso-wrap-style:square;mso-height-percent:0;mso-wrap-distance-left:9pt;mso-wrap-distance-top:0;mso-wrap-distance-right:9pt;mso-wrap-distance-bottom:0;mso-position-horizontal:absolute;mso-position-horizontal-relative:text;mso-position-vertical:absolute;mso-position-vertical-relative:text;mso-height-percent:0;mso-height-relative:margin;v-text-anchor:middle" o:gfxdata="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" filled="f" strokecolor="#1f497d [3215]" strokeweight="2pt"/>
             </w:pict>
           </mc:Fallback>
         </mc:AlternateContent>
@@ -5503,7 +5535,7 @@
         <mc:AlternateContent>
           <mc:Choice Requires="wps">
             <w:drawing>
-              <wp:anchor distT="0" distB="0" distL="114300" distR="114300" simplePos="0" relativeHeight="251672576" behindDoc="0" locked="0" layoutInCell="1" allowOverlap="1" wp14:anchorId="6C89364A" wp14:editId="66F4A1D4">
+              <wp:anchor distT="0" distB="0" distL="114300" distR="114300" simplePos="0" relativeHeight="251672576" behindDoc="0" locked="0" layoutInCell="1" allowOverlap="1" wp14:anchorId="3CBBAD78" wp14:editId="06FAB22F">
                 <wp:simplePos x="0" y="0"/>
                 <wp:positionH relativeFrom="column">
                   <wp:posOffset>4152900</wp:posOffset>
@@ -5563,7 +5595,7 @@
           </mc:Choice>
           <mc:Fallback>
             <w:pict>
-              <v:rect id="Rectangle 16" o:spid="_x0000_s1026" style="position:absolute;margin-left:327pt;margin-top:24.75pt;width:100.5pt;height:23.25pt;z-index:251672576;visibility:visible;mso-wrap-style:square;mso-wrap-distance-left:9pt;mso-wrap-distance-top:0;mso-wrap-distance-right:9pt;mso-wrap-distance-bottom:0;mso-position-horizontal:absolute;mso-position-horizontal-relative:text;mso-position-vertical:absolute;mso-position-vertical-relative:text;v-text-anchor:middle" o:gfxdata="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" filled="f" strokecolor="#1f497d [3215]" strokeweight="2pt"/>
+              <v:rect w14:anchorId="4ED61625" id="Rectangle 16" o:spid="_x0000_s1026" style="position:absolute;margin-left:327pt;margin-top:24.75pt;width:100.5pt;height:23.25pt;z-index:251672576;visibility:visible;mso-wrap-style:square;mso-wrap-distance-left:9pt;mso-wrap-distance-top:0;mso-wrap-distance-right:9pt;mso-wrap-distance-bottom:0;mso-position-horizontal:absolute;mso-position-horizontal-relative:text;mso-position-vertical:absolute;mso-position-vertical-relative:text;v-text-anchor:middle" o:gfxdata="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" filled="f" strokecolor="#1f497d [3215]" strokeweight="2pt"/>
             </w:pict>
           </mc:Fallback>
         </mc:AlternateContent>
@@ -5589,7 +5621,7 @@
         <mc:AlternateContent>
           <mc:Choice Requires="wps">
             <w:drawing>
-              <wp:anchor distT="0" distB="0" distL="114300" distR="114300" simplePos="0" relativeHeight="251664384" behindDoc="0" locked="0" layoutInCell="1" allowOverlap="1" wp14:anchorId="6550E5F4" wp14:editId="6B929C74">
+              <wp:anchor distT="0" distB="0" distL="114300" distR="114300" simplePos="0" relativeHeight="251664384" behindDoc="0" locked="0" layoutInCell="1" allowOverlap="1" wp14:anchorId="5A926387" wp14:editId="3D01238F">
                 <wp:simplePos x="0" y="0"/>
                 <wp:positionH relativeFrom="column">
                   <wp:posOffset>2095500</wp:posOffset>
@@ -5647,7 +5679,7 @@
           </mc:Choice>
           <mc:Fallback>
             <w:pict>
-              <v:shapetype id="_x0000_t32" coordsize="21600,21600" o:spt="32" o:oned="t" path="m,l21600,21600e" filled="f">
+              <v:shapetype w14:anchorId="5FCAF59B" id="_x0000_t32" coordsize="21600,21600" o:spt="32" o:oned="t" path="m,l21600,21600e" filled="f">
                 <v:path arrowok="t" fillok="f" o:connecttype="none"/>
                 <o:lock v:ext="edit" shapetype="t"/>
               </v:shapetype>
@@ -5667,7 +5699,7 @@
         <mc:AlternateContent>
           <mc:Choice Requires="wps">
             <w:drawing>
-              <wp:anchor distT="0" distB="0" distL="114300" distR="114300" simplePos="0" relativeHeight="251667456" behindDoc="0" locked="0" layoutInCell="1" allowOverlap="1" wp14:anchorId="0D41600C" wp14:editId="200E72A5">
+              <wp:anchor distT="0" distB="0" distL="114300" distR="114300" simplePos="0" relativeHeight="251667456" behindDoc="0" locked="0" layoutInCell="1" allowOverlap="1" wp14:anchorId="6FBE05E7" wp14:editId="67F570C4">
                 <wp:simplePos x="0" y="0"/>
                 <wp:positionH relativeFrom="column">
                   <wp:posOffset>4791075</wp:posOffset>
@@ -5722,7 +5754,7 @@
           </mc:Choice>
           <mc:Fallback>
             <w:pict>
-              <v:shape id="Straight Arrow Connector 11" o:spid="_x0000_s1026" type="#_x0000_t32" style="position:absolute;margin-left:377.25pt;margin-top:19.5pt;width:0;height:33.75pt;z-index:251667456;visibility:visible;mso-wrap-style:square;mso-height-percent:0;mso-wrap-distance-left:9pt;mso-wrap-distance-top:0;mso-wrap-distance-right:9pt;mso-wrap-distance-bottom:0;mso-position-horizontal:absolute;mso-position-horizontal-relative:text;mso-position-vertical:absolute;mso-position-vertical-relative:text;mso-height-percent:0;mso-height-relative:margin" o:gfxdata="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" strokecolor="#4579b8 [3044]">
+              <v:shape w14:anchorId="4C13D95D" id="Straight Arrow Connector 11" o:spid="_x0000_s1026" type="#_x0000_t32" style="position:absolute;margin-left:377.25pt;margin-top:19.5pt;width:0;height:33.75pt;z-index:251667456;visibility:visible;mso-wrap-style:square;mso-height-percent:0;mso-wrap-distance-left:9pt;mso-wrap-distance-top:0;mso-wrap-distance-right:9pt;mso-wrap-distance-bottom:0;mso-position-horizontal:absolute;mso-position-horizontal-relative:text;mso-position-vertical:absolute;mso-position-vertical-relative:text;mso-height-percent:0;mso-height-relative:margin" o:gfxdata="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" strokecolor="#4579b8 [3044]">
                 <v:stroke endarrow="open"/>
               </v:shape>
             </w:pict>
@@ -5772,7 +5804,7 @@
         <mc:AlternateContent>
           <mc:Choice Requires="wps">
             <w:drawing>
-              <wp:anchor distT="0" distB="0" distL="114300" distR="114300" simplePos="0" relativeHeight="251674624" behindDoc="0" locked="0" layoutInCell="1" allowOverlap="1" wp14:anchorId="6C704627" wp14:editId="2A403583">
+              <wp:anchor distT="0" distB="0" distL="114300" distR="114300" simplePos="0" relativeHeight="251674624" behindDoc="0" locked="0" layoutInCell="1" allowOverlap="1" wp14:anchorId="4DF4072A" wp14:editId="25C3A8AE">
                 <wp:simplePos x="0" y="0"/>
                 <wp:positionH relativeFrom="column">
                   <wp:posOffset>4152900</wp:posOffset>
@@ -5835,7 +5867,7 @@
           </mc:Choice>
           <mc:Fallback>
             <w:pict>
-              <v:rect id="Rectangle 17" o:spid="_x0000_s1026" style="position:absolute;margin-left:327pt;margin-top:24.7pt;width:100.5pt;height:23.25pt;z-index:251674624;visibility:visible;mso-wrap-style:square;mso-height-percent:0;mso-wrap-distance-left:9pt;mso-wrap-distance-top:0;mso-wrap-distance-right:9pt;mso-wrap-distance-bottom:0;mso-position-horizontal:absolute;mso-position-horizontal-relative:text;mso-position-vertical:absolute;mso-position-vertical-relative:text;mso-height-percent:0;mso-height-relative:margin;v-text-anchor:middle" o:gfxdata="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" filled="f" strokecolor="#1f497d [3215]" strokeweight="2pt"/>
+              <v:rect w14:anchorId="13BB5F9E" id="Rectangle 17" o:spid="_x0000_s1026" style="position:absolute;margin-left:327pt;margin-top:24.7pt;width:100.5pt;height:23.25pt;z-index:251674624;visibility:visible;mso-wrap-style:square;mso-height-percent:0;mso-wrap-distance-left:9pt;mso-wrap-distance-top:0;mso-wrap-distance-right:9pt;mso-wrap-distance-bottom:0;mso-position-horizontal:absolute;mso-position-horizontal-relative:text;mso-position-vertical:absolute;mso-position-vertical-relative:text;mso-height-percent:0;mso-height-relative:margin;v-text-anchor:middle" o:gfxdata="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" filled="f" strokecolor="#1f497d [3215]" strokeweight="2pt"/>
             </w:pict>
           </mc:Fallback>
         </mc:AlternateContent>
@@ -5861,7 +5893,7 @@
         <mc:AlternateContent>
           <mc:Choice Requires="wps">
             <w:drawing>
-              <wp:anchor distT="0" distB="0" distL="114300" distR="114300" simplePos="0" relativeHeight="251665408" behindDoc="0" locked="0" layoutInCell="1" allowOverlap="1" wp14:anchorId="7C51B96E" wp14:editId="66439ECE">
+              <wp:anchor distT="0" distB="0" distL="114300" distR="114300" simplePos="0" relativeHeight="251665408" behindDoc="0" locked="0" layoutInCell="1" allowOverlap="1" wp14:anchorId="5E2AED8E" wp14:editId="2FE85254">
                 <wp:simplePos x="0" y="0"/>
                 <wp:positionH relativeFrom="column">
                   <wp:posOffset>4791075</wp:posOffset>
@@ -5916,7 +5948,7 @@
           </mc:Choice>
           <mc:Fallback>
             <w:pict>
-              <v:shape id="Straight Arrow Connector 10" o:spid="_x0000_s1026" type="#_x0000_t32" style="position:absolute;margin-left:377.25pt;margin-top:23.95pt;width:0;height:27pt;z-index:251665408;visibility:visible;mso-wrap-style:square;mso-height-percent:0;mso-wrap-distance-left:9pt;mso-wrap-distance-top:0;mso-wrap-distance-right:9pt;mso-wrap-distance-bottom:0;mso-position-horizontal:absolute;mso-position-horizontal-relative:text;mso-position-vertical:absolute;mso-position-vertical-relative:text;mso-height-percent:0;mso-height-relative:margin" o:gfxdata="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" strokecolor="#4579b8 [3044]">
+              <v:shape w14:anchorId="00A977D5" id="Straight Arrow Connector 10" o:spid="_x0000_s1026" type="#_x0000_t32" style="position:absolute;margin-left:377.25pt;margin-top:23.95pt;width:0;height:27pt;z-index:251665408;visibility:visible;mso-wrap-style:square;mso-height-percent:0;mso-wrap-distance-left:9pt;mso-wrap-distance-top:0;mso-wrap-distance-right:9pt;mso-wrap-distance-bottom:0;mso-position-horizontal:absolute;mso-position-horizontal-relative:text;mso-position-vertical:absolute;mso-position-vertical-relative:text;mso-height-percent:0;mso-height-relative:margin" o:gfxdata="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" strokecolor="#4579b8 [3044]">
                 <v:stroke endarrow="open"/>
               </v:shape>
             </w:pict>
@@ -5959,7 +5991,7 @@
         <mc:AlternateContent>
           <mc:Choice Requires="wps">
             <w:drawing>
-              <wp:anchor distT="0" distB="0" distL="114300" distR="114300" simplePos="0" relativeHeight="251678720" behindDoc="0" locked="0" layoutInCell="1" allowOverlap="1" wp14:anchorId="671D1D22" wp14:editId="62F39437">
+              <wp:anchor distT="0" distB="0" distL="114300" distR="114300" simplePos="0" relativeHeight="251678720" behindDoc="0" locked="0" layoutInCell="1" allowOverlap="1" wp14:anchorId="7EAB3003" wp14:editId="085DD895">
                 <wp:simplePos x="0" y="0"/>
                 <wp:positionH relativeFrom="column">
                   <wp:posOffset>771525</wp:posOffset>
@@ -6022,7 +6054,7 @@
           </mc:Choice>
           <mc:Fallback>
             <w:pict>
-              <v:rect id="Rectangle 19" o:spid="_x0000_s1026" style="position:absolute;margin-left:60.75pt;margin-top:26.9pt;width:100.5pt;height:23.25pt;z-index:251678720;visibility:visible;mso-wrap-style:square;mso-height-percent:0;mso-wrap-distance-left:9pt;mso-wrap-distance-top:0;mso-wrap-distance-right:9pt;mso-wrap-distance-bottom:0;mso-position-horizontal:absolute;mso-position-horizontal-relative:text;mso-position-vertical:absolute;mso-position-vertical-relative:text;mso-height-percent:0;mso-height-relative:margin;v-text-anchor:middle" o:gfxdata="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" filled="f" strokecolor="#1f497d [3215]" strokeweight="2pt"/>
+              <v:rect w14:anchorId="5D7CB7C3" id="Rectangle 19" o:spid="_x0000_s1026" style="position:absolute;margin-left:60.75pt;margin-top:26.9pt;width:100.5pt;height:23.25pt;z-index:251678720;visibility:visible;mso-wrap-style:square;mso-height-percent:0;mso-wrap-distance-left:9pt;mso-wrap-distance-top:0;mso-wrap-distance-right:9pt;mso-wrap-distance-bottom:0;mso-position-horizontal:absolute;mso-position-horizontal-relative:text;mso-position-vertical:absolute;mso-position-vertical-relative:text;mso-height-percent:0;mso-height-relative:margin;v-text-anchor:middle" o:gfxdata="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" filled="f" strokecolor="#1f497d [3215]" strokeweight="2pt"/>
             </w:pict>
           </mc:Fallback>
         </mc:AlternateContent>
@@ -6036,7 +6068,7 @@
         <mc:AlternateContent>
           <mc:Choice Requires="wps">
             <w:drawing>
-              <wp:anchor distT="0" distB="0" distL="114300" distR="114300" simplePos="0" relativeHeight="251676672" behindDoc="0" locked="0" layoutInCell="1" allowOverlap="1" wp14:anchorId="1CC4A0F8" wp14:editId="3E600211">
+              <wp:anchor distT="0" distB="0" distL="114300" distR="114300" simplePos="0" relativeHeight="251676672" behindDoc="0" locked="0" layoutInCell="1" allowOverlap="1" wp14:anchorId="134A786A" wp14:editId="2AFA3B66">
                 <wp:simplePos x="0" y="0"/>
                 <wp:positionH relativeFrom="column">
                   <wp:posOffset>4152900</wp:posOffset>
@@ -6099,7 +6131,7 @@
           </mc:Choice>
           <mc:Fallback>
             <w:pict>
-              <v:rect id="Rectangle 18" o:spid="_x0000_s1026" style="position:absolute;margin-left:327pt;margin-top:26.9pt;width:100.5pt;height:23.25pt;z-index:251676672;visibility:visible;mso-wrap-style:square;mso-height-percent:0;mso-wrap-distance-left:9pt;mso-wrap-distance-top:0;mso-wrap-distance-right:9pt;mso-wrap-distance-bottom:0;mso-position-horizontal:absolute;mso-position-horizontal-relative:text;mso-position-vertical:absolute;mso-position-vertical-relative:text;mso-height-percent:0;mso-height-relative:margin;v-text-anchor:middle" o:gfxdata="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" filled="f" strokecolor="#1f497d [3215]" strokeweight="2pt"/>
+              <v:rect w14:anchorId="16E2D4AE" id="Rectangle 18" o:spid="_x0000_s1026" style="position:absolute;margin-left:327pt;margin-top:26.9pt;width:100.5pt;height:23.25pt;z-index:251676672;visibility:visible;mso-wrap-style:square;mso-height-percent:0;mso-wrap-distance-left:9pt;mso-wrap-distance-top:0;mso-wrap-distance-right:9pt;mso-wrap-distance-bottom:0;mso-position-horizontal:absolute;mso-position-horizontal-relative:text;mso-position-vertical:absolute;mso-position-vertical-relative:text;mso-height-percent:0;mso-height-relative:margin;v-text-anchor:middle" o:gfxdata="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" filled="f" strokecolor="#1f497d [3215]" strokeweight="2pt"/>
             </w:pict>
           </mc:Fallback>
         </mc:AlternateContent>
@@ -6125,7 +6157,7 @@
         <mc:AlternateContent>
           <mc:Choice Requires="wps">
             <w:drawing>
-              <wp:anchor distT="0" distB="0" distL="114300" distR="114300" simplePos="0" relativeHeight="251671552" behindDoc="0" locked="0" layoutInCell="1" allowOverlap="1" wp14:anchorId="0927DE3E" wp14:editId="5985B4C8">
+              <wp:anchor distT="0" distB="0" distL="114300" distR="114300" simplePos="0" relativeHeight="251671552" behindDoc="0" locked="0" layoutInCell="1" allowOverlap="1" wp14:anchorId="5CC57711" wp14:editId="1E75BE2A">
                 <wp:simplePos x="0" y="0"/>
                 <wp:positionH relativeFrom="column">
                   <wp:posOffset>2152650</wp:posOffset>
@@ -6183,7 +6215,7 @@
           </mc:Choice>
           <mc:Fallback>
             <w:pict>
-              <v:shapetype id="_x0000_t38" coordsize="21600,21600" o:spt="38" o:oned="t" path="m,c@0,0@1,5400@1,10800@1,16200@2,21600,21600,21600e" filled="f">
+              <v:shapetype w14:anchorId="4A5804E8" id="_x0000_t38" coordsize="21600,21600" o:spt="38" o:oned="t" path="m,c@0,0@1,5400@1,10800@1,16200@2,21600,21600,21600e" filled="f">
                 <v:formulas>
                   <v:f eqn="mid #0 0"/>
                   <v:f eqn="val #0"/>
@@ -6211,7 +6243,7 @@
         <mc:AlternateContent>
           <mc:Choice Requires="wps">
             <w:drawing>
-              <wp:anchor distT="0" distB="0" distL="114300" distR="114300" simplePos="0" relativeHeight="251669504" behindDoc="0" locked="0" layoutInCell="1" allowOverlap="1" wp14:anchorId="30BFADD9" wp14:editId="447D37E6">
+              <wp:anchor distT="0" distB="0" distL="114300" distR="114300" simplePos="0" relativeHeight="251669504" behindDoc="0" locked="0" layoutInCell="1" allowOverlap="1" wp14:anchorId="260D15D2" wp14:editId="5F0AD47B">
                 <wp:simplePos x="0" y="0"/>
                 <wp:positionH relativeFrom="column">
                   <wp:posOffset>2095500</wp:posOffset>
@@ -6271,7 +6303,7 @@
           </mc:Choice>
           <mc:Fallback>
             <w:pict>
-              <v:shape id="Curved Connector 13" o:spid="_x0000_s1026" type="#_x0000_t38" style="position:absolute;margin-left:165pt;margin-top:20.85pt;width:212.25pt;height:46.5pt;rotation:180;flip:y;z-index:251669504;visibility:visible;mso-wrap-style:square;mso-width-percent:0;mso-height-percent:0;mso-wrap-distance-left:9pt;mso-wrap-distance-top:0;mso-wrap-distance-right:9pt;mso-wrap-distance-bottom:0;mso-position-horizontal:absolute;mso-position-horizontal-relative:text;mso-position-vertical:absolute;mso-position-vertical-relative:text;mso-width-percent:0;mso-height-percent:0;mso-width-relative:margin;mso-height-relative:margin" o:gfxdata="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" adj="343" strokecolor="#4579b8 [3044]">
+              <v:shape w14:anchorId="5C1DEFC1" id="Curved Connector 13" o:spid="_x0000_s1026" type="#_x0000_t38" style="position:absolute;margin-left:165pt;margin-top:20.85pt;width:212.25pt;height:46.5pt;rotation:180;flip:y;z-index:251669504;visibility:visible;mso-wrap-style:square;mso-width-percent:0;mso-height-percent:0;mso-wrap-distance-left:9pt;mso-wrap-distance-top:0;mso-wrap-distance-right:9pt;mso-wrap-distance-bottom:0;mso-position-horizontal:absolute;mso-position-horizontal-relative:text;mso-position-vertical:absolute;mso-position-vertical-relative:text;mso-width-percent:0;mso-height-percent:0;mso-width-relative:margin;mso-height-relative:margin" o:gfxdata="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" adj="343" strokecolor="#4579b8 [3044]">
                 <v:stroke endarrow="open"/>
               </v:shape>
             </w:pict>
@@ -6287,7 +6319,7 @@
         <mc:AlternateContent>
           <mc:Choice Requires="wps">
             <w:drawing>
-              <wp:anchor distT="0" distB="0" distL="114300" distR="114300" simplePos="0" relativeHeight="251668480" behindDoc="0" locked="0" layoutInCell="1" allowOverlap="1" wp14:anchorId="12D649C6" wp14:editId="41D8F4E4">
+              <wp:anchor distT="0" distB="0" distL="114300" distR="114300" simplePos="0" relativeHeight="251668480" behindDoc="0" locked="0" layoutInCell="1" allowOverlap="1" wp14:anchorId="3D865F8E" wp14:editId="670CA180">
                 <wp:simplePos x="0" y="0"/>
                 <wp:positionH relativeFrom="column">
                   <wp:posOffset>2047875</wp:posOffset>
@@ -6345,7 +6377,7 @@
           </mc:Choice>
           <mc:Fallback>
             <w:pict>
-              <v:shape id="Straight Arrow Connector 12" o:spid="_x0000_s1026" type="#_x0000_t32" style="position:absolute;margin-left:161.25pt;margin-top:7.4pt;width:157.5pt;height:.7pt;flip:x y;z-index:251668480;visibility:visible;mso-wrap-style:square;mso-width-percent:0;mso-height-percent:0;mso-wrap-distance-left:9pt;mso-wrap-distance-top:0;mso-wrap-distance-right:9pt;mso-wrap-distance-bottom:0;mso-position-horizontal:absolute;mso-position-horizontal-relative:text;mso-position-vertical:absolute;mso-position-vertical-relative:text;mso-width-percent:0;mso-height-percent:0;mso-width-relative:margin;mso-height-relative:margin" o:gfxdata="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" strokecolor="#4579b8 [3044]">
+              <v:shape w14:anchorId="0835A680" id="Straight Arrow Connector 12" o:spid="_x0000_s1026" type="#_x0000_t32" style="position:absolute;margin-left:161.25pt;margin-top:7.4pt;width:157.5pt;height:.7pt;flip:x y;z-index:251668480;visibility:visible;mso-wrap-style:square;mso-width-percent:0;mso-height-percent:0;mso-wrap-distance-left:9pt;mso-wrap-distance-top:0;mso-wrap-distance-right:9pt;mso-wrap-distance-bottom:0;mso-position-horizontal:absolute;mso-position-horizontal-relative:text;mso-position-vertical:absolute;mso-position-vertical-relative:text;mso-width-percent:0;mso-height-percent:0;mso-width-relative:margin;mso-height-relative:margin" o:gfxdata="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" strokecolor="#4579b8 [3044]">
                 <v:stroke endarrow="open"/>
               </v:shape>
             </w:pict>
@@ -6361,7 +6393,7 @@
         <mc:AlternateContent>
           <mc:Choice Requires="wps">
             <w:drawing>
-              <wp:anchor distT="0" distB="0" distL="114300" distR="114300" simplePos="0" relativeHeight="251670528" behindDoc="0" locked="0" layoutInCell="1" allowOverlap="1" wp14:anchorId="3B379F01" wp14:editId="5FDBAA79">
+              <wp:anchor distT="0" distB="0" distL="114300" distR="114300" simplePos="0" relativeHeight="251670528" behindDoc="0" locked="0" layoutInCell="1" allowOverlap="1" wp14:anchorId="6A9CA050" wp14:editId="15BEFDB9">
                 <wp:simplePos x="0" y="0"/>
                 <wp:positionH relativeFrom="column">
                   <wp:posOffset>2047875</wp:posOffset>
@@ -6419,7 +6451,7 @@
           </mc:Choice>
           <mc:Fallback>
             <w:pict>
-              <v:shape id="Straight Arrow Connector 14" o:spid="_x0000_s1026" type="#_x0000_t32" style="position:absolute;margin-left:161.25pt;margin-top:16.4pt;width:157.5pt;height:0;flip:y;z-index:251670528;visibility:visible;mso-wrap-style:square;mso-width-percent:0;mso-height-percent:0;mso-wrap-distance-left:9pt;mso-wrap-distance-top:0;mso-wrap-distance-right:9pt;mso-wrap-distance-bottom:0;mso-position-horizontal:absolute;mso-position-horizontal-relative:text;mso-position-vertical:absolute;mso-position-vertical-relative:text;mso-width-percent:0;mso-height-percent:0;mso-width-relative:margin;mso-height-relative:margin" o:gfxdata="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" strokecolor="#4579b8 [3044]">
+              <v:shape w14:anchorId="61BEA93C" id="Straight Arrow Connector 14" o:spid="_x0000_s1026" type="#_x0000_t32" style="position:absolute;margin-left:161.25pt;margin-top:16.4pt;width:157.5pt;height:0;flip:y;z-index:251670528;visibility:visible;mso-wrap-style:square;mso-width-percent:0;mso-height-percent:0;mso-wrap-distance-left:9pt;mso-wrap-distance-top:0;mso-wrap-distance-right:9pt;mso-wrap-distance-bottom:0;mso-position-horizontal:absolute;mso-position-horizontal-relative:text;mso-position-vertical:absolute;mso-position-vertical-relative:text;mso-width-percent:0;mso-height-percent:0;mso-width-relative:margin;mso-height-relative:margin" o:gfxdata="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" strokecolor="#4579b8 [3044]">
                 <v:stroke endarrow="open"/>
               </v:shape>
             </w:pict>
@@ -6463,7 +6495,7 @@
         <mc:AlternateContent>
           <mc:Choice Requires="wps">
             <w:drawing>
-              <wp:anchor distT="0" distB="0" distL="114300" distR="114300" simplePos="0" relativeHeight="251680768" behindDoc="0" locked="0" layoutInCell="1" allowOverlap="1" wp14:anchorId="673DCDAB" wp14:editId="49080D1C">
+              <wp:anchor distT="0" distB="0" distL="114300" distR="114300" simplePos="0" relativeHeight="251680768" behindDoc="0" locked="0" layoutInCell="1" allowOverlap="1" wp14:anchorId="5B1861D2" wp14:editId="516D974B">
                 <wp:simplePos x="0" y="0"/>
                 <wp:positionH relativeFrom="column">
                   <wp:posOffset>771525</wp:posOffset>
@@ -6526,7 +6558,7 @@
           </mc:Choice>
           <mc:Fallback>
             <w:pict>
-              <v:rect id="Rectangle 20" o:spid="_x0000_s1026" style="position:absolute;margin-left:60.75pt;margin-top:25.35pt;width:100.5pt;height:23.25pt;z-index:251680768;visibility:visible;mso-wrap-style:square;mso-height-percent:0;mso-wrap-distance-left:9pt;mso-wrap-distance-top:0;mso-wrap-distance-right:9pt;mso-wrap-distance-bottom:0;mso-position-horizontal:absolute;mso-position-horizontal-relative:text;mso-position-vertical:absolute;mso-position-vertical-relative:text;mso-height-percent:0;mso-height-relative:margin;v-text-anchor:middle" o:gfxdata="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" filled="f" strokecolor="#1f497d [3215]" strokeweight="2pt"/>
+              <v:rect w14:anchorId="7A74CE50" id="Rectangle 20" o:spid="_x0000_s1026" style="position:absolute;margin-left:60.75pt;margin-top:25.35pt;width:100.5pt;height:23.25pt;z-index:251680768;visibility:visible;mso-wrap-style:square;mso-height-percent:0;mso-wrap-distance-left:9pt;mso-wrap-distance-top:0;mso-wrap-distance-right:9pt;mso-wrap-distance-bottom:0;mso-position-horizontal:absolute;mso-position-horizontal-relative:text;mso-position-vertical:absolute;mso-position-vertical-relative:text;mso-height-percent:0;mso-height-relative:margin;v-text-anchor:middle" o:gfxdata="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" filled="f" strokecolor="#1f497d [3215]" strokeweight="2pt"/>
             </w:pict>
           </mc:Fallback>
         </mc:AlternateContent>
@@ -6604,7 +6636,7 @@
           <w:sz w:val="28"/>
         </w:rPr>
         <w:drawing>
-          <wp:inline distT="0" distB="0" distL="0" distR="0">
+          <wp:inline distT="0" distB="0" distL="0" distR="0" wp14:anchorId="74520890" wp14:editId="0A1F60DF">
             <wp:extent cx="5943600" cy="4744720"/>
             <wp:effectExtent l="0" t="0" r="0" b="0"/>
             <wp:docPr id="7" name="Picture 7"/>
@@ -6619,7 +6651,7 @@
                     <pic:cNvPicPr/>
                   </pic:nvPicPr>
                   <pic:blipFill>
-                    <a:blip r:embed="rId11">
+                    <a:blip r:embed="rId10">
                       <a:extLst>
                         <a:ext uri="{28A0092B-C50C-407E-A947-70E740481C1C}">
                           <a14:useLocalDpi xmlns:a14="http://schemas.microsoft.com/office/drawing/2010/main" val="0"/>
@@ -6657,8 +6689,8 @@
 </file>
 
 <file path=word/numbering.xml><?xml version="1.0" encoding="utf-8"?>
-<w:numbering xmlns:wpc="http://schemas.microsoft.com/office/word/2010/wordprocessingCanvas" xmlns:mc="http://schemas.openxmlformats.org/markup-compatibility/2006" xmlns:o="urn:schemas-microsoft-com:office:office" xmlns:r="http://schemas.openxmlformats.org/officeDocument/2006/relationships" xmlns:m="http://schemas.openxmlformats.org/officeDocument/2006/math" xmlns:v="urn:schemas-microsoft-com:vml" xmlns:wp14="http://schemas.microsoft.com/office/word/2010/wordprocessingDrawing" xmlns:wp="http://schemas.openxmlformats.org/drawingml/2006/wordprocessingDrawing" xmlns:w10="urn:schemas-microsoft-com:office:word" xmlns:w="http://schemas.openxmlformats.org/wordprocessingml/2006/main" xmlns:w14="http://schemas.microsoft.com/office/word/2010/wordml" xmlns:wpg="http://schemas.microsoft.com/office/word/2010/wordprocessingGroup" xmlns:wpi="http://schemas.microsoft.com/office/word/2010/wordprocessingInk" xmlns:wne="http://schemas.microsoft.com/office/word/2006/wordml" xmlns:wps="http://schemas.microsoft.com/office/word/2010/wordprocessingShape" mc:Ignorable="w14 wp14">
-  <w:abstractNum w:abstractNumId="0">
+<w:numbering xmlns:wpc="http://schemas.microsoft.com/office/word/2010/wordprocessingCanvas" xmlns:cx="http://schemas.microsoft.com/office/drawing/2014/chartex" xmlns:cx1="http://schemas.microsoft.com/office/drawing/2015/9/8/chartex" xmlns:cx2="http://schemas.microsoft.com/office/drawing/2015/10/21/chartex" xmlns:cx3="http://schemas.microsoft.com/office/drawing/2016/5/9/chartex" xmlns:cx4="http://schemas.microsoft.com/office/drawing/2016/5/10/chartex" xmlns:cx5="http://schemas.microsoft.com/office/drawing/2016/5/11/chartex" xmlns:cx6="http://schemas.microsoft.com/office/drawing/2016/5/12/chartex" xmlns:cx7="http://schemas.microsoft.com/office/drawing/2016/5/13/chartex" xmlns:cx8="http://schemas.microsoft.com/office/drawing/2016/5/14/chartex" xmlns:mc="http://schemas.openxmlformats.org/markup-compatibility/2006" xmlns:aink="http://schemas.microsoft.com/office/drawing/2016/ink" xmlns:am3d="http://schemas.microsoft.com/office/drawing/2017/model3d" xmlns:o="urn:schemas-microsoft-com:office:office" xmlns:r="http://schemas.openxmlformats.org/officeDocument/2006/relationships" xmlns:m="http://schemas.openxmlformats.org/officeDocument/2006/math" xmlns:v="urn:schemas-microsoft-com:vml" xmlns:wp14="http://schemas.microsoft.com/office/word/2010/wordprocessingDrawing" xmlns:wp="http://schemas.openxmlformats.org/drawingml/2006/wordprocessingDrawing" xmlns:w10="urn:schemas-microsoft-com:office:word" xmlns:w="http://schemas.openxmlformats.org/wordprocessingml/2006/main" xmlns:w14="http://schemas.microsoft.com/office/word/2010/wordml" xmlns:w15="http://schemas.microsoft.com/office/word/2012/wordml" xmlns:w16cid="http://schemas.microsoft.com/office/word/2016/wordml/cid" xmlns:w16se="http://schemas.microsoft.com/office/word/2015/wordml/symex" xmlns:wpg="http://schemas.microsoft.com/office/word/2010/wordprocessingGroup" xmlns:wpi="http://schemas.microsoft.com/office/word/2010/wordprocessingInk" xmlns:wne="http://schemas.microsoft.com/office/word/2006/wordml" xmlns:wps="http://schemas.microsoft.com/office/word/2010/wordprocessingShape" mc:Ignorable="w14 w15 w16se w16cid wp14">
+  <w:abstractNum w:abstractNumId="0" w15:restartNumberingAfterBreak="0">
     <w:nsid w:val="13833494"/>
     <w:multiLevelType w:val="hybridMultilevel"/>
     <w:tmpl w:val="AC967FA2"/>
@@ -6747,7 +6779,7 @@
       </w:pPr>
     </w:lvl>
   </w:abstractNum>
-  <w:abstractNum w:abstractNumId="1">
+  <w:abstractNum w:abstractNumId="1" w15:restartNumberingAfterBreak="0">
     <w:nsid w:val="1891179C"/>
     <w:multiLevelType w:val="hybridMultilevel"/>
     <w:tmpl w:val="6D98F5A2"/>
@@ -6860,7 +6892,7 @@
       </w:rPr>
     </w:lvl>
   </w:abstractNum>
-  <w:abstractNum w:abstractNumId="2">
+  <w:abstractNum w:abstractNumId="2" w15:restartNumberingAfterBreak="0">
     <w:nsid w:val="1B8C090B"/>
     <w:multiLevelType w:val="hybridMultilevel"/>
     <w:tmpl w:val="0D106942"/>
@@ -6949,7 +6981,7 @@
       </w:pPr>
     </w:lvl>
   </w:abstractNum>
-  <w:abstractNum w:abstractNumId="3">
+  <w:abstractNum w:abstractNumId="3" w15:restartNumberingAfterBreak="0">
     <w:nsid w:val="43386F0C"/>
     <w:multiLevelType w:val="hybridMultilevel"/>
     <w:tmpl w:val="43101F76"/>
@@ -7061,7 +7093,7 @@
       </w:rPr>
     </w:lvl>
   </w:abstractNum>
-  <w:abstractNum w:abstractNumId="4">
+  <w:abstractNum w:abstractNumId="4" w15:restartNumberingAfterBreak="0">
     <w:nsid w:val="477F2740"/>
     <w:multiLevelType w:val="hybridMultilevel"/>
     <w:tmpl w:val="77B82EC8"/>
@@ -7150,7 +7182,7 @@
       </w:pPr>
     </w:lvl>
   </w:abstractNum>
-  <w:abstractNum w:abstractNumId="5">
+  <w:abstractNum w:abstractNumId="5" w15:restartNumberingAfterBreak="0">
     <w:nsid w:val="68E15021"/>
     <w:multiLevelType w:val="hybridMultilevel"/>
     <w:tmpl w:val="285A63AE"/>
@@ -7261,7 +7293,7 @@
 </file>
 
 <file path=word/styles.xml><?xml version="1.0" encoding="utf-8"?>
-<w:styles xmlns:mc="http://schemas.openxmlformats.org/markup-compatibility/2006" xmlns:r="http://schemas.openxmlformats.org/officeDocument/2006/relationships" xmlns:w="http://schemas.openxmlformats.org/wordprocessingml/2006/main" xmlns:w14="http://schemas.microsoft.com/office/word/2010/wordml" mc:Ignorable="w14">
+<w:styles xmlns:mc="http://schemas.openxmlformats.org/markup-compatibility/2006" xmlns:r="http://schemas.openxmlformats.org/officeDocument/2006/relationships" xmlns:w="http://schemas.openxmlformats.org/wordprocessingml/2006/main" xmlns:w14="http://schemas.microsoft.com/office/word/2010/wordml" xmlns:w15="http://schemas.microsoft.com/office/word/2012/wordml" xmlns:w16cid="http://schemas.microsoft.com/office/word/2016/wordml/cid" xmlns:w16se="http://schemas.microsoft.com/office/word/2015/wordml/symex" mc:Ignorable="w14 w15 w16se w16cid">
   <w:docDefaults>
     <w:rPrDefault>
       <w:rPr>
@@ -7277,452 +7309,383 @@
       </w:pPr>
     </w:pPrDefault>
   </w:docDefaults>
-  <w:latentStyles w:defLockedState="0" w:defUIPriority="99" w:defSemiHidden="1" w:defUnhideWhenUsed="1" w:defQFormat="0" w:count="267">
-    <w:lsdException w:name="Normal" w:semiHidden="0" w:uiPriority="0" w:unhideWhenUsed="0" w:qFormat="1"/>
-    <w:lsdException w:name="heading 1" w:semiHidden="0" w:uiPriority="9" w:unhideWhenUsed="0" w:qFormat="1"/>
-    <w:lsdException w:name="heading 2" w:uiPriority="9" w:qFormat="1"/>
-    <w:lsdException w:name="heading 3" w:uiPriority="9" w:qFormat="1"/>
-    <w:lsdException w:name="heading 4" w:uiPriority="9" w:qFormat="1"/>
-    <w:lsdException w:name="heading 5" w:uiPriority="9" w:qFormat="1"/>
-    <w:lsdException w:name="heading 6" w:uiPriority="9" w:qFormat="1"/>
-    <w:lsdException w:name="heading 7" w:uiPriority="9" w:qFormat="1"/>
-    <w:lsdException w:name="heading 8" w:uiPriority="9" w:qFormat="1"/>
-    <w:lsdException w:name="heading 9" w:uiPriority="9" w:qFormat="1"/>
-    <w:lsdException w:name="toc 1" w:uiPriority="39"/>
-    <w:lsdException w:name="toc 2" w:uiPriority="39"/>
-    <w:lsdException w:name="toc 3" w:uiPriority="39"/>
-    <w:lsdException w:name="toc 4" w:uiPriority="39"/>
-    <w:lsdException w:name="toc 5" w:uiPriority="39"/>
-    <w:lsdException w:name="toc 6" w:uiPriority="39"/>
-    <w:lsdException w:name="toc 7" w:uiPriority="39"/>
-    <w:lsdException w:name="toc 8" w:uiPriority="39"/>
-    <w:lsdException w:name="toc 9" w:uiPriority="39"/>
-    <w:lsdException w:name="caption" w:uiPriority="35" w:qFormat="1"/>
-    <w:lsdException w:name="Title" w:semiHidden="0" w:uiPriority="10" w:unhideWhenUsed="0" w:qFormat="1"/>
-    <w:lsdException w:name="Default Paragraph Font" w:uiPriority="1"/>
-    <w:lsdException w:name="Subtitle" w:semiHidden="0" w:uiPriority="11" w:unhideWhenUsed="0" w:qFormat="1"/>
-    <w:lsdException w:name="Strong" w:semiHidden="0" w:uiPriority="22" w:unhideWhenUsed="0" w:qFormat="1"/>
-    <w:lsdException w:name="Emphasis" w:semiHidden="0" w:uiPriority="20" w:unhideWhenUsed="0" w:qFormat="1"/>
-    <w:lsdException w:name="Table Grid" w:semiHidden="0" w:uiPriority="59" w:unhideWhenUsed="0"/>
-    <w:lsdException w:name="Placeholder Text" w:unhideWhenUsed="0"/>
-    <w:lsdException w:name="No Spacing" w:semiHidden="0" w:uiPriority="1" w:unhideWhenUsed="0" w:qFormat="1"/>
-    <w:lsdException w:name="Light Shading" w:semiHidden="0" w:uiPriority="60" w:unhideWhenUsed="0"/>
-    <w:lsdException w:name="Light List" w:semiHidden="0" w:uiPriority="61" w:unhideWhenUsed="0"/>
-    <w:lsdException w:name="Light Grid" w:semiHidden="0" w:uiPriority="62" w:unhideWhenUsed="0"/>
-    <w:lsdException w:name="Medium Shading 1" w:semiHidden="0" w:uiPriority="63" w:unhideWhenUsed="0"/>
-    <w:lsdException w:name="Medium Shading 2" w:semiHidden="0" w:uiPriority="64" w:unhideWhenUsed="0"/>
-    <w:lsdException w:name="Medium List 1" w:semiHidden="0" w:uiPriority="65" w:unhideWhenUsed="0"/>
-    <w:lsdException w:name="Medium List 2" w:semiHidden="0" w:uiPriority="66" w:unhideWhenUsed="0"/>
-    <w:lsdException w:name="Medium Grid 1" w:semiHidden="0" w:uiPriority="67" w:unhideWhenUsed="0"/>
-    <w:lsdException w:name="Medium Grid 2" w:semiHidden="0" w:uiPriority="68" w:unhideWhenUsed="0"/>
-    <w:lsdException w:name="Medium Grid 3" w:semiHidden="0" w:uiPriority="69" w:unhideWhenUsed="0"/>
-    <w:lsdException w:name="Dark List" w:semiHidden="0" w:uiPriority="70" w:unhideWhenUsed="0"/>
-    <w:lsdException w:name="Colorful Shading" w:semiHidden="0" w:uiPriority="71" w:unhideWhenUsed="0"/>
-    <w:lsdException w:name="Colorful List" w:semiHidden="0" w:uiPriority="72" w:unhideWhenUsed="0"/>
-    <w:lsdException w:name="Colorful Grid" w:semiHidden="0" w:uiPriority="73" w:unhideWhenUsed="0"/>
-    <w:lsdException w:name="Light Shading Accent 1" w:semiHidden="0" w:uiPriority="60" w:unhideWhenUsed="0"/>
-    <w:lsdException w:name="Light List Accent 1" w:semiHidden="0" w:uiPriority="61" w:unhideWhenUsed="0"/>
-    <w:lsdException w:name="Light Grid Accent 1" w:semiHidden="0" w:uiPriority="62" w:unhideWhenUsed="0"/>
-    <w:lsdException w:name="Medium Shading 1 Accent 1" w:semiHidden="0" w:uiPriority="63" w:unhideWhenUsed="0"/>
-    <w:lsdException w:name="Medium Shading 2 Accent 1" w:semiHidden="0" w:uiPriority="64" w:unhideWhenUsed="0"/>
-    <w:lsdException w:name="Medium List 1 Accent 1" w:semiHidden="0" w:uiPriority="65" w:unhideWhenUsed="0"/>
-    <w:lsdException w:name="Revision" w:unhideWhenUsed="0"/>
-    <w:lsdException w:name="List Paragraph" w:semiHidden="0" w:uiPriority="34" w:unhideWhenUsed="0" w:qFormat="1"/>
-    <w:lsdException w:name="Quote" w:semiHidden="0" w:uiPriority="29" w:unhideWhenUsed="0" w:qFormat="1"/>
-    <w:lsdException w:name="Intense Quote" w:semiHidden="0" w:uiPriority="30" w:unhideWhenUsed="0" w:qFormat="1"/>
-    <w:lsdException w:name="Medium List 2 Accent 1" w:semiHidden="0" w:uiPriority="66" w:unhideWhenUsed="0"/>
-    <w:lsdException w:name="Medium Grid 1 Accent 1" w:semiHidden="0" w:uiPriority="67" w:unhideWhenUsed="0"/>
-    <w:lsdException w:name="Medium Grid 2 Accent 1" w:semiHidden="0" w:uiPriority="68" w:unhideWhenUsed="0"/>
-    <w:lsdException w:name="Medium Grid 3 Accent 1" w:semiHidden="0" w:uiPriority="69" w:unhideWhenUsed="0"/>
-    <w:lsdException w:name="Dark List Accent 1" w:semiHidden="0" w:uiPriority="70" w:unhideWhenUsed="0"/>
-    <w:lsdException w:name="Colorful Shading Accent 1" w:semiHidden="0" w:uiPriority="71" w:unhideWhenUsed="0"/>
-    <w:lsdException w:name="Colorful List Accent 1" w:semiHidden="0" w:uiPriority="72" w:unhideWhenUsed="0"/>
-    <w:lsdException w:name="Colorful Grid Accent 1" w:semiHidden="0" w:uiPriority="73" w:unhideWhenUsed="0"/>
-    <w:lsdException w:name="Light Shading Accent 2" w:semiHidden="0" w:uiPriority="60" w:unhideWhenUsed="0"/>
-    <w:lsdException w:name="Light List Accent 2" w:semiHidden="0" w:uiPriority="61" w:unhideWhenUsed="0"/>
-    <w:lsdException w:name="Light Grid Accent 2" w:semiHidden="0" w:uiPriority="62" w:unhideWhenUsed="0"/>
-    <w:lsdException w:name="Medium Shading 1 Accent 2" w:semiHidden="0" w:uiPriority="63" w:unhideWhenUsed="0"/>
-    <w:lsdException w:name="Medium Shading 2 Accent 2" w:semiHidden="0" w:uiPriority="64" w:unhideWhenUsed="0"/>
-    <w:lsdException w:name="Medium List 1 Accent 2" w:semiHidden="0" w:uiPriority="65" w:unhideWhenUsed="0"/>
-    <w:lsdException w:name="Medium List 2 Accent 2" w:semiHidden="0" w:uiPriority="66" w:unhideWhenUsed="0"/>
-    <w:lsdException w:name="Medium Grid 1 Accent 2" w:semiHidden="0" w:uiPriority="67" w:unhideWhenUsed="0"/>
-    <w:lsdException w:name="Medium Grid 2 Accent 2" w:semiHidden="0" w:uiPriority="68" w:unhideWhenUsed="0"/>
-    <w:lsdException w:name="Medium Grid 3 Accent 2" w:semiHidden="0" w:uiPriority="69" w:unhideWhenUsed="0"/>
-    <w:lsdException w:name="Dark List Accent 2" w:semiHidden="0" w:uiPriority="70" w:unhideWhenUsed="0"/>
-    <w:lsdException w:name="Colorful Shading Accent 2" w:semiHidden="0" w:uiPriority="71" w:unhideWhenUsed="0"/>
-    <w:lsdException w:name="Colorful List Accent 2" w:semiHidden="0" w:uiPriority="72" w:unhideWhenUsed="0"/>
-    <w:lsdException w:name="Colorful Grid Accent 2" w:semiHidden="0" w:uiPriority="73" w:unhideWhenUsed="0"/>
-    <w:lsdException w:name="Light Shading Accent 3" w:semiHidden="0" w:uiPriority="60" w:unhideWhenUsed="0"/>
-    <w:lsdException w:name="Light List Accent 3" w:semiHidden="0" w:uiPriority="61" w:unhideWhenUsed="0"/>
-    <w:lsdException w:name="Light Grid Accent 3" w:semiHidden="0" w:uiPriority="62" w:unhideWhenUsed="0"/>
-    <w:lsdException w:name="Medium Shading 1 Accent 3" w:semiHidden="0" w:uiPriority="63" w:unhideWhenUsed="0"/>
-    <w:lsdException w:name="Medium Shading 2 Accent 3" w:semiHidden="0" w:uiPriority="64" w:unhideWhenUsed="0"/>
-    <w:lsdException w:name="Medium List 1 Accent 3" w:semiHidden="0" w:uiPriority="65" w:unhideWhenUsed="0"/>
-    <w:lsdException w:name="Medium List 2 Accent 3" w:semiHidden="0" w:uiPriority="66" w:unhideWhenUsed="0"/>
-    <w:lsdException w:name="Medium Grid 1 Accent 3" w:semiHidden="0" w:uiPriority="67" w:unhideWhenUsed="0"/>
-    <w:lsdException w:name="Medium Grid 2 Accent 3" w:semiHidden="0" w:uiPriority="68" w:unhideWhenUsed="0"/>
-    <w:lsdException w:name="Medium Grid 3 Accent 3" w:semiHidden="0" w:uiPriority="69" w:unhideWhenUsed="0"/>
-    <w:lsdException w:name="Dark List Accent 3" w:semiHidden="0" w:uiPriority="70" w:unhideWhenUsed="0"/>
-    <w:lsdException w:name="Colorful Shading Accent 3" w:semiHidden="0" w:uiPriority="71" w:unhideWhenUsed="0"/>
-    <w:lsdException w:name="Colorful List Accent 3" w:semiHidden="0" w:uiPriority="72" w:unhideWhenUsed="0"/>
-    <w:lsdException w:name="Colorful Grid Accent 3" w:semiHidden="0" w:uiPriority="73" w:unhideWhenUsed="0"/>
-    <w:lsdException w:name="Light Shading Accent 4" w:semiHidden="0" w:uiPriority="60" w:unhideWhenUsed="0"/>
-    <w:lsdException w:name="Light List Accent 4" w:semiHidden="0" w:uiPriority="61" w:unhideWhenUsed="0"/>
-    <w:lsdException w:name="Light Grid Accent 4" w:semiHidden="0" w:uiPriority="62" w:unhideWhenUsed="0"/>
-    <w:lsdException w:name="Medium Shading 1 Accent 4" w:semiHidden="0" w:uiPriority="63" w:unhideWhenUsed="0"/>
-    <w:lsdException w:name="Medium Shading 2 Accent 4" w:semiHidden="0" w:uiPriority="64" w:unhideWhenUsed="0"/>
-    <w:lsdException w:name="Medium List 1 Accent 4" w:semiHidden="0" w:uiPriority="65" w:unhideWhenUsed="0"/>
-    <w:lsdException w:name="Medium List 2 Accent 4" w:semiHidden="0" w:uiPriority="66" w:unhideWhenUsed="0"/>
-    <w:lsdException w:name="Medium Grid 1 Accent 4" w:semiHidden="0" w:uiPriority="67" w:unhideWhenUsed="0"/>
-    <w:lsdException w:name="Medium Grid 2 Accent 4" w:semiHidden="0" w:uiPriority="68" w:unhideWhenUsed="0"/>
-    <w:lsdException w:name="Medium Grid 3 Accent 4" w:semiHidden="0" w:uiPriority="69" w:unhideWhenUsed="0"/>
-    <w:lsdException w:name="Dark List Accent 4" w:semiHidden="0" w:uiPriority="70" w:unhideWhenUsed="0"/>
-    <w:lsdException w:name="Colorful Shading Accent 4" w:semiHidden="0" w:uiPriority="71" w:unhideWhenUsed="0"/>
-    <w:lsdException w:name="Colorful List Accent 4" w:semiHidden="0" w:uiPriority="72" w:unhideWhenUsed="0"/>
-    <w:lsdException w:name="Colorful Grid Accent 4" w:semiHidden="0" w:uiPriority="73" w:unhideWhenUsed="0"/>
-    <w:lsdException w:name="Light Shading Accent 5" w:semiHidden="0" w:uiPriority="60" w:unhideWhenUsed="0"/>
-    <w:lsdException w:name="Light List Accent 5" w:semiHidden="0" w:uiPriority="61" w:unhideWhenUsed="0"/>
-    <w:lsdException w:name="Light Grid Accent 5" w:semiHidden="0" w:uiPriority="62" w:unhideWhenUsed="0"/>
-    <w:lsdException w:name="Medium Shading 1 Accent 5" w:semiHidden="0" w:uiPriority="63" w:unhideWhenUsed="0"/>
-    <w:lsdException w:name="Medium Shading 2 Accent 5" w:semiHidden="0" w:uiPriority="64" w:unhideWhenUsed="0"/>
-    <w:lsdException w:name="Medium List 1 Accent 5" w:semiHidden="0" w:uiPriority="65" w:unhideWhenUsed="0"/>
-    <w:lsdException w:name="Medium List 2 Accent 5" w:semiHidden="0" w:uiPriority="66" w:unhideWhenUsed="0"/>
-    <w:lsdException w:name="Medium Grid 1 Accent 5" w:semiHidden="0" w:uiPriority="67" w:unhideWhenUsed="0"/>
-    <w:lsdException w:name="Medium Grid 2 Accent 5" w:semiHidden="0" w:uiPriority="68" w:unhideWhenUsed="0"/>
-    <w:lsdException w:name="Medium Grid 3 Accent 5" w:semiHidden="0" w:uiPriority="69" w:unhideWhenUsed="0"/>
-    <w:lsdException w:name="Dark List Accent 5" w:semiHidden="0" w:uiPriority="70" w:unhideWhenUsed="0"/>
-    <w:lsdException w:name="Colorful Shading Accent 5" w:semiHidden="0" w:uiPriority="71" w:unhideWhenUsed="0"/>
-    <w:lsdException w:name="Colorful List Accent 5" w:semiHidden="0" w:uiPriority="72" w:unhideWhenUsed="0"/>
-    <w:lsdException w:name="Colorful Grid Accent 5" w:semiHidden="0" w:uiPriority="73" w:unhideWhenUsed="0"/>
-    <w:lsdException w:name="Light Shading Accent 6" w:semiHidden="0" w:uiPriority="60" w:unhideWhenUsed="0"/>
-    <w:lsdException w:name="Light List Accent 6" w:semiHidden="0" w:uiPriority="61" w:unhideWhenUsed="0"/>
-    <w:lsdException w:name="Light Grid Accent 6" w:semiHidden="0" w:uiPriority="62" w:unhideWhenUsed="0"/>
-    <w:lsdException w:name="Medium Shading 1 Accent 6" w:semiHidden="0" w:uiPriority="63" w:unhideWhenUsed="0"/>
-    <w:lsdException w:name="Medium Shading 2 Accent 6" w:semiHidden="0" w:uiPriority="64" w:unhideWhenUsed="0"/>
-    <w:lsdException w:name="Medium List 1 Accent 6" w:semiHidden="0" w:uiPriority="65" w:unhideWhenUsed="0"/>
-    <w:lsdException w:name="Medium List 2 Accent 6" w:semiHidden="0" w:uiPriority="66" w:unhideWhenUsed="0"/>
-    <w:lsdException w:name="Medium Grid 1 Accent 6" w:semiHidden="0" w:uiPriority="67" w:unhideWhenUsed="0"/>
-    <w:lsdException w:name="Medium Grid 2 Accent 6" w:semiHidden="0" w:uiPriority="68" w:unhideWhenUsed="0"/>
-    <w:lsdException w:name="Medium Grid 3 Accent 6" w:semiHidden="0" w:uiPriority="69" w:unhideWhenUsed="0"/>
-    <w:lsdException w:name="Dark List Accent 6" w:semiHidden="0" w:uiPriority="70" w:unhideWhenUsed="0"/>
-    <w:lsdException w:name="Colorful Shading Accent 6" w:semiHidden="0" w:uiPriority="71" w:unhideWhenUsed="0"/>
-    <w:lsdException w:name="Colorful List Accent 6" w:semiHidden="0" w:uiPriority="72" w:unhideWhenUsed="0"/>
-    <w:lsdException w:name="Colorful Grid Accent 6" w:semiHidden="0" w:uiPriority="73" w:unhideWhenUsed="0"/>
-    <w:lsdException w:name="Subtle Emphasis" w:semiHidden="0" w:uiPriority="19" w:unhideWhenUsed="0" w:qFormat="1"/>
-    <w:lsdException w:name="Intense Emphasis" w:semiHidden="0" w:uiPriority="21" w:unhideWhenUsed="0" w:qFormat="1"/>
-    <w:lsdException w:name="Subtle Reference" w:semiHidden="0" w:uiPriority="31" w:unhideWhenUsed="0" w:qFormat="1"/>
-    <w:lsdException w:name="Intense Reference" w:semiHidden="0" w:uiPriority="32" w:unhideWhenUsed="0" w:qFormat="1"/>
-    <w:lsdException w:name="Book Title" w:semiHidden="0" w:uiPriority="33" w:unhideWhenUsed="0" w:qFormat="1"/>
-    <w:lsdException w:name="Bibliography" w:uiPriority="37"/>
-    <w:lsdException w:name="TOC Heading" w:uiPriority="39" w:qFormat="1"/>
-  </w:latentStyles>
-  <w:style w:type="paragraph" w:default="1" w:styleId="Normal">
-    <w:name w:val="Normal"/>
-    <w:qFormat/>
-  </w:style>
-  <w:style w:type="paragraph" w:styleId="Heading1">
-    <w:name w:val="heading 1"/>
-    <w:basedOn w:val="Normal"/>
-    <w:next w:val="Normal"/>
-    <w:link w:val="Heading1Char"/>
-    <w:uiPriority w:val="9"/>
-    <w:qFormat/>
-    <w:rsid w:val="00532CE7"/>
-    <w:pPr>
-      <w:keepNext/>
-      <w:keepLines/>
-      <w:spacing w:before="480" w:after="0"/>
-      <w:outlineLvl w:val="0"/>
-    </w:pPr>
-    <w:rPr>
-      <w:rFonts w:asciiTheme="majorHAnsi" w:eastAsiaTheme="majorEastAsia" w:hAnsiTheme="majorHAnsi" w:cstheme="majorBidi"/>
-      <w:b/>
-      <w:bCs/>
-      <w:color w:val="365F91" w:themeColor="accent1" w:themeShade="BF"/>
-      <w:sz w:val="28"/>
-      <w:szCs w:val="28"/>
-    </w:rPr>
-  </w:style>
-  <w:style w:type="character" w:default="1" w:styleId="DefaultParagraphFont">
-    <w:name w:val="Default Paragraph Font"/>
-    <w:uiPriority w:val="1"/>
-    <w:semiHidden/>
-    <w:unhideWhenUsed/>
-  </w:style>
-  <w:style w:type="table" w:default="1" w:styleId="TableNormal">
-    <w:name w:val="Normal Table"/>
-    <w:uiPriority w:val="99"/>
-    <w:semiHidden/>
-    <w:unhideWhenUsed/>
-    <w:tblPr>
-      <w:tblInd w:w="0" w:type="dxa"/>
-      <w:tblCellMar>
-        <w:top w:w="0" w:type="dxa"/>
-        <w:left w:w="108" w:type="dxa"/>
-        <w:bottom w:w="0" w:type="dxa"/>
-        <w:right w:w="108" w:type="dxa"/>
-      </w:tblCellMar>
-    </w:tblPr>
-  </w:style>
-  <w:style w:type="numbering" w:default="1" w:styleId="NoList">
-    <w:name w:val="No List"/>
-    <w:uiPriority w:val="99"/>
-    <w:semiHidden/>
-    <w:unhideWhenUsed/>
-  </w:style>
-  <w:style w:type="paragraph" w:styleId="ListParagraph">
-    <w:name w:val="List Paragraph"/>
-    <w:basedOn w:val="Normal"/>
-    <w:uiPriority w:val="34"/>
-    <w:qFormat/>
-    <w:rsid w:val="00A127CE"/>
-    <w:pPr>
-      <w:ind w:left="720"/>
-      <w:contextualSpacing/>
-    </w:pPr>
-  </w:style>
-  <w:style w:type="paragraph" w:styleId="Title">
-    <w:name w:val="Title"/>
-    <w:basedOn w:val="Normal"/>
-    <w:next w:val="Normal"/>
-    <w:link w:val="TitleChar"/>
-    <w:uiPriority w:val="10"/>
-    <w:qFormat/>
-    <w:rsid w:val="00103D47"/>
-    <w:pPr>
-      <w:pBdr>
-        <w:bottom w:val="single" w:sz="8" w:space="4" w:color="4F81BD" w:themeColor="accent1"/>
-      </w:pBdr>
-      <w:spacing w:after="300" w:line="240" w:lineRule="auto"/>
-      <w:contextualSpacing/>
-    </w:pPr>
-    <w:rPr>
-      <w:rFonts w:asciiTheme="majorHAnsi" w:eastAsiaTheme="majorEastAsia" w:hAnsiTheme="majorHAnsi" w:cstheme="majorBidi"/>
-      <w:color w:val="17365D" w:themeColor="text2" w:themeShade="BF"/>
-      <w:spacing w:val="5"/>
-      <w:kern w:val="28"/>
-      <w:sz w:val="52"/>
-      <w:szCs w:val="52"/>
-    </w:rPr>
-  </w:style>
-  <w:style w:type="character" w:customStyle="1" w:styleId="TitleChar">
-    <w:name w:val="Title Char"/>
-    <w:basedOn w:val="DefaultParagraphFont"/>
-    <w:link w:val="Title"/>
-    <w:uiPriority w:val="10"/>
-    <w:rsid w:val="00103D47"/>
-    <w:rPr>
-      <w:rFonts w:asciiTheme="majorHAnsi" w:eastAsiaTheme="majorEastAsia" w:hAnsiTheme="majorHAnsi" w:cstheme="majorBidi"/>
-      <w:color w:val="17365D" w:themeColor="text2" w:themeShade="BF"/>
-      <w:spacing w:val="5"/>
-      <w:kern w:val="28"/>
-      <w:sz w:val="52"/>
-      <w:szCs w:val="52"/>
-    </w:rPr>
-  </w:style>
-  <w:style w:type="paragraph" w:styleId="BalloonText">
-    <w:name w:val="Balloon Text"/>
-    <w:basedOn w:val="Normal"/>
-    <w:link w:val="BalloonTextChar"/>
-    <w:uiPriority w:val="99"/>
-    <w:semiHidden/>
-    <w:unhideWhenUsed/>
-    <w:rsid w:val="00011352"/>
-    <w:pPr>
-      <w:spacing w:after="0" w:line="240" w:lineRule="auto"/>
-    </w:pPr>
-    <w:rPr>
-      <w:rFonts w:ascii="Tahoma" w:hAnsi="Tahoma" w:cs="Tahoma"/>
-      <w:sz w:val="16"/>
-      <w:szCs w:val="16"/>
-    </w:rPr>
-  </w:style>
-  <w:style w:type="character" w:customStyle="1" w:styleId="BalloonTextChar">
-    <w:name w:val="Balloon Text Char"/>
-    <w:basedOn w:val="DefaultParagraphFont"/>
-    <w:link w:val="BalloonText"/>
-    <w:uiPriority w:val="99"/>
-    <w:semiHidden/>
-    <w:rsid w:val="00011352"/>
-    <w:rPr>
-      <w:rFonts w:ascii="Tahoma" w:hAnsi="Tahoma" w:cs="Tahoma"/>
-      <w:sz w:val="16"/>
-      <w:szCs w:val="16"/>
-    </w:rPr>
-  </w:style>
-  <w:style w:type="character" w:customStyle="1" w:styleId="Heading1Char">
-    <w:name w:val="Heading 1 Char"/>
-    <w:basedOn w:val="DefaultParagraphFont"/>
-    <w:link w:val="Heading1"/>
-    <w:uiPriority w:val="9"/>
-    <w:rsid w:val="00532CE7"/>
-    <w:rPr>
-      <w:rFonts w:asciiTheme="majorHAnsi" w:eastAsiaTheme="majorEastAsia" w:hAnsiTheme="majorHAnsi" w:cstheme="majorBidi"/>
-      <w:b/>
-      <w:bCs/>
-      <w:color w:val="365F91" w:themeColor="accent1" w:themeShade="BF"/>
-      <w:sz w:val="28"/>
-      <w:szCs w:val="28"/>
-    </w:rPr>
-  </w:style>
-</w:styles>
-</file>
-
-<file path=word/stylesWithEffects.xml><?xml version="1.0" encoding="utf-8"?>
-<w:styles xmlns:wpc="http://schemas.microsoft.com/office/word/2010/wordprocessingCanvas" xmlns:mc="http://schemas.openxmlformats.org/markup-compatibility/2006" xmlns:o="urn:schemas-microsoft-com:office:office" xmlns:r="http://schemas.openxmlformats.org/officeDocument/2006/relationships" xmlns:m="http://schemas.openxmlformats.org/officeDocument/2006/math" xmlns:v="urn:schemas-microsoft-com:vml" xmlns:wp14="http://schemas.microsoft.com/office/word/2010/wordprocessingDrawing" xmlns:wp="http://schemas.openxmlformats.org/drawingml/2006/wordprocessingDrawing" xmlns:w10="urn:schemas-microsoft-com:office:word" xmlns:w="http://schemas.openxmlformats.org/wordprocessingml/2006/main" xmlns:w14="http://schemas.microsoft.com/office/word/2010/wordml" xmlns:wpg="http://schemas.microsoft.com/office/word/2010/wordprocessingGroup" xmlns:wpi="http://schemas.microsoft.com/office/word/2010/wordprocessingInk" xmlns:wne="http://schemas.microsoft.com/office/word/2006/wordml" xmlns:wps="http://schemas.microsoft.com/office/word/2010/wordprocessingShape" mc:Ignorable="w14 wp14">
-  <w:docDefaults>
-    <w:rPrDefault>
-      <w:rPr>
-        <w:rFonts w:asciiTheme="minorHAnsi" w:eastAsiaTheme="minorHAnsi" w:hAnsiTheme="minorHAnsi" w:cstheme="minorBidi"/>
-        <w:sz w:val="22"/>
-        <w:szCs w:val="22"/>
-        <w:lang w:val="en-US" w:eastAsia="en-US" w:bidi="ar-SA"/>
-      </w:rPr>
-    </w:rPrDefault>
-    <w:pPrDefault>
-      <w:pPr>
-        <w:spacing w:after="200" w:line="276" w:lineRule="auto"/>
-      </w:pPr>
-    </w:pPrDefault>
-  </w:docDefaults>
-  <w:latentStyles w:defLockedState="0" w:defUIPriority="99" w:defSemiHidden="1" w:defUnhideWhenUsed="1" w:defQFormat="0" w:count="267">
-    <w:lsdException w:name="Normal" w:semiHidden="0" w:uiPriority="0" w:unhideWhenUsed="0" w:qFormat="1"/>
-    <w:lsdException w:name="heading 1" w:semiHidden="0" w:uiPriority="9" w:unhideWhenUsed="0" w:qFormat="1"/>
-    <w:lsdException w:name="heading 2" w:uiPriority="9" w:qFormat="1"/>
-    <w:lsdException w:name="heading 3" w:uiPriority="9" w:qFormat="1"/>
-    <w:lsdException w:name="heading 4" w:uiPriority="9" w:qFormat="1"/>
-    <w:lsdException w:name="heading 5" w:uiPriority="9" w:qFormat="1"/>
-    <w:lsdException w:name="heading 6" w:uiPriority="9" w:qFormat="1"/>
-    <w:lsdException w:name="heading 7" w:uiPriority="9" w:qFormat="1"/>
-    <w:lsdException w:name="heading 8" w:uiPriority="9" w:qFormat="1"/>
-    <w:lsdException w:name="heading 9" w:uiPriority="9" w:qFormat="1"/>
-    <w:lsdException w:name="toc 1" w:uiPriority="39"/>
-    <w:lsdException w:name="toc 2" w:uiPriority="39"/>
-    <w:lsdException w:name="toc 3" w:uiPriority="39"/>
-    <w:lsdException w:name="toc 4" w:uiPriority="39"/>
-    <w:lsdException w:name="toc 5" w:uiPriority="39"/>
-    <w:lsdException w:name="toc 6" w:uiPriority="39"/>
-    <w:lsdException w:name="toc 7" w:uiPriority="39"/>
-    <w:lsdException w:name="toc 8" w:uiPriority="39"/>
-    <w:lsdException w:name="toc 9" w:uiPriority="39"/>
-    <w:lsdException w:name="caption" w:uiPriority="35" w:qFormat="1"/>
-    <w:lsdException w:name="Title" w:semiHidden="0" w:uiPriority="10" w:unhideWhenUsed="0" w:qFormat="1"/>
-    <w:lsdException w:name="Default Paragraph Font" w:uiPriority="1"/>
-    <w:lsdException w:name="Subtitle" w:semiHidden="0" w:uiPriority="11" w:unhideWhenUsed="0" w:qFormat="1"/>
-    <w:lsdException w:name="Strong" w:semiHidden="0" w:uiPriority="22" w:unhideWhenUsed="0" w:qFormat="1"/>
-    <w:lsdException w:name="Emphasis" w:semiHidden="0" w:uiPriority="20" w:unhideWhenUsed="0" w:qFormat="1"/>
-    <w:lsdException w:name="Table Grid" w:semiHidden="0" w:uiPriority="59" w:unhideWhenUsed="0"/>
-    <w:lsdException w:name="Placeholder Text" w:unhideWhenUsed="0"/>
-    <w:lsdException w:name="No Spacing" w:semiHidden="0" w:uiPriority="1" w:unhideWhenUsed="0" w:qFormat="1"/>
-    <w:lsdException w:name="Light Shading" w:semiHidden="0" w:uiPriority="60" w:unhideWhenUsed="0"/>
-    <w:lsdException w:name="Light List" w:semiHidden="0" w:uiPriority="61" w:unhideWhenUsed="0"/>
-    <w:lsdException w:name="Light Grid" w:semiHidden="0" w:uiPriority="62" w:unhideWhenUsed="0"/>
-    <w:lsdException w:name="Medium Shading 1" w:semiHidden="0" w:uiPriority="63" w:unhideWhenUsed="0"/>
-    <w:lsdException w:name="Medium Shading 2" w:semiHidden="0" w:uiPriority="64" w:unhideWhenUsed="0"/>
-    <w:lsdException w:name="Medium List 1" w:semiHidden="0" w:uiPriority="65" w:unhideWhenUsed="0"/>
-    <w:lsdException w:name="Medium List 2" w:semiHidden="0" w:uiPriority="66" w:unhideWhenUsed="0"/>
-    <w:lsdException w:name="Medium Grid 1" w:semiHidden="0" w:uiPriority="67" w:unhideWhenUsed="0"/>
-    <w:lsdException w:name="Medium Grid 2" w:semiHidden="0" w:uiPriority="68" w:unhideWhenUsed="0"/>
-    <w:lsdException w:name="Medium Grid 3" w:semiHidden="0" w:uiPriority="69" w:unhideWhenUsed="0"/>
-    <w:lsdException w:name="Dark List" w:semiHidden="0" w:uiPriority="70" w:unhideWhenUsed="0"/>
-    <w:lsdException w:name="Colorful Shading" w:semiHidden="0" w:uiPriority="71" w:unhideWhenUsed="0"/>
-    <w:lsdException w:name="Colorful List" w:semiHidden="0" w:uiPriority="72" w:unhideWhenUsed="0"/>
-    <w:lsdException w:name="Colorful Grid" w:semiHidden="0" w:uiPriority="73" w:unhideWhenUsed="0"/>
-    <w:lsdException w:name="Light Shading Accent 1" w:semiHidden="0" w:uiPriority="60" w:unhideWhenUsed="0"/>
-    <w:lsdException w:name="Light List Accent 1" w:semiHidden="0" w:uiPriority="61" w:unhideWhenUsed="0"/>
-    <w:lsdException w:name="Light Grid Accent 1" w:semiHidden="0" w:uiPriority="62" w:unhideWhenUsed="0"/>
-    <w:lsdException w:name="Medium Shading 1 Accent 1" w:semiHidden="0" w:uiPriority="63" w:unhideWhenUsed="0"/>
-    <w:lsdException w:name="Medium Shading 2 Accent 1" w:semiHidden="0" w:uiPriority="64" w:unhideWhenUsed="0"/>
-    <w:lsdException w:name="Medium List 1 Accent 1" w:semiHidden="0" w:uiPriority="65" w:unhideWhenUsed="0"/>
-    <w:lsdException w:name="Revision" w:unhideWhenUsed="0"/>
-    <w:lsdException w:name="List Paragraph" w:semiHidden="0" w:uiPriority="34" w:unhideWhenUsed="0" w:qFormat="1"/>
-    <w:lsdException w:name="Quote" w:semiHidden="0" w:uiPriority="29" w:unhideWhenUsed="0" w:qFormat="1"/>
-    <w:lsdException w:name="Intense Quote" w:semiHidden="0" w:uiPriority="30" w:unhideWhenUsed="0" w:qFormat="1"/>
-    <w:lsdException w:name="Medium List 2 Accent 1" w:semiHidden="0" w:uiPriority="66" w:unhideWhenUsed="0"/>
-    <w:lsdException w:name="Medium Grid 1 Accent 1" w:semiHidden="0" w:uiPriority="67" w:unhideWhenUsed="0"/>
-    <w:lsdException w:name="Medium Grid 2 Accent 1" w:semiHidden="0" w:uiPriority="68" w:unhideWhenUsed="0"/>
-    <w:lsdException w:name="Medium Grid 3 Accent 1" w:semiHidden="0" w:uiPriority="69" w:unhideWhenUsed="0"/>
-    <w:lsdException w:name="Dark List Accent 1" w:semiHidden="0" w:uiPriority="70" w:unhideWhenUsed="0"/>
-    <w:lsdException w:name="Colorful Shading Accent 1" w:semiHidden="0" w:uiPriority="71" w:unhideWhenUsed="0"/>
-    <w:lsdException w:name="Colorful List Accent 1" w:semiHidden="0" w:uiPriority="72" w:unhideWhenUsed="0"/>
-    <w:lsdException w:name="Colorful Grid Accent 1" w:semiHidden="0" w:uiPriority="73" w:unhideWhenUsed="0"/>
-    <w:lsdException w:name="Light Shading Accent 2" w:semiHidden="0" w:uiPriority="60" w:unhideWhenUsed="0"/>
-    <w:lsdException w:name="Light List Accent 2" w:semiHidden="0" w:uiPriority="61" w:unhideWhenUsed="0"/>
-    <w:lsdException w:name="Light Grid Accent 2" w:semiHidden="0" w:uiPriority="62" w:unhideWhenUsed="0"/>
-    <w:lsdException w:name="Medium Shading 1 Accent 2" w:semiHidden="0" w:uiPriority="63" w:unhideWhenUsed="0"/>
-    <w:lsdException w:name="Medium Shading 2 Accent 2" w:semiHidden="0" w:uiPriority="64" w:unhideWhenUsed="0"/>
-    <w:lsdException w:name="Medium List 1 Accent 2" w:semiHidden="0" w:uiPriority="65" w:unhideWhenUsed="0"/>
-    <w:lsdException w:name="Medium List 2 Accent 2" w:semiHidden="0" w:uiPriority="66" w:unhideWhenUsed="0"/>
-    <w:lsdException w:name="Medium Grid 1 Accent 2" w:semiHidden="0" w:uiPriority="67" w:unhideWhenUsed="0"/>
-    <w:lsdException w:name="Medium Grid 2 Accent 2" w:semiHidden="0" w:uiPriority="68" w:unhideWhenUsed="0"/>
-    <w:lsdException w:name="Medium Grid 3 Accent 2" w:semiHidden="0" w:uiPriority="69" w:unhideWhenUsed="0"/>
-    <w:lsdException w:name="Dark List Accent 2" w:semiHidden="0" w:uiPriority="70" w:unhideWhenUsed="0"/>
-    <w:lsdException w:name="Colorful Shading Accent 2" w:semiHidden="0" w:uiPriority="71" w:unhideWhenUsed="0"/>
-    <w:lsdException w:name="Colorful List Accent 2" w:semiHidden="0" w:uiPriority="72" w:unhideWhenUsed="0"/>
-    <w:lsdException w:name="Colorful Grid Accent 2" w:semiHidden="0" w:uiPriority="73" w:unhideWhenUsed="0"/>
-    <w:lsdException w:name="Light Shading Accent 3" w:semiHidden="0" w:uiPriority="60" w:unhideWhenUsed="0"/>
-    <w:lsdException w:name="Light List Accent 3" w:semiHidden="0" w:uiPriority="61" w:unhideWhenUsed="0"/>
-    <w:lsdException w:name="Light Grid Accent 3" w:semiHidden="0" w:uiPriority="62" w:unhideWhenUsed="0"/>
-    <w:lsdException w:name="Medium Shading 1 Accent 3" w:semiHidden="0" w:uiPriority="63" w:unhideWhenUsed="0"/>
-    <w:lsdException w:name="Medium Shading 2 Accent 3" w:semiHidden="0" w:uiPriority="64" w:unhideWhenUsed="0"/>
-    <w:lsdException w:name="Medium List 1 Accent 3" w:semiHidden="0" w:uiPriority="65" w:unhideWhenUsed="0"/>
-    <w:lsdException w:name="Medium List 2 Accent 3" w:semiHidden="0" w:uiPriority="66" w:unhideWhenUsed="0"/>
-    <w:lsdException w:name="Medium Grid 1 Accent 3" w:semiHidden="0" w:uiPriority="67" w:unhideWhenUsed="0"/>
-    <w:lsdException w:name="Medium Grid 2 Accent 3" w:semiHidden="0" w:uiPriority="68" w:unhideWhenUsed="0"/>
-    <w:lsdException w:name="Medium Grid 3 Accent 3" w:semiHidden="0" w:uiPriority="69" w:unhideWhenUsed="0"/>
-    <w:lsdException w:name="Dark List Accent 3" w:semiHidden="0" w:uiPriority="70" w:unhideWhenUsed="0"/>
-    <w:lsdException w:name="Colorful Shading Accent 3" w:semiHidden="0" w:uiPriority="71" w:unhideWhenUsed="0"/>
-    <w:lsdException w:name="Colorful List Accent 3" w:semiHidden="0" w:uiPriority="72" w:unhideWhenUsed="0"/>
-    <w:lsdException w:name="Colorful Grid Accent 3" w:semiHidden="0" w:uiPriority="73" w:unhideWhenUsed="0"/>
-    <w:lsdException w:name="Light Shading Accent 4" w:semiHidden="0" w:uiPriority="60" w:unhideWhenUsed="0"/>
-    <w:lsdException w:name="Light List Accent 4" w:semiHidden="0" w:uiPriority="61" w:unhideWhenUsed="0"/>
-    <w:lsdException w:name="Light Grid Accent 4" w:semiHidden="0" w:uiPriority="62" w:unhideWhenUsed="0"/>
-    <w:lsdException w:name="Medium Shading 1 Accent 4" w:semiHidden="0" w:uiPriority="63" w:unhideWhenUsed="0"/>
-    <w:lsdException w:name="Medium Shading 2 Accent 4" w:semiHidden="0" w:uiPriority="64" w:unhideWhenUsed="0"/>
-    <w:lsdException w:name="Medium List 1 Accent 4" w:semiHidden="0" w:uiPriority="65" w:unhideWhenUsed="0"/>
-    <w:lsdException w:name="Medium List 2 Accent 4" w:semiHidden="0" w:uiPriority="66" w:unhideWhenUsed="0"/>
-    <w:lsdException w:name="Medium Grid 1 Accent 4" w:semiHidden="0" w:uiPriority="67" w:unhideWhenUsed="0"/>
-    <w:lsdException w:name="Medium Grid 2 Accent 4" w:semiHidden="0" w:uiPriority="68" w:unhideWhenUsed="0"/>
-    <w:lsdException w:name="Medium Grid 3 Accent 4" w:semiHidden="0" w:uiPriority="69" w:unhideWhenUsed="0"/>
-    <w:lsdException w:name="Dark List Accent 4" w:semiHidden="0" w:uiPriority="70" w:unhideWhenUsed="0"/>
-    <w:lsdException w:name="Colorful Shading Accent 4" w:semiHidden="0" w:uiPriority="71" w:unhideWhenUsed="0"/>
-    <w:lsdException w:name="Colorful List Accent 4" w:semiHidden="0" w:uiPriority="72" w:unhideWhenUsed="0"/>
-    <w:lsdException w:name="Colorful Grid Accent 4" w:semiHidden="0" w:uiPriority="73" w:unhideWhenUsed="0"/>
-    <w:lsdException w:name="Light Shading Accent 5" w:semiHidden="0" w:uiPriority="60" w:unhideWhenUsed="0"/>
-    <w:lsdException w:name="Light List Accent 5" w:semiHidden="0" w:uiPriority="61" w:unhideWhenUsed="0"/>
-    <w:lsdException w:name="Light Grid Accent 5" w:semiHidden="0" w:uiPriority="62" w:unhideWhenUsed="0"/>
-    <w:lsdException w:name="Medium Shading 1 Accent 5" w:semiHidden="0" w:uiPriority="63" w:unhideWhenUsed="0"/>
-    <w:lsdException w:name="Medium Shading 2 Accent 5" w:semiHidden="0" w:uiPriority="64" w:unhideWhenUsed="0"/>
-    <w:lsdException w:name="Medium List 1 Accent 5" w:semiHidden="0" w:uiPriority="65" w:unhideWhenUsed="0"/>
-    <w:lsdException w:name="Medium List 2 Accent 5" w:semiHidden="0" w:uiPriority="66" w:unhideWhenUsed="0"/>
-    <w:lsdException w:name="Medium Grid 1 Accent 5" w:semiHidden="0" w:uiPriority="67" w:unhideWhenUsed="0"/>
-    <w:lsdException w:name="Medium Grid 2 Accent 5" w:semiHidden="0" w:uiPriority="68" w:unhideWhenUsed="0"/>
-    <w:lsdException w:name="Medium Grid 3 Accent 5" w:semiHidden="0" w:uiPriority="69" w:unhideWhenUsed="0"/>
-    <w:lsdException w:name="Dark List Accent 5" w:semiHidden="0" w:uiPriority="70" w:unhideWhenUsed="0"/>
-    <w:lsdException w:name="Colorful Shading Accent 5" w:semiHidden="0" w:uiPriority="71" w:unhideWhenUsed="0"/>
-    <w:lsdException w:name="Colorful List Accent 5" w:semiHidden="0" w:uiPriority="72" w:unhideWhenUsed="0"/>
-    <w:lsdException w:name="Colorful Grid Accent 5" w:semiHidden="0" w:uiPriority="73" w:unhideWhenUsed="0"/>
-    <w:lsdException w:name="Light Shading Accent 6" w:semiHidden="0" w:uiPriority="60" w:unhideWhenUsed="0"/>
-    <w:lsdException w:name="Light List Accent 6" w:semiHidden="0" w:uiPriority="61" w:unhideWhenUsed="0"/>
-    <w:lsdException w:name="Light Grid Accent 6" w:semiHidden="0" w:uiPriority="62" w:unhideWhenUsed="0"/>
-    <w:lsdException w:name="Medium Shading 1 Accent 6" w:semiHidden="0" w:uiPriority="63" w:unhideWhenUsed="0"/>
-    <w:lsdException w:name="Medium Shading 2 Accent 6" w:semiHidden="0" w:uiPriority="64" w:unhideWhenUsed="0"/>
-    <w:lsdException w:name="Medium List 1 Accent 6" w:semiHidden="0" w:uiPriority="65" w:unhideWhenUsed="0"/>
-    <w:lsdException w:name="Medium List 2 Accent 6" w:semiHidden="0" w:uiPriority="66" w:unhideWhenUsed="0"/>
-    <w:lsdException w:name="Medium Grid 1 Accent 6" w:semiHidden="0" w:uiPriority="67" w:unhideWhenUsed="0"/>
-    <w:lsdException w:name="Medium Grid 2 Accent 6" w:semiHidden="0" w:uiPriority="68" w:unhideWhenUsed="0"/>
-    <w:lsdException w:name="Medium Grid 3 Accent 6" w:semiHidden="0" w:uiPriority="69" w:unhideWhenUsed="0"/>
-    <w:lsdException w:name="Dark List Accent 6" w:semiHidden="0" w:uiPriority="70" w:unhideWhenUsed="0"/>
-    <w:lsdException w:name="Colorful Shading Accent 6" w:semiHidden="0" w:uiPriority="71" w:unhideWhenUsed="0"/>
-    <w:lsdException w:name="Colorful List Accent 6" w:semiHidden="0" w:uiPriority="72" w:unhideWhenUsed="0"/>
-    <w:lsdException w:name="Colorful Grid Accent 6" w:semiHidden="0" w:uiPriority="73" w:unhideWhenUsed="0"/>
-    <w:lsdException w:name="Subtle Emphasis" w:semiHidden="0" w:uiPriority="19" w:unhideWhenUsed="0" w:qFormat="1"/>
-    <w:lsdException w:name="Intense Emphasis" w:semiHidden="0" w:uiPriority="21" w:unhideWhenUsed="0" w:qFormat="1"/>
-    <w:lsdException w:name="Subtle Reference" w:semiHidden="0" w:uiPriority="31" w:unhideWhenUsed="0" w:qFormat="1"/>
-    <w:lsdException w:name="Intense Reference" w:semiHidden="0" w:uiPriority="32" w:unhideWhenUsed="0" w:qFormat="1"/>
-    <w:lsdException w:name="Book Title" w:semiHidden="0" w:uiPriority="33" w:unhideWhenUsed="0" w:qFormat="1"/>
-    <w:lsdException w:name="Bibliography" w:uiPriority="37"/>
-    <w:lsdException w:name="TOC Heading" w:uiPriority="39" w:qFormat="1"/>
+  <w:latentStyles w:defLockedState="0" w:defUIPriority="99" w:defSemiHidden="0" w:defUnhideWhenUsed="0" w:defQFormat="0" w:count="376">
+    <w:lsdException w:name="Normal" w:uiPriority="0" w:qFormat="1"/>
+    <w:lsdException w:name="heading 1" w:uiPriority="9" w:qFormat="1"/>
+    <w:lsdException w:name="heading 2" w:semiHidden="1" w:uiPriority="9" w:unhideWhenUsed="1" w:qFormat="1"/>
+    <w:lsdException w:name="heading 3" w:semiHidden="1" w:uiPriority="9" w:unhideWhenUsed="1" w:qFormat="1"/>
+    <w:lsdException w:name="heading 4" w:semiHidden="1" w:uiPriority="9" w:unhideWhenUsed="1" w:qFormat="1"/>
+    <w:lsdException w:name="heading 5" w:semiHidden="1" w:uiPriority="9" w:unhideWhenUsed="1" w:qFormat="1"/>
+    <w:lsdException w:name="heading 6" w:semiHidden="1" w:uiPriority="9" w:unhideWhenUsed="1" w:qFormat="1"/>
+    <w:lsdException w:name="heading 7" w:semiHidden="1" w:uiPriority="9" w:unhideWhenUsed="1" w:qFormat="1"/>
+    <w:lsdException w:name="heading 8" w:semiHidden="1" w:uiPriority="9" w:unhideWhenUsed="1" w:qFormat="1"/>
+    <w:lsdException w:name="heading 9" w:semiHidden="1" w:uiPriority="9" w:unhideWhenUsed="1" w:qFormat="1"/>
+    <w:lsdException w:name="index 1" w:semiHidden="1" w:unhideWhenUsed="1"/>
+    <w:lsdException w:name="index 2" w:semiHidden="1" w:unhideWhenUsed="1"/>
+    <w:lsdException w:name="index 3" w:semiHidden="1" w:unhideWhenUsed="1"/>
+    <w:lsdException w:name="index 4" w:semiHidden="1" w:unhideWhenUsed="1"/>
+    <w:lsdException w:name="index 5" w:semiHidden="1" w:unhideWhenUsed="1"/>
+    <w:lsdException w:name="index 6" w:semiHidden="1" w:unhideWhenUsed="1"/>
+    <w:lsdException w:name="index 7" w:semiHidden="1" w:unhideWhenUsed="1"/>
+    <w:lsdException w:name="index 8" w:semiHidden="1" w:unhideWhenUsed="1"/>
+    <w:lsdException w:name="index 9" w:semiHidden="1" w:unhideWhenUsed="1"/>
+    <w:lsdException w:name="toc 1" w:semiHidden="1" w:uiPriority="39" w:unhideWhenUsed="1"/>
+    <w:lsdException w:name="toc 2" w:semiHidden="1" w:uiPriority="39" w:unhideWhenUsed="1"/>
+    <w:lsdException w:name="toc 3" w:semiHidden="1" w:uiPriority="39" w:unhideWhenUsed="1"/>
+    <w:lsdException w:name="toc 4" w:semiHidden="1" w:uiPriority="39" w:unhideWhenUsed="1"/>
+    <w:lsdException w:name="toc 5" w:semiHidden="1" w:uiPriority="39" w:unhideWhenUsed="1"/>
+    <w:lsdException w:name="toc 6" w:semiHidden="1" w:uiPriority="39" w:unhideWhenUsed="1"/>
+    <w:lsdException w:name="toc 7" w:semiHidden="1" w:uiPriority="39" w:unhideWhenUsed="1"/>
+    <w:lsdException w:name="toc 8" w:semiHidden="1" w:uiPriority="39" w:unhideWhenUsed="1"/>
+    <w:lsdException w:name="toc 9" w:semiHidden="1" w:uiPriority="39" w:unhideWhenUsed="1"/>
+    <w:lsdException w:name="Normal Indent" w:semiHidden="1" w:unhideWhenUsed="1"/>
+    <w:lsdException w:name="footnote text" w:semiHidden="1" w:unhideWhenUsed="1"/>
+    <w:lsdException w:name="annotation text" w:semiHidden="1" w:unhideWhenUsed="1"/>
+    <w:lsdException w:name="header" w:semiHidden="1" w:unhideWhenUsed="1"/>
+    <w:lsdException w:name="footer" w:semiHidden="1" w:unhideWhenUsed="1"/>
+    <w:lsdException w:name="index heading" w:semiHidden="1" w:unhideWhenUsed="1"/>
+    <w:lsdException w:name="caption" w:semiHidden="1" w:uiPriority="35" w:unhideWhenUsed="1" w:qFormat="1"/>
+    <w:lsdException w:name="table of figures" w:semiHidden="1" w:unhideWhenUsed="1"/>
+    <w:lsdException w:name="envelope address" w:semiHidden="1" w:unhideWhenUsed="1"/>
+    <w:lsdException w:name="envelope return" w:semiHidden="1" w:unhideWhenUsed="1"/>
+    <w:lsdException w:name="footnote reference" w:semiHidden="1" w:unhideWhenUsed="1"/>
+    <w:lsdException w:name="annotation reference" w:semiHidden="1" w:unhideWhenUsed="1"/>
+    <w:lsdException w:name="line number" w:semiHidden="1" w:unhideWhenUsed="1"/>
+    <w:lsdException w:name="page number" w:semiHidden="1" w:unhideWhenUsed="1"/>
+    <w:lsdException w:name="endnote reference" w:semiHidden="1" w:unhideWhenUsed="1"/>
+    <w:lsdException w:name="endnote text" w:semiHidden="1" w:unhideWhenUsed="1"/>
+    <w:lsdException w:name="table of authorities" w:semiHidden="1" w:unhideWhenUsed="1"/>
+    <w:lsdException w:name="macro" w:semiHidden="1" w:unhideWhenUsed="1"/>
+    <w:lsdException w:name="toa heading" w:semiHidden="1" w:unhideWhenUsed="1"/>
+    <w:lsdException w:name="List" w:semiHidden="1" w:unhideWhenUsed="1"/>
+    <w:lsdException w:name="List Bullet" w:semiHidden="1" w:unhideWhenUsed="1"/>
+    <w:lsdException w:name="List Number" w:semiHidden="1" w:unhideWhenUsed="1"/>
+    <w:lsdException w:name="List 2" w:semiHidden="1" w:unhideWhenUsed="1"/>
+    <w:lsdException w:name="List 3" w:semiHidden="1" w:unhideWhenUsed="1"/>
+    <w:lsdException w:name="List 4" w:semiHidden="1" w:unhideWhenUsed="1"/>
+    <w:lsdException w:name="List 5" w:semiHidden="1" w:unhideWhenUsed="1"/>
+    <w:lsdException w:name="List Bullet 2" w:semiHidden="1" w:unhideWhenUsed="1"/>
+    <w:lsdException w:name="List Bullet 3" w:semiHidden="1" w:unhideWhenUsed="1"/>
+    <w:lsdException w:name="List Bullet 4" w:semiHidden="1" w:unhideWhenUsed="1"/>
+    <w:lsdException w:name="List Bullet 5" w:semiHidden="1" w:unhideWhenUsed="1"/>
+    <w:lsdException w:name="List Number 2" w:semiHidden="1" w:unhideWhenUsed="1"/>
+    <w:lsdException w:name="List Number 3" w:semiHidden="1" w:unhideWhenUsed="1"/>
+    <w:lsdException w:name="List Number 4" w:semiHidden="1" w:unhideWhenUsed="1"/>
+    <w:lsdException w:name="List Number 5" w:semiHidden="1" w:unhideWhenUsed="1"/>
+    <w:lsdException w:name="Title" w:uiPriority="10" w:qFormat="1"/>
+    <w:lsdException w:name="Closing" w:semiHidden="1" w:unhideWhenUsed="1"/>
+    <w:lsdException w:name="Signature" w:semiHidden="1" w:unhideWhenUsed="1"/>
+    <w:lsdException w:name="Default Paragraph Font" w:semiHidden="1" w:uiPriority="1" w:unhideWhenUsed="1"/>
+    <w:lsdException w:name="Body Text" w:semiHidden="1" w:unhideWhenUsed="1"/>
+    <w:lsdException w:name="Body Text Indent" w:semiHidden="1" w:unhideWhenUsed="1"/>
+    <w:lsdException w:name="List Continue" w:semiHidden="1" w:unhideWhenUsed="1"/>
+    <w:lsdException w:name="List Continue 2" w:semiHidden="1" w:unhideWhenUsed="1"/>
+    <w:lsdException w:name="List Continue 3" w:semiHidden="1" w:unhideWhenUsed="1"/>
+    <w:lsdException w:name="List Continue 4" w:semiHidden="1" w:unhideWhenUsed="1"/>
+    <w:lsdException w:name="List Continue 5" w:semiHidden="1" w:unhideWhenUsed="1"/>
+    <w:lsdException w:name="Message Header" w:semiHidden="1" w:unhideWhenUsed="1"/>
+    <w:lsdException w:name="Subtitle" w:uiPriority="11" w:qFormat="1"/>
+    <w:lsdException w:name="Salutation" w:semiHidden="1" w:unhideWhenUsed="1"/>
+    <w:lsdException w:name="Date" w:semiHidden="1" w:unhideWhenUsed="1"/>
+    <w:lsdException w:name="Body Text First Indent" w:semiHidden="1" w:unhideWhenUsed="1"/>
+    <w:lsdException w:name="Body Text First Indent 2" w:semiHidden="1" w:unhideWhenUsed="1"/>
+    <w:lsdException w:name="Note Heading" w:semiHidden="1" w:unhideWhenUsed="1"/>
+    <w:lsdException w:name="Body Text 2" w:semiHidden="1" w:unhideWhenUsed="1"/>
+    <w:lsdException w:name="Body Text 3" w:semiHidden="1" w:unhideWhenUsed="1"/>
+    <w:lsdException w:name="Body Text Indent 2" w:semiHidden="1" w:unhideWhenUsed="1"/>
+    <w:lsdException w:name="Body Text Indent 3" w:semiHidden="1" w:unhideWhenUsed="1"/>
+    <w:lsdException w:name="Block Text" w:semiHidden="1" w:unhideWhenUsed="1"/>
+    <w:lsdException w:name="Hyperlink" w:semiHidden="1" w:unhideWhenUsed="1"/>
+    <w:lsdException w:name="FollowedHyperlink" w:semiHidden="1" w:unhideWhenUsed="1"/>
+    <w:lsdException w:name="Strong" w:uiPriority="22" w:qFormat="1"/>
+    <w:lsdException w:name="Emphasis" w:uiPriority="20" w:qFormat="1"/>
+    <w:lsdException w:name="Document Map" w:semiHidden="1" w:unhideWhenUsed="1"/>
+    <w:lsdException w:name="Plain Text" w:semiHidden="1" w:unhideWhenUsed="1"/>
+    <w:lsdException w:name="E-mail Signature" w:semiHidden="1" w:unhideWhenUsed="1"/>
+    <w:lsdException w:name="HTML Top of Form" w:semiHidden="1" w:unhideWhenUsed="1"/>
+    <w:lsdException w:name="HTML Bottom of Form" w:semiHidden="1" w:unhideWhenUsed="1"/>
+    <w:lsdException w:name="Normal (Web)" w:semiHidden="1" w:unhideWhenUsed="1"/>
+    <w:lsdException w:name="HTML Acronym" w:semiHidden="1" w:unhideWhenUsed="1"/>
+    <w:lsdException w:name="HTML Address" w:semiHidden="1" w:unhideWhenUsed="1"/>
+    <w:lsdException w:name="HTML Cite" w:semiHidden="1" w:unhideWhenUsed="1"/>
+    <w:lsdException w:name="HTML Code" w:semiHidden="1" w:unhideWhenUsed="1"/>
+    <w:lsdException w:name="HTML Definition" w:semiHidden="1" w:unhideWhenUsed="1"/>
+    <w:lsdException w:name="HTML Keyboard" w:semiHidden="1" w:unhideWhenUsed="1"/>
+    <w:lsdException w:name="HTML Preformatted" w:semiHidden="1" w:unhideWhenUsed="1"/>
+    <w:lsdException w:name="HTML Sample" w:semiHidden="1" w:unhideWhenUsed="1"/>
+    <w:lsdException w:name="HTML Typewriter" w:semiHidden="1" w:unhideWhenUsed="1"/>
+    <w:lsdException w:name="HTML Variable" w:semiHidden="1" w:unhideWhenUsed="1"/>
+    <w:lsdException w:name="Normal Table" w:semiHidden="1" w:unhideWhenUsed="1"/>
+    <w:lsdException w:name="annotation subject" w:semiHidden="1" w:unhideWhenUsed="1"/>
+    <w:lsdException w:name="No List" w:semiHidden="1" w:unhideWhenUsed="1"/>
+    <w:lsdException w:name="Outline List 1" w:semiHidden="1" w:unhideWhenUsed="1"/>
+    <w:lsdException w:name="Outline List 2" w:semiHidden="1" w:unhideWhenUsed="1"/>
+    <w:lsdException w:name="Outline List 3" w:semiHidden="1" w:unhideWhenUsed="1"/>
+    <w:lsdException w:name="Table Simple 1" w:semiHidden="1" w:unhideWhenUsed="1"/>
+    <w:lsdException w:name="Table Simple 2" w:semiHidden="1" w:unhideWhenUsed="1"/>
+    <w:lsdException w:name="Table Simple 3" w:semiHidden="1" w:unhideWhenUsed="1"/>
+    <w:lsdException w:name="Table Classic 1" w:semiHidden="1" w:unhideWhenUsed="1"/>
+    <w:lsdException w:name="Table Classic 2" w:semiHidden="1" w:unhideWhenUsed="1"/>
+    <w:lsdException w:name="Table Classic 3" w:semiHidden="1" w:unhideWhenUsed="1"/>
+    <w:lsdException w:name="Table Classic 4" w:semiHidden="1" w:unhideWhenUsed="1"/>
+    <w:lsdException w:name="Table Colorful 1" w:semiHidden="1" w:unhideWhenUsed="1"/>
+    <w:lsdException w:name="Table Colorful 2" w:semiHidden="1" w:unhideWhenUsed="1"/>
+    <w:lsdException w:name="Table Colorful 3" w:semiHidden="1" w:unhideWhenUsed="1"/>
+    <w:lsdException w:name="Table Columns 1" w:semiHidden="1" w:unhideWhenUsed="1"/>
+    <w:lsdException w:name="Table Columns 2" w:semiHidden="1" w:unhideWhenUsed="1"/>
+    <w:lsdException w:name="Table Columns 3" w:semiHidden="1" w:unhideWhenUsed="1"/>
+    <w:lsdException w:name="Table Columns 4" w:semiHidden="1" w:unhideWhenUsed="1"/>
+    <w:lsdException w:name="Table Columns 5" w:semiHidden="1" w:unhideWhenUsed="1"/>
+    <w:lsdException w:name="Table Grid 1" w:semiHidden="1" w:unhideWhenUsed="1"/>
+    <w:lsdException w:name="Table Grid 2" w:semiHidden="1" w:unhideWhenUsed="1"/>
+    <w:lsdException w:name="Table Grid 3" w:semiHidden="1" w:unhideWhenUsed="1"/>
+    <w:lsdException w:name="Table Grid 4" w:semiHidden="1" w:unhideWhenUsed="1"/>
+    <w:lsdException w:name="Table Grid 5" w:semiHidden="1" w:unhideWhenUsed="1"/>
+    <w:lsdException w:name="Table Grid 6" w:semiHidden="1" w:unhideWhenUsed="1"/>
+    <w:lsdException w:name="Table Grid 7" w:semiHidden="1" w:unhideWhenUsed="1"/>
+    <w:lsdException w:name="Table Grid 8" w:semiHidden="1" w:unhideWhenUsed="1"/>
+    <w:lsdException w:name="Table List 1" w:semiHidden="1" w:unhideWhenUsed="1"/>
+    <w:lsdException w:name="Table List 2" w:semiHidden="1" w:unhideWhenUsed="1"/>
+    <w:lsdException w:name="Table List 3" w:semiHidden="1" w:unhideWhenUsed="1"/>
+    <w:lsdException w:name="Table List 4" w:semiHidden="1" w:unhideWhenUsed="1"/>
+    <w:lsdException w:name="Table List 5" w:semiHidden="1" w:unhideWhenUsed="1"/>
+    <w:lsdException w:name="Table List 6" w:semiHidden="1" w:unhideWhenUsed="1"/>
+    <w:lsdException w:name="Table List 7" w:semiHidden="1" w:unhideWhenUsed="1"/>
+    <w:lsdException w:name="Table List 8" w:semiHidden="1" w:unhideWhenUsed="1"/>
+    <w:lsdException w:name="Table 3D effects 1" w:semiHidden="1" w:unhideWhenUsed="1"/>
+    <w:lsdException w:name="Table 3D effects 2" w:semiHidden="1" w:unhideWhenUsed="1"/>
+    <w:lsdException w:name="Table 3D effects 3" w:semiHidden="1" w:unhideWhenUsed="1"/>
+    <w:lsdException w:name="Table Contemporary" w:semiHidden="1" w:unhideWhenUsed="1"/>
+    <w:lsdException w:name="Table Elegant" w:semiHidden="1" w:unhideWhenUsed="1"/>
+    <w:lsdException w:name="Table Professional" w:semiHidden="1" w:unhideWhenUsed="1"/>
+    <w:lsdException w:name="Table Subtle 1" w:semiHidden="1" w:unhideWhenUsed="1"/>
+    <w:lsdException w:name="Table Subtle 2" w:semiHidden="1" w:unhideWhenUsed="1"/>
+    <w:lsdException w:name="Table Web 1" w:semiHidden="1" w:unhideWhenUsed="1"/>
+    <w:lsdException w:name="Table Web 2" w:semiHidden="1" w:unhideWhenUsed="1"/>
+    <w:lsdException w:name="Table Web 3" w:semiHidden="1" w:unhideWhenUsed="1"/>
+    <w:lsdException w:name="Balloon Text" w:semiHidden="1" w:unhideWhenUsed="1"/>
+    <w:lsdException w:name="Table Grid" w:semiHidden="1" w:uiPriority="59" w:unhideWhenUsed="1"/>
+    <w:lsdException w:name="Table Theme" w:semiHidden="1" w:unhideWhenUsed="1"/>
+    <w:lsdException w:name="Placeholder Text" w:semiHidden="1"/>
+    <w:lsdException w:name="No Spacing" w:uiPriority="1" w:qFormat="1"/>
+    <w:lsdException w:name="Light Shading" w:uiPriority="60"/>
+    <w:lsdException w:name="Light List" w:uiPriority="61"/>
+    <w:lsdException w:name="Light Grid" w:uiPriority="62"/>
+    <w:lsdException w:name="Medium Shading 1" w:uiPriority="63"/>
+    <w:lsdException w:name="Medium Shading 2" w:uiPriority="64"/>
+    <w:lsdException w:name="Medium List 1" w:uiPriority="65"/>
+    <w:lsdException w:name="Medium List 2" w:uiPriority="66"/>
+    <w:lsdException w:name="Medium Grid 1" w:uiPriority="67"/>
+    <w:lsdException w:name="Medium Grid 2" w:uiPriority="68"/>
+    <w:lsdException w:name="Medium Grid 3" w:uiPriority="69"/>
+    <w:lsdException w:name="Dark List" w:uiPriority="70"/>
+    <w:lsdException w:name="Colorful Shading" w:uiPriority="71"/>
+    <w:lsdException w:name="Colorful List" w:uiPriority="72"/>
+    <w:lsdException w:name="Colorful Grid" w:uiPriority="73"/>
+    <w:lsdException w:name="Light Shading Accent 1" w:uiPriority="60"/>
+    <w:lsdException w:name="Light List Accent 1" w:uiPriority="61"/>
+    <w:lsdException w:name="Light Grid Accent 1" w:uiPriority="62"/>
+    <w:lsdException w:name="Medium Shading 1 Accent 1" w:uiPriority="63"/>
+    <w:lsdException w:name="Medium Shading 2 Accent 1" w:uiPriority="64"/>
+    <w:lsdException w:name="Medium List 1 Accent 1" w:uiPriority="65"/>
+    <w:lsdException w:name="Revision" w:semiHidden="1"/>
+    <w:lsdException w:name="List Paragraph" w:uiPriority="34" w:qFormat="1"/>
+    <w:lsdException w:name="Quote" w:uiPriority="29" w:qFormat="1"/>
+    <w:lsdException w:name="Intense Quote" w:uiPriority="30" w:qFormat="1"/>
+    <w:lsdException w:name="Medium List 2 Accent 1" w:uiPriority="66"/>
+    <w:lsdException w:name="Medium Grid 1 Accent 1" w:uiPriority="67"/>
+    <w:lsdException w:name="Medium Grid 2 Accent 1" w:uiPriority="68"/>
+    <w:lsdException w:name="Medium Grid 3 Accent 1" w:uiPriority="69"/>
+    <w:lsdException w:name="Dark List Accent 1" w:uiPriority="70"/>
+    <w:lsdException w:name="Colorful Shading Accent 1" w:uiPriority="71"/>
+    <w:lsdException w:name="Colorful List Accent 1" w:uiPriority="72"/>
+    <w:lsdException w:name="Colorful Grid Accent 1" w:uiPriority="73"/>
+    <w:lsdException w:name="Light Shading Accent 2" w:uiPriority="60"/>
+    <w:lsdException w:name="Light List Accent 2" w:uiPriority="61"/>
+    <w:lsdException w:name="Light Grid Accent 2" w:uiPriority="62"/>
+    <w:lsdException w:name="Medium Shading 1 Accent 2" w:uiPriority="63"/>
+    <w:lsdException w:name="Medium Shading 2 Accent 2" w:uiPriority="64"/>
+    <w:lsdException w:name="Medium List 1 Accent 2" w:uiPriority="65"/>
+    <w:lsdException w:name="Medium List 2 Accent 2" w:uiPriority="66"/>
+    <w:lsdException w:name="Medium Grid 1 Accent 2" w:uiPriority="67"/>
+    <w:lsdException w:name="Medium Grid 2 Accent 2" w:uiPriority="68"/>
+    <w:lsdException w:name="Medium Grid 3 Accent 2" w:uiPriority="69"/>
+    <w:lsdException w:name="Dark List Accent 2" w:uiPriority="70"/>
+    <w:lsdException w:name="Colorful Shading Accent 2" w:uiPriority="71"/>
+    <w:lsdException w:name="Colorful List Accent 2" w:uiPriority="72"/>
+    <w:lsdException w:name="Colorful Grid Accent 2" w:uiPriority="73"/>
+    <w:lsdException w:name="Light Shading Accent 3" w:uiPriority="60"/>
+    <w:lsdException w:name="Light List Accent 3" w:uiPriority="61"/>
+    <w:lsdException w:name="Light Grid Accent 3" w:uiPriority="62"/>
+    <w:lsdException w:name="Medium Shading 1 Accent 3" w:uiPriority="63"/>
+    <w:lsdException w:name="Medium Shading 2 Accent 3" w:uiPriority="64"/>
+    <w:lsdException w:name="Medium List 1 Accent 3" w:uiPriority="65"/>
+    <w:lsdException w:name="Medium List 2 Accent 3" w:uiPriority="66"/>
+    <w:lsdException w:name="Medium Grid 1 Accent 3" w:uiPriority="67"/>
+    <w:lsdException w:name="Medium Grid 2 Accent 3" w:uiPriority="68"/>
+    <w:lsdException w:name="Medium Grid 3 Accent 3" w:uiPriority="69"/>
+    <w:lsdException w:name="Dark List Accent 3" w:uiPriority="70"/>
+    <w:lsdException w:name="Colorful Shading Accent 3" w:uiPriority="71"/>
+    <w:lsdException w:name="Colorful List Accent 3" w:uiPriority="72"/>
+    <w:lsdException w:name="Colorful Grid Accent 3" w:uiPriority="73"/>
+    <w:lsdException w:name="Light Shading Accent 4" w:uiPriority="60"/>
+    <w:lsdException w:name="Light List Accent 4" w:uiPriority="61"/>
+    <w:lsdException w:name="Light Grid Accent 4" w:uiPriority="62"/>
+    <w:lsdException w:name="Medium Shading 1 Accent 4" w:uiPriority="63"/>
+    <w:lsdException w:name="Medium Shading 2 Accent 4" w:uiPriority="64"/>
+    <w:lsdException w:name="Medium List 1 Accent 4" w:uiPriority="65"/>
+    <w:lsdException w:name="Medium List 2 Accent 4" w:uiPriority="66"/>
+    <w:lsdException w:name="Medium Grid 1 Accent 4" w:uiPriority="67"/>
+    <w:lsdException w:name="Medium Grid 2 Accent 4" w:uiPriority="68"/>
+    <w:lsdException w:name="Medium Grid 3 Accent 4" w:uiPriority="69"/>
+    <w:lsdException w:name="Dark List Accent 4" w:uiPriority="70"/>
+    <w:lsdException w:name="Colorful Shading Accent 4" w:uiPriority="71"/>
+    <w:lsdException w:name="Colorful List Accent 4" w:uiPriority="72"/>
+    <w:lsdException w:name="Colorful Grid Accent 4" w:uiPriority="73"/>
+    <w:lsdException w:name="Light Shading Accent 5" w:uiPriority="60"/>
+    <w:lsdException w:name="Light List Accent 5" w:uiPriority="61"/>
+    <w:lsdException w:name="Light Grid Accent 5" w:uiPriority="62"/>
+    <w:lsdException w:name="Medium Shading 1 Accent 5" w:uiPriority="63"/>
+    <w:lsdException w:name="Medium Shading 2 Accent 5" w:uiPriority="64"/>
+    <w:lsdException w:name="Medium List 1 Accent 5" w:uiPriority="65"/>
+    <w:lsdException w:name="Medium List 2 Accent 5" w:uiPriority="66"/>
+    <w:lsdException w:name="Medium Grid 1 Accent 5" w:uiPriority="67"/>
+    <w:lsdException w:name="Medium Grid 2 Accent 5" w:uiPriority="68"/>
+    <w:lsdException w:name="Medium Grid 3 Accent 5" w:uiPriority="69"/>
+    <w:lsdException w:name="Dark List Accent 5" w:uiPriority="70"/>
+    <w:lsdException w:name="Colorful Shading Accent 5" w:uiPriority="71"/>
+    <w:lsdException w:name="Colorful List Accent 5" w:uiPriority="72"/>
+    <w:lsdException w:name="Colorful Grid Accent 5" w:uiPriority="73"/>
+    <w:lsdException w:name="Light Shading Accent 6" w:uiPriority="60"/>
+    <w:lsdException w:name="Light List Accent 6" w:uiPriority="61"/>
+    <w:lsdException w:name="Light Grid Accent 6" w:uiPriority="62"/>
+    <w:lsdException w:name="Medium Shading 1 Accent 6" w:uiPriority="63"/>
+    <w:lsdException w:name="Medium Shading 2 Accent 6" w:uiPriority="64"/>
+    <w:lsdException w:name="Medium List 1 Accent 6" w:uiPriority="65"/>
+    <w:lsdException w:name="Medium List 2 Accent 6" w:uiPriority="66"/>
+    <w:lsdException w:name="Medium Grid 1 Accent 6" w:uiPriority="67"/>
+    <w:lsdException w:name="Medium Grid 2 Accent 6" w:uiPriority="68"/>
+    <w:lsdException w:name="Medium Grid 3 Accent 6" w:uiPriority="69"/>
+    <w:lsdException w:name="Dark List Accent 6" w:uiPriority="70"/>
+    <w:lsdException w:name="Colorful Shading Accent 6" w:uiPriority="71"/>
+    <w:lsdException w:name="Colorful List Accent 6" w:uiPriority="72"/>
+    <w:lsdException w:name="Colorful Grid Accent 6" w:uiPriority="73"/>
+    <w:lsdException w:name="Subtle Emphasis" w:uiPriority="19" w:qFormat="1"/>
+    <w:lsdException w:name="Intense Emphasis" w:uiPriority="21" w:qFormat="1"/>
+    <w:lsdException w:name="Subtle Reference" w:uiPriority="31" w:qFormat="1"/>
+    <w:lsdException w:name="Intense Reference" w:uiPriority="32" w:qFormat="1"/>
+    <w:lsdException w:name="Book Title" w:uiPriority="33" w:qFormat="1"/>
+    <w:lsdException w:name="Bibliography" w:semiHidden="1" w:uiPriority="37" w:unhideWhenUsed="1"/>
+    <w:lsdException w:name="TOC Heading" w:semiHidden="1" w:uiPriority="39" w:unhideWhenUsed="1" w:qFormat="1"/>
+    <w:lsdException w:name="Plain Table 1" w:uiPriority="41"/>
+    <w:lsdException w:name="Plain Table 2" w:uiPriority="42"/>
+    <w:lsdException w:name="Plain Table 3" w:uiPriority="43"/>
+    <w:lsdException w:name="Plain Table 4" w:uiPriority="44"/>
+    <w:lsdException w:name="Plain Table 5" w:uiPriority="45"/>
+    <w:lsdException w:name="Grid Table Light" w:uiPriority="40"/>
+    <w:lsdException w:name="Grid Table 1 Light" w:uiPriority="46"/>
+    <w:lsdException w:name="Grid Table 2" w:uiPriority="47"/>
+    <w:lsdException w:name="Grid Table 3" w:uiPriority="48"/>
+    <w:lsdException w:name="Grid Table 4" w:uiPriority="49"/>
+    <w:lsdException w:name="Grid Table 5 Dark" w:uiPriority="50"/>
+    <w:lsdException w:name="Grid Table 6 Colorful" w:uiPriority="51"/>
+    <w:lsdException w:name="Grid Table 7 Colorful" w:uiPriority="52"/>
+    <w:lsdException w:name="Grid Table 1 Light Accent 1" w:uiPriority="46"/>
+    <w:lsdException w:name="Grid Table 2 Accent 1" w:uiPriority="47"/>
+    <w:lsdException w:name="Grid Table 3 Accent 1" w:uiPriority="48"/>
+    <w:lsdException w:name="Grid Table 4 Accent 1" w:uiPriority="49"/>
+    <w:lsdException w:name="Grid Table 5 Dark Accent 1" w:uiPriority="50"/>
+    <w:lsdException w:name="Grid Table 6 Colorful Accent 1" w:uiPriority="51"/>
+    <w:lsdException w:name="Grid Table 7 Colorful Accent 1" w:uiPriority="52"/>
+    <w:lsdException w:name="Grid Table 1 Light Accent 2" w:uiPriority="46"/>
+    <w:lsdException w:name="Grid Table 2 Accent 2" w:uiPriority="47"/>
+    <w:lsdException w:name="Grid Table 3 Accent 2" w:uiPriority="48"/>
+    <w:lsdException w:name="Grid Table 4 Accent 2" w:uiPriority="49"/>
+    <w:lsdException w:name="Grid Table 5 Dark Accent 2" w:uiPriority="50"/>
+    <w:lsdException w:name="Grid Table 6 Colorful Accent 2" w:uiPriority="51"/>
+    <w:lsdException w:name="Grid Table 7 Colorful Accent 2" w:uiPriority="52"/>
+    <w:lsdException w:name="Grid Table 1 Light Accent 3" w:uiPriority="46"/>
+    <w:lsdException w:name="Grid Table 2 Accent 3" w:uiPriority="47"/>
+    <w:lsdException w:name="Grid Table 3 Accent 3" w:uiPriority="48"/>
+    <w:lsdException w:name="Grid Table 4 Accent 3" w:uiPriority="49"/>
+    <w:lsdException w:name="Grid Table 5 Dark Accent 3" w:uiPriority="50"/>
+    <w:lsdException w:name="Grid Table 6 Colorful Accent 3" w:uiPriority="51"/>
+    <w:lsdException w:name="Grid Table 7 Colorful Accent 3" w:uiPriority="52"/>
+    <w:lsdException w:name="Grid Table 1 Light Accent 4" w:uiPriority="46"/>
+    <w:lsdException w:name="Grid Table 2 Accent 4" w:uiPriority="47"/>
+    <w:lsdException w:name="Grid Table 3 Accent 4" w:uiPriority="48"/>
+    <w:lsdException w:name="Grid Table 4 Accent 4" w:uiPriority="49"/>
+    <w:lsdException w:name="Grid Table 5 Dark Accent 4" w:uiPriority="50"/>
+    <w:lsdException w:name="Grid Table 6 Colorful Accent 4" w:uiPriority="51"/>
+    <w:lsdException w:name="Grid Table 7 Colorful Accent 4" w:uiPriority="52"/>
+    <w:lsdException w:name="Grid Table 1 Light Accent 5" w:uiPriority="46"/>
+    <w:lsdException w:name="Grid Table 2 Accent 5" w:uiPriority="47"/>
+    <w:lsdException w:name="Grid Table 3 Accent 5" w:uiPriority="48"/>
+    <w:lsdException w:name="Grid Table 4 Accent 5" w:uiPriority="49"/>
+    <w:lsdException w:name="Grid Table 5 Dark Accent 5" w:uiPriority="50"/>
+    <w:lsdException w:name="Grid Table 6 Colorful Accent 5" w:uiPriority="51"/>
+    <w:lsdException w:name="Grid Table 7 Colorful Accent 5" w:uiPriority="52"/>
+    <w:lsdException w:name="Grid Table 1 Light Accent 6" w:uiPriority="46"/>
+    <w:lsdException w:name="Grid Table 2 Accent 6" w:uiPriority="47"/>
+    <w:lsdException w:name="Grid Table 3 Accent 6" w:uiPriority="48"/>
+    <w:lsdException w:name="Grid Table 4 Accent 6" w:uiPriority="49"/>
+    <w:lsdException w:name="Grid Table 5 Dark Accent 6" w:uiPriority="50"/>
+    <w:lsdException w:name="Grid Table 6 Colorful Accent 6" w:uiPriority="51"/>
+    <w:lsdException w:name="Grid Table 7 Colorful Accent 6" w:uiPriority="52"/>
+    <w:lsdException w:name="List Table 1 Light" w:uiPriority="46"/>
+    <w:lsdException w:name="List Table 2" w:uiPriority="47"/>
+    <w:lsdException w:name="List Table 3" w:uiPriority="48"/>
+    <w:lsdException w:name="List Table 4" w:uiPriority="49"/>
+    <w:lsdException w:name="List Table 5 Dark" w:uiPriority="50"/>
+    <w:lsdException w:name="List Table 6 Colorful" w:uiPriority="51"/>
+    <w:lsdException w:name="List Table 7 Colorful" w:uiPriority="52"/>
+    <w:lsdException w:name="List Table 1 Light Accent 1" w:uiPriority="46"/>
+    <w:lsdException w:name="List Table 2 Accent 1" w:uiPriority="47"/>
+    <w:lsdException w:name="List Table 3 Accent 1" w:uiPriority="48"/>
+    <w:lsdException w:name="List Table 4 Accent 1" w:uiPriority="49"/>
+    <w:lsdException w:name="List Table 5 Dark Accent 1" w:uiPriority="50"/>
+    <w:lsdException w:name="List Table 6 Colorful Accent 1" w:uiPriority="51"/>
+    <w:lsdException w:name="List Table 7 Colorful Accent 1" w:uiPriority="52"/>
+    <w:lsdException w:name="List Table 1 Light Accent 2" w:uiPriority="46"/>
+    <w:lsdException w:name="List Table 2 Accent 2" w:uiPriority="47"/>
+    <w:lsdException w:name="List Table 3 Accent 2" w:uiPriority="48"/>
+    <w:lsdException w:name="List Table 4 Accent 2" w:uiPriority="49"/>
+    <w:lsdException w:name="List Table 5 Dark Accent 2" w:uiPriority="50"/>
+    <w:lsdException w:name="List Table 6 Colorful Accent 2" w:uiPriority="51"/>
+    <w:lsdException w:name="List Table 7 Colorful Accent 2" w:uiPriority="52"/>
+    <w:lsdException w:name="List Table 1 Light Accent 3" w:uiPriority="46"/>
+    <w:lsdException w:name="List Table 2 Accent 3" w:uiPriority="47"/>
+    <w:lsdException w:name="List Table 3 Accent 3" w:uiPriority="48"/>
+    <w:lsdException w:name="List Table 4 Accent 3" w:uiPriority="49"/>
+    <w:lsdException w:name="List Table 5 Dark Accent 3" w:uiPriority="50"/>
+    <w:lsdException w:name="List Table 6 Colorful Accent 3" w:uiPriority="51"/>
+    <w:lsdException w:name="List Table 7 Colorful Accent 3" w:uiPriority="52"/>
+    <w:lsdException w:name="List Table 1 Light Accent 4" w:uiPriority="46"/>
+    <w:lsdException w:name="List Table 2 Accent 4" w:uiPriority="47"/>
+    <w:lsdException w:name="List Table 3 Accent 4" w:uiPriority="48"/>
+    <w:lsdException w:name="List Table 4 Accent 4" w:uiPriority="49"/>
+    <w:lsdException w:name="List Table 5 Dark Accent 4" w:uiPriority="50"/>
+    <w:lsdException w:name="List Table 6 Colorful Accent 4" w:uiPriority="51"/>
+    <w:lsdException w:name="List Table 7 Colorful Accent 4" w:uiPriority="52"/>
+    <w:lsdException w:name="List Table 1 Light Accent 5" w:uiPriority="46"/>
+    <w:lsdException w:name="List Table 2 Accent 5" w:uiPriority="47"/>
+    <w:lsdException w:name="List Table 3 Accent 5" w:uiPriority="48"/>
+    <w:lsdException w:name="List Table 4 Accent 5" w:uiPriority="49"/>
+    <w:lsdException w:name="List Table 5 Dark Accent 5" w:uiPriority="50"/>
+    <w:lsdException w:name="List Table 6 Colorful Accent 5" w:uiPriority="51"/>
+    <w:lsdException w:name="List Table 7 Colorful Accent 5" w:uiPriority="52"/>
+    <w:lsdException w:name="List Table 1 Light Accent 6" w:uiPriority="46"/>
+    <w:lsdException w:name="List Table 2 Accent 6" w:uiPriority="47"/>
+    <w:lsdException w:name="List Table 3 Accent 6" w:uiPriority="48"/>
+    <w:lsdException w:name="List Table 4 Accent 6" w:uiPriority="49"/>
+    <w:lsdException w:name="List Table 5 Dark Accent 6" w:uiPriority="50"/>
+    <w:lsdException w:name="List Table 6 Colorful Accent 6" w:uiPriority="51"/>
+    <w:lsdException w:name="List Table 7 Colorful Accent 6" w:uiPriority="52"/>
+    <w:lsdException w:name="Mention" w:semiHidden="1" w:unhideWhenUsed="1"/>
+    <w:lsdException w:name="Smart Hyperlink" w:semiHidden="1" w:unhideWhenUsed="1"/>
+    <w:lsdException w:name="Hashtag" w:semiHidden="1" w:unhideWhenUsed="1"/>
+    <w:lsdException w:name="Unresolved Mention" w:semiHidden="1" w:unhideWhenUsed="1"/>
+    <w:lsdException w:name="Smart Link" w:semiHidden="1" w:unhideWhenUsed="1"/>
   </w:latentStyles>
   <w:style w:type="paragraph" w:default="1" w:styleId="Normal">
     <w:name w:val="Normal"/>

</xml_diff>